<commit_message>
Deny Priv template has base language and working.
</commit_message>
<xml_diff>
--- a/resources/Templates/Deny_Privileges_Template.docx
+++ b/resources/Templates/Deny_Privileges_Template.docx
@@ -198,12 +198,28 @@
         </w:rPr>
         <w:t xml:space="preserve">.  </w:t>
       </w:r>
-      <w:r>
-        <w:rPr>
-          <w:rFonts w:ascii="Palatino Linotype" w:hAnsi="Palatino Linotype"/>
-        </w:rPr>
-        <w:t>{{ case_number</w:t>
-      </w:r>
+      <w:proofErr w:type="gramStart"/>
+      <w:r>
+        <w:rPr>
+          <w:rFonts w:ascii="Palatino Linotype" w:hAnsi="Palatino Linotype"/>
+        </w:rPr>
+        <w:t xml:space="preserve">{{ </w:t>
+      </w:r>
+      <w:proofErr w:type="spellStart"/>
+      <w:r>
+        <w:rPr>
+          <w:rFonts w:ascii="Palatino Linotype" w:hAnsi="Palatino Linotype"/>
+        </w:rPr>
+        <w:t>case</w:t>
+      </w:r>
+      <w:proofErr w:type="gramEnd"/>
+      <w:r>
+        <w:rPr>
+          <w:rFonts w:ascii="Palatino Linotype" w:hAnsi="Palatino Linotype"/>
+        </w:rPr>
+        <w:t>_number</w:t>
+      </w:r>
+      <w:proofErr w:type="spellEnd"/>
       <w:r>
         <w:rPr>
           <w:rFonts w:ascii="Palatino Linotype" w:hAnsi="Palatino Linotype"/>
@@ -249,17 +265,39 @@
           <w:rFonts w:ascii="Palatino Linotype" w:hAnsi="Palatino Linotype"/>
         </w:rPr>
       </w:pPr>
-      <w:r>
-        <w:rPr>
-          <w:rFonts w:ascii="Palatino Linotype" w:hAnsi="Palatino Linotype"/>
-        </w:rPr>
-        <w:t>{{ defendant.</w:t>
-      </w:r>
-      <w:r>
-        <w:rPr>
-          <w:rFonts w:ascii="Palatino Linotype" w:hAnsi="Palatino Linotype"/>
-        </w:rPr>
-        <w:t>first_name }}</w:t>
+      <w:proofErr w:type="gramStart"/>
+      <w:r>
+        <w:rPr>
+          <w:rFonts w:ascii="Palatino Linotype" w:hAnsi="Palatino Linotype"/>
+        </w:rPr>
+        <w:t xml:space="preserve">{{ </w:t>
+      </w:r>
+      <w:proofErr w:type="spellStart"/>
+      <w:r>
+        <w:rPr>
+          <w:rFonts w:ascii="Palatino Linotype" w:hAnsi="Palatino Linotype"/>
+        </w:rPr>
+        <w:t>defendant</w:t>
+      </w:r>
+      <w:proofErr w:type="gramEnd"/>
+      <w:r>
+        <w:rPr>
+          <w:rFonts w:ascii="Palatino Linotype" w:hAnsi="Palatino Linotype"/>
+        </w:rPr>
+        <w:t>.</w:t>
+      </w:r>
+      <w:r>
+        <w:rPr>
+          <w:rFonts w:ascii="Palatino Linotype" w:hAnsi="Palatino Linotype"/>
+        </w:rPr>
+        <w:t>first_name</w:t>
+      </w:r>
+      <w:proofErr w:type="spellEnd"/>
+      <w:r>
+        <w:rPr>
+          <w:rFonts w:ascii="Palatino Linotype" w:hAnsi="Palatino Linotype"/>
+        </w:rPr>
+        <w:t xml:space="preserve"> }}</w:t>
       </w:r>
       <w:r>
         <w:rPr>
@@ -271,7 +309,14 @@
         <w:rPr>
           <w:rFonts w:ascii="Palatino Linotype" w:hAnsi="Palatino Linotype"/>
         </w:rPr>
-        <w:t>{{ defendant.</w:t>
+        <w:t xml:space="preserve">{{ </w:t>
+      </w:r>
+      <w:proofErr w:type="spellStart"/>
+      <w:r>
+        <w:rPr>
+          <w:rFonts w:ascii="Palatino Linotype" w:hAnsi="Palatino Linotype"/>
+        </w:rPr>
+        <w:t>defendant.</w:t>
       </w:r>
       <w:r>
         <w:rPr>
@@ -283,7 +328,14 @@
         <w:rPr>
           <w:rFonts w:ascii="Palatino Linotype" w:hAnsi="Palatino Linotype"/>
         </w:rPr>
-        <w:t>name }}</w:t>
+        <w:t>name</w:t>
+      </w:r>
+      <w:proofErr w:type="spellEnd"/>
+      <w:r>
+        <w:rPr>
+          <w:rFonts w:ascii="Palatino Linotype" w:hAnsi="Palatino Linotype"/>
+        </w:rPr>
+        <w:t xml:space="preserve"> }}</w:t>
       </w:r>
       <w:r>
         <w:rPr>
@@ -368,48 +420,16 @@
     <w:p>
       <w:pPr>
         <w:tabs>
-          <w:tab w:val="left" w:pos="-1080"/>
-          <w:tab w:val="left" w:pos="-720"/>
-          <w:tab w:val="left" w:pos="0"/>
-          <w:tab w:val="left" w:pos="720"/>
-          <w:tab w:val="left" w:pos="1440"/>
-          <w:tab w:val="left" w:pos="2160"/>
-          <w:tab w:val="left" w:pos="2880"/>
-          <w:tab w:val="left" w:pos="3600"/>
-          <w:tab w:val="left" w:pos="4320"/>
-          <w:tab w:val="left" w:pos="4680"/>
+          <w:tab w:val="center" w:pos="4680"/>
         </w:tabs>
-        <w:rPr>
-          <w:rFonts w:ascii="Palatino Linotype" w:hAnsi="Palatino Linotype"/>
-        </w:rPr>
-      </w:pPr>
-      <w:r>
-        <w:rPr>
-          <w:rFonts w:ascii="Palatino Linotype" w:hAnsi="Palatino Linotype"/>
-        </w:rPr>
-        <w:t>{</w:t>
-      </w:r>
-      <w:r>
-        <w:rPr>
-          <w:rFonts w:ascii="Palatino Linotype" w:hAnsi="Palatino Linotype"/>
+        <w:jc w:val="center"/>
+        <w:rPr>
+          <w:rFonts w:ascii="Palatino Linotype" w:hAnsi="Palatino Linotype"/>
+          <w:b/>
           <w:bCs/>
-        </w:rPr>
-        <w:t>% if judicial_officer.officer_</w:t>
-      </w:r>
-      <w:r>
-        <w:rPr>
-          <w:rFonts w:ascii="Palatino Linotype" w:hAnsi="Palatino Linotype"/>
-          <w:bCs/>
-        </w:rPr>
-        <w:t>type</w:t>
-      </w:r>
-      <w:r>
-        <w:rPr>
-          <w:rFonts w:ascii="Palatino Linotype" w:hAnsi="Palatino Linotype"/>
-          <w:bCs/>
-        </w:rPr>
-        <w:t xml:space="preserve">  ==  ‘Magistrate’ %}</w:t>
-      </w:r>
+          <w:u w:val="single"/>
+        </w:rPr>
+      </w:pPr>
     </w:p>
     <w:p>
       <w:pPr>
@@ -419,7 +439,6 @@
         <w:jc w:val="center"/>
         <w:rPr>
           <w:rFonts w:ascii="Palatino Linotype" w:hAnsi="Palatino Linotype"/>
-          <w:bCs/>
         </w:rPr>
       </w:pPr>
       <w:r>
@@ -429,34 +448,7 @@
           <w:bCs/>
           <w:u w:val="single"/>
         </w:rPr>
-        <w:t>MAGISTRATE</w:t>
-      </w:r>
-      <w:r>
-        <w:rPr>
-          <w:rFonts w:ascii="Palatino Linotype" w:hAnsi="Palatino Linotype"/>
-          <w:b/>
-          <w:bCs/>
-          <w:u w:val="single"/>
-        </w:rPr>
-        <w:t>’S</w:t>
-      </w:r>
-      <w:r>
-        <w:rPr>
-          <w:rFonts w:ascii="Palatino Linotype" w:hAnsi="Palatino Linotype"/>
-          <w:b/>
-          <w:bCs/>
-          <w:u w:val="single"/>
-        </w:rPr>
-        <w:t xml:space="preserve"> </w:t>
-      </w:r>
-      <w:r>
-        <w:rPr>
-          <w:rFonts w:ascii="Palatino Linotype" w:hAnsi="Palatino Linotype"/>
-          <w:b/>
-          <w:bCs/>
-          <w:u w:val="single"/>
-        </w:rPr>
-        <w:t>DECISION</w:t>
+        <w:t>ENTRY</w:t>
       </w:r>
     </w:p>
     <w:p>
@@ -472,55 +464,226 @@
         <w:rPr>
           <w:rFonts w:ascii="Palatino Linotype" w:hAnsi="Palatino Linotype"/>
         </w:rPr>
-        <w:t>{% elif judicial_officer.officer_</w:t>
-      </w:r>
-      <w:r>
-        <w:rPr>
-          <w:rFonts w:ascii="Palatino Linotype" w:hAnsi="Palatino Linotype"/>
-        </w:rPr>
-        <w:t>type == ‘Judge’ %}</w:t>
+        <w:tab/>
       </w:r>
     </w:p>
     <w:p>
       <w:pPr>
-        <w:tabs>
-          <w:tab w:val="center" w:pos="4680"/>
-        </w:tabs>
-        <w:jc w:val="center"/>
-        <w:rPr>
-          <w:rFonts w:ascii="Palatino Linotype" w:hAnsi="Palatino Linotype"/>
-        </w:rPr>
-      </w:pPr>
-      <w:r>
-        <w:rPr>
-          <w:rFonts w:ascii="Palatino Linotype" w:hAnsi="Palatino Linotype"/>
-          <w:b/>
-          <w:bCs/>
+        <w:spacing w:line="360" w:lineRule="auto"/>
+        <w:jc w:val="both"/>
+      </w:pPr>
+      <w:r>
+        <w:rPr>
+          <w:rFonts w:ascii="Palatino Linotype" w:hAnsi="Palatino Linotype"/>
+        </w:rPr>
+        <w:t xml:space="preserve">{% if </w:t>
+      </w:r>
+      <w:proofErr w:type="spellStart"/>
+      <w:r>
+        <w:rPr>
+          <w:rFonts w:ascii="Palatino Linotype" w:hAnsi="Palatino Linotype"/>
+        </w:rPr>
+        <w:t>deny_privileges</w:t>
+      </w:r>
+      <w:proofErr w:type="spellEnd"/>
+      <w:r>
+        <w:rPr>
+          <w:rFonts w:ascii="Palatino Linotype" w:hAnsi="Palatino Linotype"/>
+        </w:rPr>
+        <w:t xml:space="preserve"> </w:t>
+      </w:r>
+      <w:proofErr w:type="gramStart"/>
+      <w:r>
+        <w:rPr>
+          <w:rFonts w:ascii="Palatino Linotype" w:hAnsi="Palatino Linotype"/>
+        </w:rPr>
+        <w:t>is</w:t>
+      </w:r>
+      <w:proofErr w:type="gramEnd"/>
+      <w:r>
+        <w:rPr>
+          <w:rFonts w:ascii="Palatino Linotype" w:hAnsi="Palatino Linotype"/>
+        </w:rPr>
+        <w:t xml:space="preserve"> true %}</w:t>
+      </w:r>
+      <w:r>
+        <w:t xml:space="preserve"> </w:t>
+      </w:r>
+      <w:r>
+        <w:t xml:space="preserve">This matter is before the Court on Defendant’s </w:t>
+      </w:r>
+      <w:r>
+        <w:rPr>
           <w:u w:val="single"/>
         </w:rPr>
-        <w:t>ENTRY</w:t>
+        <w:t>[DATE]</w:t>
+      </w:r>
+      <w:r>
+        <w:t xml:space="preserve"> Petition for Limited Driving Privileges.  Defendant’s motion is denied for the following reason(s): </w:t>
       </w:r>
     </w:p>
     <w:p>
       <w:pPr>
-        <w:tabs>
-          <w:tab w:val="center" w:pos="4680"/>
-        </w:tabs>
-        <w:rPr>
-          <w:rFonts w:ascii="Palatino Linotype" w:hAnsi="Palatino Linotype"/>
-        </w:rPr>
-      </w:pPr>
-      <w:r>
-        <w:rPr>
-          <w:rFonts w:ascii="Palatino Linotype" w:hAnsi="Palatino Linotype"/>
-        </w:rPr>
-        <w:t>{% endif %}</w:t>
-      </w:r>
-      <w:r>
-        <w:rPr>
-          <w:rFonts w:ascii="Palatino Linotype" w:hAnsi="Palatino Linotype"/>
-        </w:rPr>
-        <w:tab/>
+        <w:pStyle w:val="ListParagraph"/>
+        <w:widowControl/>
+        <w:numPr>
+          <w:ilvl w:val="0"/>
+          <w:numId w:val="9"/>
+        </w:numPr>
+        <w:autoSpaceDE/>
+        <w:autoSpaceDN/>
+        <w:adjustRightInd/>
+        <w:spacing w:after="200" w:line="360" w:lineRule="auto"/>
+        <w:jc w:val="both"/>
+      </w:pPr>
+      <w:r>
+        <w:t xml:space="preserve">Defendant is not eligible for privileges as the “hard time” on Defendant’s suspension has not passed.  </w:t>
+      </w:r>
+    </w:p>
+    <w:p>
+      <w:pPr>
+        <w:pStyle w:val="ListParagraph"/>
+        <w:widowControl/>
+        <w:numPr>
+          <w:ilvl w:val="0"/>
+          <w:numId w:val="9"/>
+        </w:numPr>
+        <w:autoSpaceDE/>
+        <w:autoSpaceDN/>
+        <w:adjustRightInd/>
+        <w:spacing w:after="200" w:line="360" w:lineRule="auto"/>
+        <w:jc w:val="both"/>
+      </w:pPr>
+      <w:r>
+        <w:t>Defendant failed to provide proof of insurance.  Without incurring addition</w:t>
+      </w:r>
+      <w:r>
+        <w:t>al</w:t>
+      </w:r>
+      <w:r>
+        <w:t xml:space="preserve"> costs/fees, Defendant may provide the further information to the Clerk of Court by email at e-filing@municipalcourt.org., fax at 740-203-1599, in person, or by mail at 70 N. Union St., Delaware, Ohio 43015.  </w:t>
+      </w:r>
+    </w:p>
+    <w:p>
+      <w:pPr>
+        <w:pStyle w:val="ListParagraph"/>
+        <w:widowControl/>
+        <w:numPr>
+          <w:ilvl w:val="0"/>
+          <w:numId w:val="9"/>
+        </w:numPr>
+        <w:autoSpaceDE/>
+        <w:autoSpaceDN/>
+        <w:adjustRightInd/>
+        <w:spacing w:after="200" w:line="360" w:lineRule="auto"/>
+        <w:jc w:val="both"/>
+      </w:pPr>
+      <w:r>
+        <w:t>Defendant’s petition is incomplete and/or illegible. Without incurring addition</w:t>
+      </w:r>
+      <w:r>
+        <w:t>al</w:t>
+      </w:r>
+      <w:r>
+        <w:t xml:space="preserve"> costs/fees, Defendant may provide the further information to the Clerk of Court by email at e-filing@municipalcourt.org, fax at 740-203-1599, in person, or by mail at 70 N. Union St., Delaware, Ohio 43015.  </w:t>
+      </w:r>
+    </w:p>
+    <w:p>
+      <w:pPr>
+        <w:pStyle w:val="ListParagraph"/>
+        <w:widowControl/>
+        <w:numPr>
+          <w:ilvl w:val="0"/>
+          <w:numId w:val="9"/>
+        </w:numPr>
+        <w:autoSpaceDE/>
+        <w:autoSpaceDN/>
+        <w:adjustRightInd/>
+        <w:spacing w:after="200" w:line="360" w:lineRule="auto"/>
+        <w:jc w:val="both"/>
+      </w:pPr>
+      <w:r>
+        <w:t xml:space="preserve">The </w:t>
+      </w:r>
+      <w:r>
+        <w:t xml:space="preserve">Defendant’s license is not subject to </w:t>
+      </w:r>
+      <w:proofErr w:type="gramStart"/>
+      <w:r>
+        <w:t>a suspension</w:t>
+      </w:r>
+      <w:proofErr w:type="gramEnd"/>
+      <w:r>
+        <w:t xml:space="preserve"> for which this Court is able to grant privileges.  This Court may only grant privileges for suspensions ordered by this Court or for Delaware County residents with certain suspensions imposed by the Ohio Bureau of Motor Vehicles. </w:t>
+      </w:r>
+    </w:p>
+    <w:p>
+      <w:pPr>
+        <w:pStyle w:val="ListParagraph"/>
+        <w:widowControl/>
+        <w:numPr>
+          <w:ilvl w:val="0"/>
+          <w:numId w:val="9"/>
+        </w:numPr>
+        <w:autoSpaceDE/>
+        <w:autoSpaceDN/>
+        <w:adjustRightInd/>
+        <w:spacing w:after="200" w:line="360" w:lineRule="auto"/>
+        <w:jc w:val="both"/>
+      </w:pPr>
+      <w:r>
+        <w:t>Defendant’s petition contains employer information the Court could not verify.</w:t>
+      </w:r>
+    </w:p>
+    <w:p>
+      <w:pPr>
+        <w:pStyle w:val="ListParagraph"/>
+        <w:widowControl/>
+        <w:numPr>
+          <w:ilvl w:val="0"/>
+          <w:numId w:val="9"/>
+        </w:numPr>
+        <w:autoSpaceDE/>
+        <w:autoSpaceDN/>
+        <w:adjustRightInd/>
+        <w:spacing w:after="200" w:line="360" w:lineRule="auto"/>
+        <w:jc w:val="both"/>
+      </w:pPr>
+      <w:r>
+        <w:t>Defendant’s petition requests privileges for activities not permitted by this Court.</w:t>
+      </w:r>
+    </w:p>
+    <w:p>
+      <w:pPr>
+        <w:pStyle w:val="ListParagraph"/>
+        <w:widowControl/>
+        <w:numPr>
+          <w:ilvl w:val="0"/>
+          <w:numId w:val="9"/>
+        </w:numPr>
+        <w:autoSpaceDE/>
+        <w:autoSpaceDN/>
+        <w:adjustRightInd/>
+        <w:spacing w:after="200" w:line="360" w:lineRule="auto"/>
+        <w:jc w:val="both"/>
+      </w:pPr>
+      <w:r>
+        <w:t xml:space="preserve">Defendant has an out-of-state driver’s license.  Defendant must obtain an official driving record abstract from the state that issued the driver’s license.  </w:t>
+      </w:r>
+      <w:r>
+        <w:t>Without incurring addition</w:t>
+      </w:r>
+      <w:r>
+        <w:t>al</w:t>
+      </w:r>
+      <w:r>
+        <w:t xml:space="preserve"> costs/fees, Defendant may </w:t>
+      </w:r>
+      <w:r>
+        <w:t>submit the abstract</w:t>
+      </w:r>
+      <w:r>
+        <w:t xml:space="preserve"> to the Clerk of Court by email at e-filing@municipalcourt.org, fax at 740-203-1599, in person, or by mail at 70 N. Union St., Delaware, Ohio 43015.  </w:t>
       </w:r>
     </w:p>
     <w:p>
@@ -544,6 +707,82 @@
           <w:rFonts w:ascii="Palatino Linotype" w:hAnsi="Palatino Linotype"/>
         </w:rPr>
       </w:pPr>
+      <w:r>
+        <w:rPr>
+          <w:rFonts w:ascii="Palatino Linotype" w:hAnsi="Palatino Linotype"/>
+        </w:rPr>
+        <w:lastRenderedPageBreak/>
+        <w:t xml:space="preserve">{% endif </w:t>
+      </w:r>
+      <w:proofErr w:type="gramStart"/>
+      <w:r>
+        <w:rPr>
+          <w:rFonts w:ascii="Palatino Linotype" w:hAnsi="Palatino Linotype"/>
+        </w:rPr>
+        <w:t>%}</w:t>
+      </w:r>
+      <w:r>
+        <w:rPr>
+          <w:rFonts w:ascii="Palatino Linotype" w:hAnsi="Palatino Linotype"/>
+        </w:rPr>
+        <w:t>{</w:t>
+      </w:r>
+      <w:proofErr w:type="gramEnd"/>
+      <w:r>
+        <w:rPr>
+          <w:rFonts w:ascii="Palatino Linotype" w:hAnsi="Palatino Linotype"/>
+        </w:rPr>
+        <w:t xml:space="preserve">% if </w:t>
+      </w:r>
+      <w:proofErr w:type="spellStart"/>
+      <w:r>
+        <w:rPr>
+          <w:rFonts w:ascii="Palatino Linotype" w:hAnsi="Palatino Linotype"/>
+        </w:rPr>
+        <w:t>permit_test_or_renew</w:t>
+      </w:r>
+      <w:proofErr w:type="spellEnd"/>
+      <w:r>
+        <w:rPr>
+          <w:rFonts w:ascii="Palatino Linotype" w:hAnsi="Palatino Linotype"/>
+        </w:rPr>
+        <w:t xml:space="preserve"> is true %}</w:t>
+      </w:r>
+    </w:p>
+    <w:p>
+      <w:pPr>
+        <w:spacing w:line="360" w:lineRule="auto"/>
+        <w:jc w:val="both"/>
+      </w:pPr>
+      <w:r>
+        <w:t xml:space="preserve">This matter is before the Court </w:t>
+      </w:r>
+      <w:proofErr w:type="gramStart"/>
+      <w:r>
+        <w:t>on</w:t>
+      </w:r>
+      <w:proofErr w:type="gramEnd"/>
+      <w:r>
+        <w:t xml:space="preserve"> Defendant’s </w:t>
+      </w:r>
+      <w:r>
+        <w:rPr>
+          <w:u w:val="single"/>
+        </w:rPr>
+        <w:t>[DATE]</w:t>
+      </w:r>
+      <w:r>
+        <w:t xml:space="preserve"> Petition for Limited Driving Privileges.  </w:t>
+      </w:r>
+      <w:r>
+        <w:t>Defendant’s license is currently suspended.  On [DATE], Defendant’s license expired.  The Ohio Bureau of Motor Vehicles is ordered to permit Defendant to renew/test while remaining subject to the suspension.  Upon obtaining a renewed or new license, Defendant may request the Court review the petition for privileges w</w:t>
+      </w:r>
+      <w:r>
+        <w:t>ithout incurring addition costs/fees</w:t>
+      </w:r>
+      <w:r>
+        <w:t>.</w:t>
+      </w:r>
     </w:p>
     <w:p>
       <w:pPr>
@@ -570,8 +809,98 @@
         <w:rPr>
           <w:rFonts w:ascii="Palatino Linotype" w:hAnsi="Palatino Linotype"/>
         </w:rPr>
-        <w:t>{% if deny_privileges is true %}Deny the privileges. {% endif %}</w:t>
-      </w:r>
+        <w:t xml:space="preserve">{% endif </w:t>
+      </w:r>
+      <w:proofErr w:type="gramStart"/>
+      <w:r>
+        <w:rPr>
+          <w:rFonts w:ascii="Palatino Linotype" w:hAnsi="Palatino Linotype"/>
+        </w:rPr>
+        <w:t>%}{</w:t>
+      </w:r>
+      <w:proofErr w:type="gramEnd"/>
+      <w:r>
+        <w:rPr>
+          <w:rFonts w:ascii="Palatino Linotype" w:hAnsi="Palatino Linotype"/>
+        </w:rPr>
+        <w:t xml:space="preserve">% if </w:t>
+      </w:r>
+      <w:proofErr w:type="spellStart"/>
+      <w:r>
+        <w:rPr>
+          <w:rFonts w:ascii="Palatino Linotype" w:hAnsi="Palatino Linotype"/>
+        </w:rPr>
+        <w:t>permit_renew_expired</w:t>
+      </w:r>
+      <w:proofErr w:type="spellEnd"/>
+      <w:r>
+        <w:rPr>
+          <w:rFonts w:ascii="Palatino Linotype" w:hAnsi="Palatino Linotype"/>
+        </w:rPr>
+        <w:t xml:space="preserve"> is true %}</w:t>
+      </w:r>
+    </w:p>
+    <w:p>
+      <w:pPr>
+        <w:spacing w:line="360" w:lineRule="auto"/>
+        <w:jc w:val="both"/>
+      </w:pPr>
+    </w:p>
+    <w:p>
+      <w:pPr>
+        <w:spacing w:line="360" w:lineRule="auto"/>
+        <w:jc w:val="both"/>
+      </w:pPr>
+    </w:p>
+    <w:p>
+      <w:pPr>
+        <w:spacing w:line="360" w:lineRule="auto"/>
+        <w:jc w:val="both"/>
+      </w:pPr>
+      <w:r>
+        <w:t xml:space="preserve">This matter is before the Court </w:t>
+      </w:r>
+      <w:proofErr w:type="gramStart"/>
+      <w:r>
+        <w:t>on</w:t>
+      </w:r>
+      <w:proofErr w:type="gramEnd"/>
+      <w:r>
+        <w:t xml:space="preserve"> Defendant’s </w:t>
+      </w:r>
+      <w:r>
+        <w:rPr>
+          <w:u w:val="single"/>
+        </w:rPr>
+        <w:t>[DATE]</w:t>
+      </w:r>
+      <w:r>
+        <w:t xml:space="preserve"> Petition for Limited Driving Privileges.  </w:t>
+      </w:r>
+      <w:r>
+        <w:t>Defendant’s license will expire during the term of the current suspension.  The Ohio Bureau of Motor Vehicles is ordered to permit Defendant to renew while remaining subject to the suspension.</w:t>
+      </w:r>
+    </w:p>
+    <w:p>
+      <w:pPr>
+        <w:spacing w:line="360" w:lineRule="auto"/>
+        <w:jc w:val="both"/>
+      </w:pPr>
+      <w:r>
+        <w:rPr>
+          <w:rFonts w:ascii="Palatino Linotype" w:hAnsi="Palatino Linotype"/>
+        </w:rPr>
+        <w:t>{% endif %}</w:t>
+      </w:r>
+      <w:r>
+        <w:t xml:space="preserve">  </w:t>
+      </w:r>
+    </w:p>
+    <w:p>
+      <w:pPr>
+        <w:spacing w:line="360" w:lineRule="auto"/>
+        <w:jc w:val="both"/>
+      </w:pPr>
     </w:p>
     <w:p>
       <w:pPr>
@@ -620,56 +949,6 @@
         <w:rPr>
           <w:rFonts w:ascii="Palatino Linotype" w:hAnsi="Palatino Linotype"/>
         </w:rPr>
-        <w:t>TEST</w:t>
-      </w:r>
-    </w:p>
-    <w:p>
-      <w:pPr>
-        <w:keepNext/>
-        <w:tabs>
-          <w:tab w:val="left" w:pos="-1080"/>
-          <w:tab w:val="left" w:pos="-720"/>
-          <w:tab w:val="left" w:pos="0"/>
-          <w:tab w:val="left" w:pos="720"/>
-          <w:tab w:val="left" w:pos="1440"/>
-          <w:tab w:val="left" w:pos="2160"/>
-          <w:tab w:val="left" w:pos="2880"/>
-          <w:tab w:val="left" w:pos="3600"/>
-          <w:tab w:val="left" w:pos="4320"/>
-          <w:tab w:val="left" w:pos="4680"/>
-        </w:tabs>
-        <w:ind w:left="4680" w:hanging="4680"/>
-        <w:jc w:val="both"/>
-        <w:rPr>
-          <w:rFonts w:ascii="Palatino Linotype" w:hAnsi="Palatino Linotype"/>
-        </w:rPr>
-      </w:pPr>
-    </w:p>
-    <w:p>
-      <w:pPr>
-        <w:keepNext/>
-        <w:tabs>
-          <w:tab w:val="left" w:pos="-1080"/>
-          <w:tab w:val="left" w:pos="-720"/>
-          <w:tab w:val="left" w:pos="0"/>
-          <w:tab w:val="left" w:pos="720"/>
-          <w:tab w:val="left" w:pos="1440"/>
-          <w:tab w:val="left" w:pos="2160"/>
-          <w:tab w:val="left" w:pos="2880"/>
-          <w:tab w:val="left" w:pos="3600"/>
-          <w:tab w:val="left" w:pos="4320"/>
-          <w:tab w:val="left" w:pos="4680"/>
-        </w:tabs>
-        <w:ind w:left="4680" w:hanging="4680"/>
-        <w:jc w:val="both"/>
-        <w:rPr>
-          <w:rFonts w:ascii="Palatino Linotype" w:hAnsi="Palatino Linotype"/>
-        </w:rPr>
-      </w:pPr>
-      <w:r>
-        <w:rPr>
-          <w:rFonts w:ascii="Palatino Linotype" w:hAnsi="Palatino Linotype"/>
-        </w:rPr>
         <w:tab/>
       </w:r>
       <w:r>
@@ -747,23 +1026,52 @@
         </w:rPr>
         <w:tab/>
       </w:r>
-      <w:r>
-        <w:rPr>
-          <w:rFonts w:ascii="Palatino Linotype" w:hAnsi="Palatino Linotype"/>
-        </w:rPr>
-        <w:t>{{ judicial_officer.officer_</w:t>
-      </w:r>
-      <w:r>
-        <w:rPr>
-          <w:rFonts w:ascii="Palatino Linotype" w:hAnsi="Palatino Linotype"/>
-        </w:rPr>
-        <w:t xml:space="preserve">type }} </w:t>
-      </w:r>
-      <w:r>
-        <w:rPr>
-          <w:rFonts w:ascii="Palatino Linotype" w:hAnsi="Palatino Linotype"/>
-        </w:rPr>
-        <w:t>{{ judicial_officer</w:t>
+      <w:proofErr w:type="gramStart"/>
+      <w:r>
+        <w:rPr>
+          <w:rFonts w:ascii="Palatino Linotype" w:hAnsi="Palatino Linotype"/>
+        </w:rPr>
+        <w:t xml:space="preserve">{{ </w:t>
+      </w:r>
+      <w:proofErr w:type="spellStart"/>
+      <w:r>
+        <w:rPr>
+          <w:rFonts w:ascii="Palatino Linotype" w:hAnsi="Palatino Linotype"/>
+        </w:rPr>
+        <w:t>judicial</w:t>
+      </w:r>
+      <w:proofErr w:type="gramEnd"/>
+      <w:r>
+        <w:rPr>
+          <w:rFonts w:ascii="Palatino Linotype" w:hAnsi="Palatino Linotype"/>
+        </w:rPr>
+        <w:t>_officer.officer_</w:t>
+      </w:r>
+      <w:r>
+        <w:rPr>
+          <w:rFonts w:ascii="Palatino Linotype" w:hAnsi="Palatino Linotype"/>
+        </w:rPr>
+        <w:t>type</w:t>
+      </w:r>
+      <w:proofErr w:type="spellEnd"/>
+      <w:r>
+        <w:rPr>
+          <w:rFonts w:ascii="Palatino Linotype" w:hAnsi="Palatino Linotype"/>
+        </w:rPr>
+        <w:t xml:space="preserve"> }} </w:t>
+      </w:r>
+      <w:r>
+        <w:rPr>
+          <w:rFonts w:ascii="Palatino Linotype" w:hAnsi="Palatino Linotype"/>
+        </w:rPr>
+        <w:t xml:space="preserve">{{ </w:t>
+      </w:r>
+      <w:proofErr w:type="spellStart"/>
+      <w:r>
+        <w:rPr>
+          <w:rFonts w:ascii="Palatino Linotype" w:hAnsi="Palatino Linotype"/>
+        </w:rPr>
+        <w:t>judicial_officer</w:t>
       </w:r>
       <w:r>
         <w:rPr>
@@ -771,6 +1079,7 @@
         </w:rPr>
         <w:t>.first_name</w:t>
       </w:r>
+      <w:proofErr w:type="spellEnd"/>
       <w:r>
         <w:rPr>
           <w:rFonts w:ascii="Palatino Linotype" w:hAnsi="Palatino Linotype"/>
@@ -787,7 +1096,21 @@
         <w:rPr>
           <w:rFonts w:ascii="Palatino Linotype" w:hAnsi="Palatino Linotype"/>
         </w:rPr>
-        <w:t>{{ judicial_officer.last_name }}</w:t>
+        <w:t xml:space="preserve">{{ </w:t>
+      </w:r>
+      <w:proofErr w:type="spellStart"/>
+      <w:r>
+        <w:rPr>
+          <w:rFonts w:ascii="Palatino Linotype" w:hAnsi="Palatino Linotype"/>
+        </w:rPr>
+        <w:t>judicial_officer.last_name</w:t>
+      </w:r>
+      <w:proofErr w:type="spellEnd"/>
+      <w:r>
+        <w:rPr>
+          <w:rFonts w:ascii="Palatino Linotype" w:hAnsi="Palatino Linotype"/>
+        </w:rPr>
+        <w:t xml:space="preserve"> }}</w:t>
       </w:r>
     </w:p>
     <w:p>
@@ -804,20 +1127,12 @@
           <w:tab w:val="left" w:pos="4320"/>
           <w:tab w:val="left" w:pos="4680"/>
         </w:tabs>
-        <w:rPr>
-          <w:rFonts w:ascii="Palatino Linotype" w:hAnsi="Palatino Linotype"/>
-          <w:sz w:val="16"/>
-          <w:szCs w:val="16"/>
-        </w:rPr>
-      </w:pPr>
-      <w:r>
-        <w:rPr>
-          <w:rFonts w:ascii="Palatino Linotype" w:hAnsi="Palatino Linotype"/>
-          <w:sz w:val="16"/>
-          <w:szCs w:val="16"/>
-        </w:rPr>
-        <w:t>Copies served by Dep. Clerk ___________________________ on the following date ____________________ to:</w:t>
-      </w:r>
+        <w:ind w:firstLine="4680"/>
+        <w:jc w:val="both"/>
+        <w:rPr>
+          <w:rFonts w:ascii="Palatino Linotype" w:hAnsi="Palatino Linotype"/>
+        </w:rPr>
+      </w:pPr>
     </w:p>
     <w:p>
       <w:pPr>
@@ -845,7 +1160,90 @@
           <w:sz w:val="16"/>
           <w:szCs w:val="16"/>
         </w:rPr>
-        <w:t>Prosecutor’s Office: PS    OM     EM; Defendant’s Attorney: PS     OM     EM; {{ defendant.first_name }} {{ defendant.last_name}}: PS     OM     EM; Community Control: PS    EM; County Jail: PS   EM;</w:t>
+        <w:t>Copies served by Dep. Clerk ___________________________ on the following date ____________________ to:</w:t>
+      </w:r>
+    </w:p>
+    <w:p>
+      <w:pPr>
+        <w:tabs>
+          <w:tab w:val="left" w:pos="-1080"/>
+          <w:tab w:val="left" w:pos="-720"/>
+          <w:tab w:val="left" w:pos="0"/>
+          <w:tab w:val="left" w:pos="720"/>
+          <w:tab w:val="left" w:pos="1440"/>
+          <w:tab w:val="left" w:pos="2160"/>
+          <w:tab w:val="left" w:pos="2880"/>
+          <w:tab w:val="left" w:pos="3600"/>
+          <w:tab w:val="left" w:pos="4320"/>
+          <w:tab w:val="left" w:pos="4680"/>
+        </w:tabs>
+        <w:rPr>
+          <w:rFonts w:ascii="Palatino Linotype" w:hAnsi="Palatino Linotype"/>
+          <w:sz w:val="16"/>
+          <w:szCs w:val="16"/>
+        </w:rPr>
+      </w:pPr>
+      <w:r>
+        <w:rPr>
+          <w:rFonts w:ascii="Palatino Linotype" w:hAnsi="Palatino Linotype"/>
+          <w:sz w:val="16"/>
+          <w:szCs w:val="16"/>
+        </w:rPr>
+        <w:t xml:space="preserve">Prosecutor’s Office: PS    OM     EM; Defendant’s Attorney: PS     OM     EM; </w:t>
+      </w:r>
+      <w:proofErr w:type="gramStart"/>
+      <w:r>
+        <w:rPr>
+          <w:rFonts w:ascii="Palatino Linotype" w:hAnsi="Palatino Linotype"/>
+          <w:sz w:val="16"/>
+          <w:szCs w:val="16"/>
+        </w:rPr>
+        <w:t xml:space="preserve">{{ </w:t>
+      </w:r>
+      <w:proofErr w:type="spellStart"/>
+      <w:r>
+        <w:rPr>
+          <w:rFonts w:ascii="Palatino Linotype" w:hAnsi="Palatino Linotype"/>
+          <w:sz w:val="16"/>
+          <w:szCs w:val="16"/>
+        </w:rPr>
+        <w:t>defendant</w:t>
+      </w:r>
+      <w:proofErr w:type="gramEnd"/>
+      <w:r>
+        <w:rPr>
+          <w:rFonts w:ascii="Palatino Linotype" w:hAnsi="Palatino Linotype"/>
+          <w:sz w:val="16"/>
+          <w:szCs w:val="16"/>
+        </w:rPr>
+        <w:t>.first_name</w:t>
+      </w:r>
+      <w:proofErr w:type="spellEnd"/>
+      <w:r>
+        <w:rPr>
+          <w:rFonts w:ascii="Palatino Linotype" w:hAnsi="Palatino Linotype"/>
+          <w:sz w:val="16"/>
+          <w:szCs w:val="16"/>
+        </w:rPr>
+        <w:t xml:space="preserve"> }} {{ </w:t>
+      </w:r>
+      <w:proofErr w:type="spellStart"/>
+      <w:r>
+        <w:rPr>
+          <w:rFonts w:ascii="Palatino Linotype" w:hAnsi="Palatino Linotype"/>
+          <w:sz w:val="16"/>
+          <w:szCs w:val="16"/>
+        </w:rPr>
+        <w:t>defendant.last_name</w:t>
+      </w:r>
+      <w:proofErr w:type="spellEnd"/>
+      <w:r>
+        <w:rPr>
+          <w:rFonts w:ascii="Palatino Linotype" w:hAnsi="Palatino Linotype"/>
+          <w:sz w:val="16"/>
+          <w:szCs w:val="16"/>
+        </w:rPr>
+        <w:t>}}: PS     OM     EM; Community Control: PS    EM; County Jail: PS   EM;</w:t>
       </w:r>
       <w:r>
         <w:rPr>
@@ -1055,7 +1453,47 @@
         <w:sz w:val="20"/>
         <w:szCs w:val="20"/>
       </w:rPr>
-      <w:t xml:space="preserve">% if judicial_officer.officer_type  ==  ‘Magistrate’ %}Magistrate Decision </w:t>
+      <w:t xml:space="preserve">% if </w:t>
+    </w:r>
+    <w:proofErr w:type="spellStart"/>
+    <w:r>
+      <w:rPr>
+        <w:rFonts w:ascii="Palatino Linotype" w:hAnsi="Palatino Linotype"/>
+        <w:bCs/>
+        <w:sz w:val="20"/>
+        <w:szCs w:val="20"/>
+      </w:rPr>
+      <w:t>judicial_</w:t>
+    </w:r>
+    <w:proofErr w:type="gramStart"/>
+    <w:r>
+      <w:rPr>
+        <w:rFonts w:ascii="Palatino Linotype" w:hAnsi="Palatino Linotype"/>
+        <w:bCs/>
+        <w:sz w:val="20"/>
+        <w:szCs w:val="20"/>
+      </w:rPr>
+      <w:t>officer.officer</w:t>
+    </w:r>
+    <w:proofErr w:type="gramEnd"/>
+    <w:r>
+      <w:rPr>
+        <w:rFonts w:ascii="Palatino Linotype" w:hAnsi="Palatino Linotype"/>
+        <w:bCs/>
+        <w:sz w:val="20"/>
+        <w:szCs w:val="20"/>
+      </w:rPr>
+      <w:t>_type</w:t>
+    </w:r>
+    <w:proofErr w:type="spellEnd"/>
+    <w:r>
+      <w:rPr>
+        <w:rFonts w:ascii="Palatino Linotype" w:hAnsi="Palatino Linotype"/>
+        <w:bCs/>
+        <w:sz w:val="20"/>
+        <w:szCs w:val="20"/>
+      </w:rPr>
+      <w:t xml:space="preserve">  ==  ‘Magistrate’ %}Magistrate Decision </w:t>
     </w:r>
     <w:r>
       <w:rPr>
@@ -1063,7 +1501,61 @@
         <w:sz w:val="20"/>
         <w:szCs w:val="20"/>
       </w:rPr>
-      <w:t xml:space="preserve">{% elif judicial_officer.officer_type == ‘Judge’ %}Entry{% endif %} {{ case_number </w:t>
+      <w:t xml:space="preserve">{% </w:t>
+    </w:r>
+    <w:proofErr w:type="spellStart"/>
+    <w:r>
+      <w:rPr>
+        <w:rFonts w:ascii="Palatino Linotype" w:hAnsi="Palatino Linotype"/>
+        <w:sz w:val="20"/>
+        <w:szCs w:val="20"/>
+      </w:rPr>
+      <w:t>elif</w:t>
+    </w:r>
+    <w:proofErr w:type="spellEnd"/>
+    <w:r>
+      <w:rPr>
+        <w:rFonts w:ascii="Palatino Linotype" w:hAnsi="Palatino Linotype"/>
+        <w:sz w:val="20"/>
+        <w:szCs w:val="20"/>
+      </w:rPr>
+      <w:t xml:space="preserve"> </w:t>
+    </w:r>
+    <w:proofErr w:type="spellStart"/>
+    <w:r>
+      <w:rPr>
+        <w:rFonts w:ascii="Palatino Linotype" w:hAnsi="Palatino Linotype"/>
+        <w:sz w:val="20"/>
+        <w:szCs w:val="20"/>
+      </w:rPr>
+      <w:t>judicial_officer.officer_type</w:t>
+    </w:r>
+    <w:proofErr w:type="spellEnd"/>
+    <w:r>
+      <w:rPr>
+        <w:rFonts w:ascii="Palatino Linotype" w:hAnsi="Palatino Linotype"/>
+        <w:sz w:val="20"/>
+        <w:szCs w:val="20"/>
+      </w:rPr>
+      <w:t xml:space="preserve"> == ‘Judge’ %}Entry{% endif %} {{ </w:t>
+    </w:r>
+    <w:proofErr w:type="spellStart"/>
+    <w:r>
+      <w:rPr>
+        <w:rFonts w:ascii="Palatino Linotype" w:hAnsi="Palatino Linotype"/>
+        <w:sz w:val="20"/>
+        <w:szCs w:val="20"/>
+      </w:rPr>
+      <w:t>case_number</w:t>
+    </w:r>
+    <w:proofErr w:type="spellEnd"/>
+    <w:r>
+      <w:rPr>
+        <w:rFonts w:ascii="Palatino Linotype" w:hAnsi="Palatino Linotype"/>
+        <w:sz w:val="20"/>
+        <w:szCs w:val="20"/>
+      </w:rPr>
+      <w:t xml:space="preserve"> </w:t>
     </w:r>
     <w:r>
       <w:rPr>
@@ -1484,6 +1976,119 @@
     </w:lvl>
   </w:abstractNum>
   <w:abstractNum w:abstractNumId="3" w15:restartNumberingAfterBreak="0">
+    <w:nsid w:val="46796073"/>
+    <w:multiLevelType w:val="hybridMultilevel"/>
+    <w:tmpl w:val="BDB695FC"/>
+    <w:lvl w:ilvl="0" w:tplc="04090001">
+      <w:start w:val="1"/>
+      <w:numFmt w:val="bullet"/>
+      <w:lvlText w:val=""/>
+      <w:lvlJc w:val="left"/>
+      <w:pPr>
+        <w:ind w:left="768" w:hanging="360"/>
+      </w:pPr>
+      <w:rPr>
+        <w:rFonts w:ascii="Symbol" w:hAnsi="Symbol" w:hint="default"/>
+      </w:rPr>
+    </w:lvl>
+    <w:lvl w:ilvl="1" w:tplc="04090003" w:tentative="1">
+      <w:start w:val="1"/>
+      <w:numFmt w:val="bullet"/>
+      <w:lvlText w:val="o"/>
+      <w:lvlJc w:val="left"/>
+      <w:pPr>
+        <w:ind w:left="1488" w:hanging="360"/>
+      </w:pPr>
+      <w:rPr>
+        <w:rFonts w:ascii="Courier New" w:hAnsi="Courier New" w:cs="Courier New" w:hint="default"/>
+      </w:rPr>
+    </w:lvl>
+    <w:lvl w:ilvl="2" w:tplc="04090005" w:tentative="1">
+      <w:start w:val="1"/>
+      <w:numFmt w:val="bullet"/>
+      <w:lvlText w:val=""/>
+      <w:lvlJc w:val="left"/>
+      <w:pPr>
+        <w:ind w:left="2208" w:hanging="360"/>
+      </w:pPr>
+      <w:rPr>
+        <w:rFonts w:ascii="Wingdings" w:hAnsi="Wingdings" w:hint="default"/>
+      </w:rPr>
+    </w:lvl>
+    <w:lvl w:ilvl="3" w:tplc="04090001" w:tentative="1">
+      <w:start w:val="1"/>
+      <w:numFmt w:val="bullet"/>
+      <w:lvlText w:val=""/>
+      <w:lvlJc w:val="left"/>
+      <w:pPr>
+        <w:ind w:left="2928" w:hanging="360"/>
+      </w:pPr>
+      <w:rPr>
+        <w:rFonts w:ascii="Symbol" w:hAnsi="Symbol" w:hint="default"/>
+      </w:rPr>
+    </w:lvl>
+    <w:lvl w:ilvl="4" w:tplc="04090003" w:tentative="1">
+      <w:start w:val="1"/>
+      <w:numFmt w:val="bullet"/>
+      <w:lvlText w:val="o"/>
+      <w:lvlJc w:val="left"/>
+      <w:pPr>
+        <w:ind w:left="3648" w:hanging="360"/>
+      </w:pPr>
+      <w:rPr>
+        <w:rFonts w:ascii="Courier New" w:hAnsi="Courier New" w:cs="Courier New" w:hint="default"/>
+      </w:rPr>
+    </w:lvl>
+    <w:lvl w:ilvl="5" w:tplc="04090005" w:tentative="1">
+      <w:start w:val="1"/>
+      <w:numFmt w:val="bullet"/>
+      <w:lvlText w:val=""/>
+      <w:lvlJc w:val="left"/>
+      <w:pPr>
+        <w:ind w:left="4368" w:hanging="360"/>
+      </w:pPr>
+      <w:rPr>
+        <w:rFonts w:ascii="Wingdings" w:hAnsi="Wingdings" w:hint="default"/>
+      </w:rPr>
+    </w:lvl>
+    <w:lvl w:ilvl="6" w:tplc="04090001" w:tentative="1">
+      <w:start w:val="1"/>
+      <w:numFmt w:val="bullet"/>
+      <w:lvlText w:val=""/>
+      <w:lvlJc w:val="left"/>
+      <w:pPr>
+        <w:ind w:left="5088" w:hanging="360"/>
+      </w:pPr>
+      <w:rPr>
+        <w:rFonts w:ascii="Symbol" w:hAnsi="Symbol" w:hint="default"/>
+      </w:rPr>
+    </w:lvl>
+    <w:lvl w:ilvl="7" w:tplc="04090003" w:tentative="1">
+      <w:start w:val="1"/>
+      <w:numFmt w:val="bullet"/>
+      <w:lvlText w:val="o"/>
+      <w:lvlJc w:val="left"/>
+      <w:pPr>
+        <w:ind w:left="5808" w:hanging="360"/>
+      </w:pPr>
+      <w:rPr>
+        <w:rFonts w:ascii="Courier New" w:hAnsi="Courier New" w:cs="Courier New" w:hint="default"/>
+      </w:rPr>
+    </w:lvl>
+    <w:lvl w:ilvl="8" w:tplc="04090005" w:tentative="1">
+      <w:start w:val="1"/>
+      <w:numFmt w:val="bullet"/>
+      <w:lvlText w:val=""/>
+      <w:lvlJc w:val="left"/>
+      <w:pPr>
+        <w:ind w:left="6528" w:hanging="360"/>
+      </w:pPr>
+      <w:rPr>
+        <w:rFonts w:ascii="Wingdings" w:hAnsi="Wingdings" w:hint="default"/>
+      </w:rPr>
+    </w:lvl>
+  </w:abstractNum>
+  <w:abstractNum w:abstractNumId="4" w15:restartNumberingAfterBreak="0">
     <w:nsid w:val="468B7B8A"/>
     <w:multiLevelType w:val="hybridMultilevel"/>
     <w:tmpl w:val="51D4A994"/>
@@ -1596,7 +2201,7 @@
       </w:rPr>
     </w:lvl>
   </w:abstractNum>
-  <w:abstractNum w:abstractNumId="4" w15:restartNumberingAfterBreak="0">
+  <w:abstractNum w:abstractNumId="5" w15:restartNumberingAfterBreak="0">
     <w:nsid w:val="5D9F7580"/>
     <w:multiLevelType w:val="hybridMultilevel"/>
     <w:tmpl w:val="F9F252D6"/>
@@ -1709,7 +2314,7 @@
       </w:rPr>
     </w:lvl>
   </w:abstractNum>
-  <w:abstractNum w:abstractNumId="5" w15:restartNumberingAfterBreak="0">
+  <w:abstractNum w:abstractNumId="6" w15:restartNumberingAfterBreak="0">
     <w:nsid w:val="68D1612F"/>
     <w:multiLevelType w:val="hybridMultilevel"/>
     <w:tmpl w:val="119A99DA"/>
@@ -1822,7 +2427,7 @@
       </w:rPr>
     </w:lvl>
   </w:abstractNum>
-  <w:abstractNum w:abstractNumId="6" w15:restartNumberingAfterBreak="0">
+  <w:abstractNum w:abstractNumId="7" w15:restartNumberingAfterBreak="0">
     <w:nsid w:val="6C3A28D4"/>
     <w:multiLevelType w:val="hybridMultilevel"/>
     <w:tmpl w:val="28D0FB9E"/>
@@ -1935,7 +2540,7 @@
       </w:rPr>
     </w:lvl>
   </w:abstractNum>
-  <w:abstractNum w:abstractNumId="7" w15:restartNumberingAfterBreak="0">
+  <w:abstractNum w:abstractNumId="8" w15:restartNumberingAfterBreak="0">
     <w:nsid w:val="73222ACC"/>
     <w:multiLevelType w:val="hybridMultilevel"/>
     <w:tmpl w:val="FC0AC52A"/>
@@ -2052,16 +2657,16 @@
     <w:abstractNumId w:val="0"/>
   </w:num>
   <w:num w:numId="2" w16cid:durableId="1980454973">
-    <w:abstractNumId w:val="6"/>
+    <w:abstractNumId w:val="7"/>
   </w:num>
   <w:num w:numId="3" w16cid:durableId="1461609978">
+    <w:abstractNumId w:val="5"/>
+  </w:num>
+  <w:num w:numId="4" w16cid:durableId="1039210611">
     <w:abstractNumId w:val="4"/>
   </w:num>
-  <w:num w:numId="4" w16cid:durableId="1039210611">
-    <w:abstractNumId w:val="3"/>
-  </w:num>
   <w:num w:numId="5" w16cid:durableId="159197600">
-    <w:abstractNumId w:val="7"/>
+    <w:abstractNumId w:val="8"/>
   </w:num>
   <w:num w:numId="6" w16cid:durableId="24412067">
     <w:abstractNumId w:val="2"/>
@@ -2070,7 +2675,10 @@
     <w:abstractNumId w:val="1"/>
   </w:num>
   <w:num w:numId="8" w16cid:durableId="25760485">
-    <w:abstractNumId w:val="5"/>
+    <w:abstractNumId w:val="6"/>
+  </w:num>
+  <w:num w:numId="9" w16cid:durableId="1780561895">
+    <w:abstractNumId w:val="3"/>
   </w:num>
 </w:numbering>
 </file>
@@ -2644,7 +3252,6 @@
     <w:basedOn w:val="Normal"/>
     <w:link w:val="CommentTextChar"/>
     <w:uiPriority w:val="99"/>
-    <w:semiHidden/>
     <w:unhideWhenUsed/>
     <w:rsid w:val="00146F86"/>
     <w:rPr>
@@ -2657,7 +3264,6 @@
     <w:basedOn w:val="DefaultParagraphFont"/>
     <w:link w:val="CommentText"/>
     <w:uiPriority w:val="99"/>
-    <w:semiHidden/>
     <w:rsid w:val="00146F86"/>
     <w:rPr>
       <w:rFonts w:ascii="Times New Roman" w:hAnsi="Times New Roman" w:cs="Times New Roman"/>

</xml_diff>

<commit_message>
Deny privileges works for denials. Need to set save area.
</commit_message>
<xml_diff>
--- a/resources/Templates/Deny_Privileges_Template.docx
+++ b/resources/Templates/Deny_Privileges_Template.docx
@@ -489,47 +489,43 @@
         <w:rPr>
           <w:rFonts w:ascii="Palatino Linotype" w:hAnsi="Palatino Linotype"/>
         </w:rPr>
-        <w:t xml:space="preserve"> </w:t>
+        <w:t xml:space="preserve"> is true </w:t>
       </w:r>
       <w:proofErr w:type="gramStart"/>
       <w:r>
         <w:rPr>
           <w:rFonts w:ascii="Palatino Linotype" w:hAnsi="Palatino Linotype"/>
         </w:rPr>
-        <w:t>is</w:t>
+        <w:t>%}</w:t>
+      </w:r>
+      <w:r>
+        <w:t>This</w:t>
       </w:r>
       <w:proofErr w:type="gramEnd"/>
       <w:r>
-        <w:rPr>
-          <w:rFonts w:ascii="Palatino Linotype" w:hAnsi="Palatino Linotype"/>
-        </w:rPr>
-        <w:t xml:space="preserve"> true %}</w:t>
-      </w:r>
-      <w:r>
-        <w:t xml:space="preserve"> </w:t>
-      </w:r>
-      <w:r>
-        <w:t xml:space="preserve">This matter is before the Court on Defendant’s </w:t>
-      </w:r>
-      <w:r>
-        <w:rPr>
-          <w:u w:val="single"/>
-        </w:rPr>
-        <w:t>[DATE]</w:t>
-      </w:r>
-      <w:r>
-        <w:t xml:space="preserve"> Petition for Limited Driving Privileges.  Defendant’s motion is denied for the following reason(s</w:t>
+        <w:t xml:space="preserve"> matter is before the Court </w:t>
       </w:r>
       <w:proofErr w:type="gramStart"/>
       <w:r>
-        <w:t>):</w:t>
-      </w:r>
-      <w:r>
-        <w:t>{</w:t>
+        <w:t>on</w:t>
       </w:r>
       <w:proofErr w:type="gramEnd"/>
       <w:r>
-        <w:t xml:space="preserve">% if </w:t>
+        <w:t xml:space="preserve"> Defendant’s Petition for Limited Driving Privileges.  Defendant’s </w:t>
+      </w:r>
+      <w:r>
+        <w:t>petition</w:t>
+      </w:r>
+      <w:r>
+        <w:t xml:space="preserve"> is denied for the following reason(s):</w:t>
+      </w:r>
+    </w:p>
+    <w:p>
+      <w:pPr>
+        <w:jc w:val="both"/>
+      </w:pPr>
+      <w:r>
+        <w:t xml:space="preserve">{% if </w:t>
       </w:r>
       <w:proofErr w:type="spellStart"/>
       <w:r>
@@ -585,6 +581,17 @@
       <w:r>
         <w:t>% endif %}</w:t>
       </w:r>
+      <w:r>
+        <w:t xml:space="preserve">{% if </w:t>
+      </w:r>
+      <w:proofErr w:type="spellStart"/>
+      <w:r>
+        <w:t>no_insurance</w:t>
+      </w:r>
+      <w:proofErr w:type="spellEnd"/>
+      <w:r>
+        <w:t xml:space="preserve"> is true %}</w:t>
+      </w:r>
     </w:p>
     <w:p>
       <w:pPr>
@@ -606,7 +613,35 @@
         <w:t>al</w:t>
       </w:r>
       <w:r>
-        <w:t xml:space="preserve"> costs/fees, Defendant may provide the further information to the Clerk of Court by email at e-filing@municipalcourt.org., fax at 740-203-1599, in person, or by mail at 70 N. Union St., Delaware, Ohio 43015.  </w:t>
+        <w:t xml:space="preserve"> costs/fees, Defendant may provide the</w:t>
+      </w:r>
+      <w:r>
+        <w:t xml:space="preserve"> </w:t>
+      </w:r>
+      <w:r>
+        <w:t xml:space="preserve">information to the Clerk of Court by email at e-filing@municipalcourt.org., fax at 740-203-1599, in person, or by mail at 70 N. Union St., Delaware, Ohio </w:t>
+      </w:r>
+      <w:proofErr w:type="gramStart"/>
+      <w:r>
+        <w:t>43015.</w:t>
+      </w:r>
+      <w:r>
+        <w:t>{</w:t>
+      </w:r>
+      <w:proofErr w:type="gramEnd"/>
+      <w:r>
+        <w:t xml:space="preserve">% endif %}{% if </w:t>
+      </w:r>
+      <w:proofErr w:type="spellStart"/>
+      <w:r>
+        <w:t>petition_incomplete</w:t>
+      </w:r>
+      <w:proofErr w:type="spellEnd"/>
+      <w:r>
+        <w:t xml:space="preserve"> is true %}</w:t>
+      </w:r>
+      <w:r>
+        <w:t xml:space="preserve">  </w:t>
       </w:r>
     </w:p>
     <w:p>
@@ -629,7 +664,35 @@
         <w:t>al</w:t>
       </w:r>
       <w:r>
-        <w:t xml:space="preserve"> costs/fees, Defendant may provide the further information to the Clerk of Court by email at e-filing@municipalcourt.org, fax at 740-203-1599, in person, or by mail at 70 N. Union St., Delaware, Ohio 43015.  </w:t>
+        <w:t xml:space="preserve"> costs/fees, Defendant may provide the further information to the Clerk of Court by email at e-filing@municipalcourt.org, fax at 740-203-1599, in person, or by mail at 70 N. Union St., Delaware, Ohio 43015.</w:t>
+      </w:r>
+      <w:r>
+        <w:t xml:space="preserve"> </w:t>
+      </w:r>
+      <w:r>
+        <w:t xml:space="preserve">{% endif </w:t>
+      </w:r>
+      <w:proofErr w:type="gramStart"/>
+      <w:r>
+        <w:t>%}{</w:t>
+      </w:r>
+      <w:proofErr w:type="gramEnd"/>
+      <w:r>
+        <w:t xml:space="preserve">% if </w:t>
+      </w:r>
+      <w:proofErr w:type="spellStart"/>
+      <w:r>
+        <w:t>no_jurisdiction</w:t>
+      </w:r>
+      <w:proofErr w:type="spellEnd"/>
+      <w:r>
+        <w:t xml:space="preserve"> is true %}</w:t>
+      </w:r>
+      <w:r>
+        <w:t xml:space="preserve">  </w:t>
+      </w:r>
+      <w:r>
+        <w:t xml:space="preserve">  </w:t>
       </w:r>
     </w:p>
     <w:p>
@@ -657,7 +720,32 @@
       </w:r>
       <w:proofErr w:type="gramEnd"/>
       <w:r>
-        <w:t xml:space="preserve"> for which this Court is able to grant privileges.  This Court may only grant privileges for suspensions ordered by this Court or for Delaware County residents with certain suspensions imposed by the Ohio Bureau of Motor Vehicles. </w:t>
+        <w:t xml:space="preserve"> for which this Court is able to grant privileges.  This Court may only grant privileges for suspensions ordered by this Court or for Delaware County residents with certain suspensions imposed by the Ohio Bureau of Motor </w:t>
+      </w:r>
+      <w:proofErr w:type="gramStart"/>
+      <w:r>
+        <w:t>Vehicles.</w:t>
+      </w:r>
+      <w:r>
+        <w:t>{</w:t>
+      </w:r>
+      <w:proofErr w:type="gramEnd"/>
+      <w:r>
+        <w:t xml:space="preserve">% endif %}{% if </w:t>
+      </w:r>
+      <w:proofErr w:type="spellStart"/>
+      <w:r>
+        <w:t>no_</w:t>
+      </w:r>
+      <w:r>
+        <w:t>employer_info</w:t>
+      </w:r>
+      <w:proofErr w:type="spellEnd"/>
+      <w:r>
+        <w:t xml:space="preserve"> is true %}</w:t>
+      </w:r>
+      <w:r>
+        <w:t xml:space="preserve">    </w:t>
       </w:r>
     </w:p>
     <w:p>
@@ -674,7 +762,29 @@
         <w:jc w:val="both"/>
       </w:pPr>
       <w:r>
-        <w:t>Defendant’s petition contains employer information the Court could not verify.</w:t>
+        <w:t xml:space="preserve">Defendant’s petition contains employer information the Court could not </w:t>
+      </w:r>
+      <w:proofErr w:type="gramStart"/>
+      <w:r>
+        <w:t>verify.</w:t>
+      </w:r>
+      <w:r>
+        <w:t>{</w:t>
+      </w:r>
+      <w:proofErr w:type="gramEnd"/>
+      <w:r>
+        <w:t xml:space="preserve">% endif %}{% if </w:t>
+      </w:r>
+      <w:proofErr w:type="spellStart"/>
+      <w:r>
+        <w:t>prohibited_activities</w:t>
+      </w:r>
+      <w:proofErr w:type="spellEnd"/>
+      <w:r>
+        <w:t xml:space="preserve"> is true %}</w:t>
+      </w:r>
+      <w:r>
+        <w:t xml:space="preserve">    </w:t>
       </w:r>
     </w:p>
     <w:p>
@@ -693,6 +803,31 @@
       <w:r>
         <w:t>Defendant’s petition requests privileges for activities not permitted by this Court.</w:t>
       </w:r>
+      <w:r>
+        <w:t xml:space="preserve"> </w:t>
+      </w:r>
+      <w:r>
+        <w:t xml:space="preserve">{% endif </w:t>
+      </w:r>
+      <w:proofErr w:type="gramStart"/>
+      <w:r>
+        <w:t>%}{</w:t>
+      </w:r>
+      <w:proofErr w:type="gramEnd"/>
+      <w:r>
+        <w:t xml:space="preserve">% if </w:t>
+      </w:r>
+      <w:proofErr w:type="spellStart"/>
+      <w:r>
+        <w:t>out_of_state_license</w:t>
+      </w:r>
+      <w:proofErr w:type="spellEnd"/>
+      <w:r>
+        <w:t xml:space="preserve"> is true %}</w:t>
+      </w:r>
+      <w:r>
+        <w:t xml:space="preserve">    </w:t>
+      </w:r>
     </w:p>
     <w:p>
       <w:pPr>
@@ -723,7 +858,16 @@
         <w:t>submit the abstract</w:t>
       </w:r>
       <w:r>
-        <w:t xml:space="preserve"> to the Clerk of Court by email at e-filing@municipalcourt.org, fax at 740-203-1599, in person, or by mail at 70 N. Union St., Delaware, Ohio 43015.  </w:t>
+        <w:t xml:space="preserve"> to the Clerk of Court by email at e-filing@municipalcourt.org, fax at 740-203-1599, in person, or by mail at 70 N. Union St., Delaware, Ohio 43015.</w:t>
+      </w:r>
+      <w:r>
+        <w:t xml:space="preserve"> </w:t>
+      </w:r>
+      <w:r>
+        <w:t>{% endif %}</w:t>
+      </w:r>
+      <w:r>
+        <w:t xml:space="preserve">  </w:t>
       </w:r>
     </w:p>
     <w:p>
@@ -913,11 +1057,7 @@
         <w:t xml:space="preserve"> Petition for Limited Driving Privileges.  </w:t>
       </w:r>
       <w:r>
-        <w:t xml:space="preserve">Defendant’s license will expire during the term of the current suspension.  The Ohio Bureau of Motor </w:t>
-      </w:r>
-      <w:r>
-        <w:lastRenderedPageBreak/>
-        <w:t>Vehicles is ordered to permit Defendant to renew while remaining subject to the suspension.</w:t>
+        <w:t>Defendant’s license will expire during the term of the current suspension.  The Ohio Bureau of Motor Vehicles is ordered to permit Defendant to renew while remaining subject to the suspension.</w:t>
       </w:r>
     </w:p>
     <w:p>

</xml_diff>

<commit_message>
All options of Deny Priv appear to work. Need to finalize.
</commit_message>
<xml_diff>
--- a/resources/Templates/Deny_Privileges_Template.docx
+++ b/resources/Templates/Deny_Privileges_Template.docx
@@ -198,7 +198,6 @@
         </w:rPr>
         <w:t xml:space="preserve">.  </w:t>
       </w:r>
-      <w:proofErr w:type="gramStart"/>
       <w:r>
         <w:rPr>
           <w:rFonts w:ascii="Palatino Linotype" w:hAnsi="Palatino Linotype"/>
@@ -210,14 +209,7 @@
         <w:rPr>
           <w:rFonts w:ascii="Palatino Linotype" w:hAnsi="Palatino Linotype"/>
         </w:rPr>
-        <w:t>case</w:t>
-      </w:r>
-      <w:proofErr w:type="gramEnd"/>
-      <w:r>
-        <w:rPr>
-          <w:rFonts w:ascii="Palatino Linotype" w:hAnsi="Palatino Linotype"/>
-        </w:rPr>
-        <w:t>_number</w:t>
+        <w:t>case_number</w:t>
       </w:r>
       <w:proofErr w:type="spellEnd"/>
       <w:r>
@@ -265,7 +257,6 @@
           <w:rFonts w:ascii="Palatino Linotype" w:hAnsi="Palatino Linotype"/>
         </w:rPr>
       </w:pPr>
-      <w:proofErr w:type="gramStart"/>
       <w:r>
         <w:rPr>
           <w:rFonts w:ascii="Palatino Linotype" w:hAnsi="Palatino Linotype"/>
@@ -277,14 +268,7 @@
         <w:rPr>
           <w:rFonts w:ascii="Palatino Linotype" w:hAnsi="Palatino Linotype"/>
         </w:rPr>
-        <w:t>defendant</w:t>
-      </w:r>
-      <w:proofErr w:type="gramEnd"/>
-      <w:r>
-        <w:rPr>
-          <w:rFonts w:ascii="Palatino Linotype" w:hAnsi="Palatino Linotype"/>
-        </w:rPr>
-        <w:t>.</w:t>
+        <w:t>defendant.</w:t>
       </w:r>
       <w:r>
         <w:rPr>
@@ -342,18 +326,6 @@
           <w:rFonts w:ascii="Palatino Linotype" w:hAnsi="Palatino Linotype"/>
         </w:rPr>
         <w:t>,</w:t>
-      </w:r>
-      <w:r>
-        <w:rPr>
-          <w:rFonts w:ascii="Palatino Linotype" w:hAnsi="Palatino Linotype"/>
-        </w:rPr>
-        <w:tab/>
-      </w:r>
-      <w:r>
-        <w:rPr>
-          <w:rFonts w:ascii="Palatino Linotype" w:hAnsi="Palatino Linotype"/>
-        </w:rPr>
-        <w:tab/>
       </w:r>
       <w:r>
         <w:rPr>
@@ -489,29 +461,10 @@
         <w:rPr>
           <w:rFonts w:ascii="Palatino Linotype" w:hAnsi="Palatino Linotype"/>
         </w:rPr>
-        <w:t xml:space="preserve"> is true </w:t>
-      </w:r>
-      <w:proofErr w:type="gramStart"/>
-      <w:r>
-        <w:rPr>
-          <w:rFonts w:ascii="Palatino Linotype" w:hAnsi="Palatino Linotype"/>
-        </w:rPr>
-        <w:t>%}</w:t>
-      </w:r>
-      <w:r>
-        <w:t>This</w:t>
-      </w:r>
-      <w:proofErr w:type="gramEnd"/>
-      <w:r>
-        <w:t xml:space="preserve"> matter is before the Court </w:t>
-      </w:r>
-      <w:proofErr w:type="gramStart"/>
-      <w:r>
-        <w:t>on</w:t>
-      </w:r>
-      <w:proofErr w:type="gramEnd"/>
-      <w:r>
-        <w:t xml:space="preserve"> Defendant’s Petition for Limited Driving Privileges.  Defendant’s </w:t>
+        <w:t xml:space="preserve"> is true %}</w:t>
+      </w:r>
+      <w:r>
+        <w:t xml:space="preserve">This matter is before the Court on Defendant’s Petition for Limited Driving Privileges.  Defendant’s </w:t>
       </w:r>
       <w:r>
         <w:t>petition</w:t>
@@ -519,11 +472,6 @@
       <w:r>
         <w:t xml:space="preserve"> is denied for the following reason(s):</w:t>
       </w:r>
-    </w:p>
-    <w:p>
-      <w:pPr>
-        <w:jc w:val="both"/>
-      </w:pPr>
       <w:r>
         <w:t xml:space="preserve">{% if </w:t>
       </w:r>
@@ -534,9 +482,6 @@
       <w:proofErr w:type="spellEnd"/>
       <w:r>
         <w:t xml:space="preserve"> is true %}</w:t>
-      </w:r>
-      <w:r>
-        <w:t xml:space="preserve"> </w:t>
       </w:r>
     </w:p>
     <w:p>
@@ -568,18 +513,10 @@
         <w:t xml:space="preserve"> costs/fees, Defendant may </w:t>
       </w:r>
       <w:r>
-        <w:t xml:space="preserve">resubmit a petition for limited driving privileges after the “hard time” has </w:t>
-      </w:r>
-      <w:proofErr w:type="gramStart"/>
-      <w:r>
-        <w:t>passed.</w:t>
-      </w:r>
-      <w:r>
-        <w:t>{</w:t>
-      </w:r>
-      <w:proofErr w:type="gramEnd"/>
-      <w:r>
-        <w:t>% endif %}</w:t>
+        <w:t>resubmit a petition for limited driving privileges after the “hard time” has passed.</w:t>
+      </w:r>
+      <w:r>
+        <w:t>{% endif %}</w:t>
       </w:r>
       <w:r>
         <w:t xml:space="preserve">{% if </w:t>
@@ -619,18 +556,10 @@
         <w:t xml:space="preserve"> </w:t>
       </w:r>
       <w:r>
-        <w:t xml:space="preserve">information to the Clerk of Court by email at e-filing@municipalcourt.org., fax at 740-203-1599, in person, or by mail at 70 N. Union St., Delaware, Ohio </w:t>
-      </w:r>
-      <w:proofErr w:type="gramStart"/>
-      <w:r>
-        <w:t>43015.</w:t>
-      </w:r>
-      <w:r>
-        <w:t>{</w:t>
-      </w:r>
-      <w:proofErr w:type="gramEnd"/>
-      <w:r>
-        <w:t xml:space="preserve">% endif %}{% if </w:t>
+        <w:t>information to the Clerk of Court by email at e-filing@municipalcourt.org., fax at 740-203-1599, in person, or by mail at 70 N. Union St., Delaware, Ohio 43015.</w:t>
+      </w:r>
+      <w:r>
+        <w:t xml:space="preserve">{% endif %}{% if </w:t>
       </w:r>
       <w:proofErr w:type="spellStart"/>
       <w:r>
@@ -670,15 +599,7 @@
         <w:t xml:space="preserve"> </w:t>
       </w:r>
       <w:r>
-        <w:t xml:space="preserve">{% endif </w:t>
-      </w:r>
-      <w:proofErr w:type="gramStart"/>
-      <w:r>
-        <w:t>%}{</w:t>
-      </w:r>
-      <w:proofErr w:type="gramEnd"/>
-      <w:r>
-        <w:t xml:space="preserve">% if </w:t>
+        <w:t xml:space="preserve">{% endif %}{% if </w:t>
       </w:r>
       <w:proofErr w:type="spellStart"/>
       <w:r>
@@ -712,26 +633,10 @@
         <w:t xml:space="preserve">The </w:t>
       </w:r>
       <w:r>
-        <w:t xml:space="preserve">Defendant’s license is not subject to </w:t>
-      </w:r>
-      <w:proofErr w:type="gramStart"/>
-      <w:r>
-        <w:t>a suspension</w:t>
-      </w:r>
-      <w:proofErr w:type="gramEnd"/>
-      <w:r>
-        <w:t xml:space="preserve"> for which this Court is able to grant privileges.  This Court may only grant privileges for suspensions ordered by this Court or for Delaware County residents with certain suspensions imposed by the Ohio Bureau of Motor </w:t>
-      </w:r>
-      <w:proofErr w:type="gramStart"/>
-      <w:r>
-        <w:t>Vehicles.</w:t>
-      </w:r>
-      <w:r>
-        <w:t>{</w:t>
-      </w:r>
-      <w:proofErr w:type="gramEnd"/>
-      <w:r>
-        <w:t xml:space="preserve">% endif %}{% if </w:t>
+        <w:t>Defendant’s license is not subject to a suspension for which this Court is able to grant privileges.  This Court may only grant privileges for suspensions ordered by this Court or for Delaware County residents with certain suspensions imposed by the Ohio Bureau of Motor Vehicles.</w:t>
+      </w:r>
+      <w:r>
+        <w:t xml:space="preserve">{% endif %}{% if </w:t>
       </w:r>
       <w:proofErr w:type="spellStart"/>
       <w:r>
@@ -762,18 +667,10 @@
         <w:jc w:val="both"/>
       </w:pPr>
       <w:r>
-        <w:t xml:space="preserve">Defendant’s petition contains employer information the Court could not </w:t>
-      </w:r>
-      <w:proofErr w:type="gramStart"/>
-      <w:r>
-        <w:t>verify.</w:t>
-      </w:r>
-      <w:r>
-        <w:t>{</w:t>
-      </w:r>
-      <w:proofErr w:type="gramEnd"/>
-      <w:r>
-        <w:t xml:space="preserve">% endif %}{% if </w:t>
+        <w:t>Defendant’s petition contains employer information the Court could not verify.</w:t>
+      </w:r>
+      <w:r>
+        <w:t xml:space="preserve">{% endif %}{% if </w:t>
       </w:r>
       <w:proofErr w:type="spellStart"/>
       <w:r>
@@ -807,15 +704,7 @@
         <w:t xml:space="preserve"> </w:t>
       </w:r>
       <w:r>
-        <w:t xml:space="preserve">{% endif </w:t>
-      </w:r>
-      <w:proofErr w:type="gramStart"/>
-      <w:r>
-        <w:t>%}{</w:t>
-      </w:r>
-      <w:proofErr w:type="gramEnd"/>
-      <w:r>
-        <w:t xml:space="preserve">% if </w:t>
+        <w:t xml:space="preserve">{% endif %}{% if </w:t>
       </w:r>
       <w:proofErr w:type="spellStart"/>
       <w:r>
@@ -861,14 +750,144 @@
         <w:t xml:space="preserve"> to the Clerk of Court by email at e-filing@municipalcourt.org, fax at 740-203-1599, in person, or by mail at 70 N. Union St., Delaware, Ohio 43015.</w:t>
       </w:r>
       <w:r>
+        <w:t>{% endif %}</w:t>
+      </w:r>
+      <w:r>
+        <w:rPr>
+          <w:rFonts w:ascii="Palatino Linotype" w:hAnsi="Palatino Linotype"/>
+        </w:rPr>
+        <w:t>{% endif %}</w:t>
+      </w:r>
+      <w:r>
+        <w:rPr>
+          <w:rFonts w:ascii="Palatino Linotype" w:hAnsi="Palatino Linotype"/>
+        </w:rPr>
+        <w:t xml:space="preserve">{% if </w:t>
+      </w:r>
+      <w:proofErr w:type="spellStart"/>
+      <w:r>
+        <w:rPr>
+          <w:rFonts w:ascii="Palatino Linotype" w:hAnsi="Palatino Linotype"/>
+        </w:rPr>
+        <w:t>permit_test_or_renew</w:t>
+      </w:r>
+      <w:proofErr w:type="spellEnd"/>
+      <w:r>
+        <w:rPr>
+          <w:rFonts w:ascii="Palatino Linotype" w:hAnsi="Palatino Linotype"/>
+        </w:rPr>
+        <w:t xml:space="preserve"> is true %}</w:t>
+      </w:r>
+    </w:p>
+    <w:p>
+      <w:pPr>
+        <w:jc w:val="both"/>
+        <w:rPr>
+          <w:rFonts w:ascii="Palatino Linotype" w:hAnsi="Palatino Linotype"/>
+        </w:rPr>
+      </w:pPr>
+      <w:r>
+        <w:t xml:space="preserve">This matter is before the Court on Defendant’s </w:t>
+      </w:r>
+      <w:r>
+        <w:t xml:space="preserve">Petition for Limited Driving Privileges.  </w:t>
+      </w:r>
+      <w:r>
+        <w:t xml:space="preserve">Defendant’s license is currently suspended.  On </w:t>
+      </w:r>
+      <w:r>
+        <w:t xml:space="preserve">{{ </w:t>
+      </w:r>
+      <w:proofErr w:type="spellStart"/>
+      <w:r>
+        <w:t>license_expiration_date</w:t>
+      </w:r>
+      <w:proofErr w:type="spellEnd"/>
+      <w:r>
+        <w:t xml:space="preserve"> }}</w:t>
+      </w:r>
+      <w:r>
+        <w:t>,</w:t>
+      </w:r>
+      <w:r>
         <w:t xml:space="preserve"> </w:t>
       </w:r>
       <w:r>
+        <w:t xml:space="preserve">{% if </w:t>
+      </w:r>
+      <w:proofErr w:type="spellStart"/>
+      <w:r>
+        <w:t>permanent_id</w:t>
+      </w:r>
+      <w:proofErr w:type="spellEnd"/>
+      <w:r>
+        <w:t xml:space="preserve"> is true %}Defendant obtained a permanent ID card{% else %}</w:t>
+      </w:r>
+      <w:r>
+        <w:t>Defendant’s license expired</w:t>
+      </w:r>
+      <w:r>
         <w:t>{% endif %}</w:t>
       </w:r>
       <w:r>
-        <w:t xml:space="preserve">  </w:t>
-      </w:r>
+        <w:t>.  The Ohio Bureau of Motor Vehicles is ordered to permit Defendant to renew/test while remaining subject to the suspension.  Upon obtaining a renewed or new license, Defendant may request the Court review the petition for privileges w</w:t>
+      </w:r>
+      <w:r>
+        <w:t>ithout incurring addition</w:t>
+      </w:r>
+      <w:r>
+        <w:t>al</w:t>
+      </w:r>
+      <w:r>
+        <w:t xml:space="preserve"> costs/fees</w:t>
+      </w:r>
+      <w:r>
+        <w:t>.</w:t>
+      </w:r>
+      <w:r>
+        <w:rPr>
+          <w:rFonts w:ascii="Palatino Linotype" w:hAnsi="Palatino Linotype"/>
+        </w:rPr>
+        <w:t xml:space="preserve">{% endif %}{% if </w:t>
+      </w:r>
+      <w:proofErr w:type="spellStart"/>
+      <w:r>
+        <w:rPr>
+          <w:rFonts w:ascii="Palatino Linotype" w:hAnsi="Palatino Linotype"/>
+        </w:rPr>
+        <w:t>permit_renew_expired</w:t>
+      </w:r>
+      <w:proofErr w:type="spellEnd"/>
+      <w:r>
+        <w:rPr>
+          <w:rFonts w:ascii="Palatino Linotype" w:hAnsi="Palatino Linotype"/>
+        </w:rPr>
+        <w:t xml:space="preserve"> is true %}</w:t>
+      </w:r>
+      <w:r>
+        <w:t xml:space="preserve">This matter is before the Court on Defendant’s </w:t>
+      </w:r>
+      <w:r>
+        <w:t xml:space="preserve">Petition for Limited Driving Privileges.  </w:t>
+      </w:r>
+      <w:r>
+        <w:t xml:space="preserve">Defendant’s license will expire during the term of the current suspension.  The Ohio Bureau of Motor </w:t>
+      </w:r>
+      <w:r>
+        <w:lastRenderedPageBreak/>
+        <w:t>Vehicles is ordered to permit Defendant to renew while remaining subject to the suspension.</w:t>
+      </w:r>
+      <w:r>
+        <w:rPr>
+          <w:rFonts w:ascii="Palatino Linotype" w:hAnsi="Palatino Linotype"/>
+        </w:rPr>
+        <w:t>{% endif %}</w:t>
+      </w:r>
+    </w:p>
+    <w:p>
+      <w:pPr>
+        <w:jc w:val="both"/>
+      </w:pPr>
     </w:p>
     <w:p>
       <w:pPr>
@@ -891,80 +910,6 @@
           <w:rFonts w:ascii="Palatino Linotype" w:hAnsi="Palatino Linotype"/>
         </w:rPr>
       </w:pPr>
-      <w:r>
-        <w:rPr>
-          <w:rFonts w:ascii="Palatino Linotype" w:hAnsi="Palatino Linotype"/>
-        </w:rPr>
-        <w:t xml:space="preserve">{% endif </w:t>
-      </w:r>
-      <w:proofErr w:type="gramStart"/>
-      <w:r>
-        <w:rPr>
-          <w:rFonts w:ascii="Palatino Linotype" w:hAnsi="Palatino Linotype"/>
-        </w:rPr>
-        <w:t>%}</w:t>
-      </w:r>
-      <w:r>
-        <w:rPr>
-          <w:rFonts w:ascii="Palatino Linotype" w:hAnsi="Palatino Linotype"/>
-        </w:rPr>
-        <w:t>{</w:t>
-      </w:r>
-      <w:proofErr w:type="gramEnd"/>
-      <w:r>
-        <w:rPr>
-          <w:rFonts w:ascii="Palatino Linotype" w:hAnsi="Palatino Linotype"/>
-        </w:rPr>
-        <w:t xml:space="preserve">% if </w:t>
-      </w:r>
-      <w:proofErr w:type="spellStart"/>
-      <w:r>
-        <w:rPr>
-          <w:rFonts w:ascii="Palatino Linotype" w:hAnsi="Palatino Linotype"/>
-        </w:rPr>
-        <w:t>permit_test_or_renew</w:t>
-      </w:r>
-      <w:proofErr w:type="spellEnd"/>
-      <w:r>
-        <w:rPr>
-          <w:rFonts w:ascii="Palatino Linotype" w:hAnsi="Palatino Linotype"/>
-        </w:rPr>
-        <w:t xml:space="preserve"> is true %}</w:t>
-      </w:r>
-    </w:p>
-    <w:p>
-      <w:pPr>
-        <w:jc w:val="both"/>
-      </w:pPr>
-      <w:r>
-        <w:t xml:space="preserve">This matter is before the Court </w:t>
-      </w:r>
-      <w:proofErr w:type="gramStart"/>
-      <w:r>
-        <w:t>on</w:t>
-      </w:r>
-      <w:proofErr w:type="gramEnd"/>
-      <w:r>
-        <w:t xml:space="preserve"> Defendant’s </w:t>
-      </w:r>
-      <w:r>
-        <w:rPr>
-          <w:u w:val="single"/>
-        </w:rPr>
-        <w:t>[DATE]</w:t>
-      </w:r>
-      <w:r>
-        <w:t xml:space="preserve"> Petition for Limited Driving Privileges.  </w:t>
-      </w:r>
-      <w:r>
-        <w:t>Defendant’s license is currently suspended.  On [DATE], Defendant’s license expired.  The Ohio Bureau of Motor Vehicles is ordered to permit Defendant to renew/test while remaining subject to the suspension.  Upon obtaining a renewed or new license, Defendant may request the Court review the petition for privileges w</w:t>
-      </w:r>
-      <w:r>
-        <w:t>ithout incurring addition costs/fees</w:t>
-      </w:r>
-      <w:r>
-        <w:t>.</w:t>
-      </w:r>
     </w:p>
     <w:p>
       <w:pPr>
@@ -991,141 +936,6 @@
         <w:rPr>
           <w:rFonts w:ascii="Palatino Linotype" w:hAnsi="Palatino Linotype"/>
         </w:rPr>
-        <w:t xml:space="preserve">{% endif </w:t>
-      </w:r>
-      <w:proofErr w:type="gramStart"/>
-      <w:r>
-        <w:rPr>
-          <w:rFonts w:ascii="Palatino Linotype" w:hAnsi="Palatino Linotype"/>
-        </w:rPr>
-        <w:t>%}{</w:t>
-      </w:r>
-      <w:proofErr w:type="gramEnd"/>
-      <w:r>
-        <w:rPr>
-          <w:rFonts w:ascii="Palatino Linotype" w:hAnsi="Palatino Linotype"/>
-        </w:rPr>
-        <w:t xml:space="preserve">% if </w:t>
-      </w:r>
-      <w:proofErr w:type="spellStart"/>
-      <w:r>
-        <w:rPr>
-          <w:rFonts w:ascii="Palatino Linotype" w:hAnsi="Palatino Linotype"/>
-        </w:rPr>
-        <w:t>permit_renew_expired</w:t>
-      </w:r>
-      <w:proofErr w:type="spellEnd"/>
-      <w:r>
-        <w:rPr>
-          <w:rFonts w:ascii="Palatino Linotype" w:hAnsi="Palatino Linotype"/>
-        </w:rPr>
-        <w:t xml:space="preserve"> is true %}</w:t>
-      </w:r>
-    </w:p>
-    <w:p>
-      <w:pPr>
-        <w:jc w:val="both"/>
-      </w:pPr>
-    </w:p>
-    <w:p>
-      <w:pPr>
-        <w:jc w:val="both"/>
-      </w:pPr>
-    </w:p>
-    <w:p>
-      <w:pPr>
-        <w:jc w:val="both"/>
-      </w:pPr>
-      <w:r>
-        <w:t xml:space="preserve">This matter is before the Court </w:t>
-      </w:r>
-      <w:proofErr w:type="gramStart"/>
-      <w:r>
-        <w:t>on</w:t>
-      </w:r>
-      <w:proofErr w:type="gramEnd"/>
-      <w:r>
-        <w:t xml:space="preserve"> Defendant’s </w:t>
-      </w:r>
-      <w:r>
-        <w:rPr>
-          <w:u w:val="single"/>
-        </w:rPr>
-        <w:t>[DATE]</w:t>
-      </w:r>
-      <w:r>
-        <w:t xml:space="preserve"> Petition for Limited Driving Privileges.  </w:t>
-      </w:r>
-      <w:r>
-        <w:t>Defendant’s license will expire during the term of the current suspension.  The Ohio Bureau of Motor Vehicles is ordered to permit Defendant to renew while remaining subject to the suspension.</w:t>
-      </w:r>
-    </w:p>
-    <w:p>
-      <w:pPr>
-        <w:jc w:val="both"/>
-      </w:pPr>
-      <w:r>
-        <w:rPr>
-          <w:rFonts w:ascii="Palatino Linotype" w:hAnsi="Palatino Linotype"/>
-        </w:rPr>
-        <w:t>{% endif %}</w:t>
-      </w:r>
-      <w:r>
-        <w:t xml:space="preserve">  </w:t>
-      </w:r>
-    </w:p>
-    <w:p>
-      <w:pPr>
-        <w:jc w:val="both"/>
-      </w:pPr>
-    </w:p>
-    <w:p>
-      <w:pPr>
-        <w:keepNext/>
-        <w:tabs>
-          <w:tab w:val="left" w:pos="-1080"/>
-          <w:tab w:val="left" w:pos="-720"/>
-          <w:tab w:val="left" w:pos="0"/>
-          <w:tab w:val="left" w:pos="720"/>
-          <w:tab w:val="left" w:pos="1440"/>
-          <w:tab w:val="left" w:pos="2160"/>
-          <w:tab w:val="left" w:pos="2880"/>
-          <w:tab w:val="left" w:pos="3600"/>
-          <w:tab w:val="left" w:pos="4320"/>
-          <w:tab w:val="left" w:pos="4680"/>
-        </w:tabs>
-        <w:ind w:left="4680" w:hanging="4680"/>
-        <w:jc w:val="both"/>
-        <w:rPr>
-          <w:rFonts w:ascii="Palatino Linotype" w:hAnsi="Palatino Linotype"/>
-        </w:rPr>
-      </w:pPr>
-    </w:p>
-    <w:p>
-      <w:pPr>
-        <w:keepNext/>
-        <w:tabs>
-          <w:tab w:val="left" w:pos="-1080"/>
-          <w:tab w:val="left" w:pos="-720"/>
-          <w:tab w:val="left" w:pos="0"/>
-          <w:tab w:val="left" w:pos="720"/>
-          <w:tab w:val="left" w:pos="1440"/>
-          <w:tab w:val="left" w:pos="2160"/>
-          <w:tab w:val="left" w:pos="2880"/>
-          <w:tab w:val="left" w:pos="3600"/>
-          <w:tab w:val="left" w:pos="4320"/>
-          <w:tab w:val="left" w:pos="4680"/>
-        </w:tabs>
-        <w:ind w:left="4680" w:hanging="4680"/>
-        <w:jc w:val="both"/>
-        <w:rPr>
-          <w:rFonts w:ascii="Palatino Linotype" w:hAnsi="Palatino Linotype"/>
-        </w:rPr>
-      </w:pPr>
-      <w:r>
-        <w:rPr>
-          <w:rFonts w:ascii="Palatino Linotype" w:hAnsi="Palatino Linotype"/>
-        </w:rPr>
         <w:tab/>
       </w:r>
       <w:r>
@@ -1203,7 +1013,6 @@
         </w:rPr>
         <w:tab/>
       </w:r>
-      <w:proofErr w:type="gramStart"/>
       <w:r>
         <w:rPr>
           <w:rFonts w:ascii="Palatino Linotype" w:hAnsi="Palatino Linotype"/>
@@ -1215,14 +1024,7 @@
         <w:rPr>
           <w:rFonts w:ascii="Palatino Linotype" w:hAnsi="Palatino Linotype"/>
         </w:rPr>
-        <w:t>judicial</w:t>
-      </w:r>
-      <w:proofErr w:type="gramEnd"/>
-      <w:r>
-        <w:rPr>
-          <w:rFonts w:ascii="Palatino Linotype" w:hAnsi="Palatino Linotype"/>
-        </w:rPr>
-        <w:t>_officer.officer_</w:t>
+        <w:t>judicial_officer.officer_</w:t>
       </w:r>
       <w:r>
         <w:rPr>
@@ -1366,34 +1168,16 @@
           <w:sz w:val="16"/>
           <w:szCs w:val="16"/>
         </w:rPr>
-        <w:t xml:space="preserve">Prosecutor’s Office: PS    OM     EM; Defendant’s Attorney: PS     OM     EM; </w:t>
-      </w:r>
-      <w:proofErr w:type="gramStart"/>
+        <w:t xml:space="preserve">Prosecutor’s Office: PS    OM     EM; Defendant’s Attorney: PS     OM     EM; {{ </w:t>
+      </w:r>
+      <w:proofErr w:type="spellStart"/>
       <w:r>
         <w:rPr>
           <w:rFonts w:ascii="Palatino Linotype" w:hAnsi="Palatino Linotype"/>
           <w:sz w:val="16"/>
           <w:szCs w:val="16"/>
         </w:rPr>
-        <w:t xml:space="preserve">{{ </w:t>
-      </w:r>
-      <w:proofErr w:type="spellStart"/>
-      <w:r>
-        <w:rPr>
-          <w:rFonts w:ascii="Palatino Linotype" w:hAnsi="Palatino Linotype"/>
-          <w:sz w:val="16"/>
-          <w:szCs w:val="16"/>
-        </w:rPr>
-        <w:t>defendant</w:t>
-      </w:r>
-      <w:proofErr w:type="gramEnd"/>
-      <w:r>
-        <w:rPr>
-          <w:rFonts w:ascii="Palatino Linotype" w:hAnsi="Palatino Linotype"/>
-          <w:sz w:val="16"/>
-          <w:szCs w:val="16"/>
-        </w:rPr>
-        <w:t>.first_name</w:t>
+        <w:t>defendant.first_name</w:t>
       </w:r>
       <w:proofErr w:type="spellEnd"/>
       <w:r>
@@ -1640,27 +1424,7 @@
         <w:sz w:val="20"/>
         <w:szCs w:val="20"/>
       </w:rPr>
-      <w:t>judicial_</w:t>
-    </w:r>
-    <w:proofErr w:type="gramStart"/>
-    <w:r>
-      <w:rPr>
-        <w:rFonts w:ascii="Palatino Linotype" w:hAnsi="Palatino Linotype"/>
-        <w:bCs/>
-        <w:sz w:val="20"/>
-        <w:szCs w:val="20"/>
-      </w:rPr>
-      <w:t>officer.officer</w:t>
-    </w:r>
-    <w:proofErr w:type="gramEnd"/>
-    <w:r>
-      <w:rPr>
-        <w:rFonts w:ascii="Palatino Linotype" w:hAnsi="Palatino Linotype"/>
-        <w:bCs/>
-        <w:sz w:val="20"/>
-        <w:szCs w:val="20"/>
-      </w:rPr>
-      <w:t>_type</w:t>
+      <w:t>judicial_officer.officer_type</w:t>
     </w:r>
     <w:proofErr w:type="spellEnd"/>
     <w:r>
@@ -3448,6 +3212,32 @@
       <w:szCs w:val="20"/>
     </w:rPr>
   </w:style>
+  <w:style w:type="paragraph" w:styleId="FootnoteText">
+    <w:name w:val="footnote text"/>
+    <w:basedOn w:val="Normal"/>
+    <w:link w:val="FootnoteTextChar"/>
+    <w:uiPriority w:val="99"/>
+    <w:semiHidden/>
+    <w:unhideWhenUsed/>
+    <w:rsid w:val="00583A49"/>
+    <w:rPr>
+      <w:sz w:val="20"/>
+      <w:szCs w:val="20"/>
+    </w:rPr>
+  </w:style>
+  <w:style w:type="character" w:customStyle="1" w:styleId="FootnoteTextChar">
+    <w:name w:val="Footnote Text Char"/>
+    <w:basedOn w:val="DefaultParagraphFont"/>
+    <w:link w:val="FootnoteText"/>
+    <w:uiPriority w:val="99"/>
+    <w:semiHidden/>
+    <w:rsid w:val="00583A49"/>
+    <w:rPr>
+      <w:rFonts w:ascii="Times New Roman" w:hAnsi="Times New Roman" w:cs="Times New Roman"/>
+      <w:sz w:val="20"/>
+      <w:szCs w:val="20"/>
+    </w:rPr>
+  </w:style>
 </w:styles>
 </file>
 

</xml_diff>

<commit_message>
Deny privileges template complete and working.
</commit_message>
<xml_diff>
--- a/resources/Templates/Deny_Privileges_Template.docx
+++ b/resources/Templates/Deny_Privileges_Template.docx
@@ -198,6 +198,7 @@
         </w:rPr>
         <w:t xml:space="preserve">.  </w:t>
       </w:r>
+      <w:proofErr w:type="gramStart"/>
       <w:r>
         <w:rPr>
           <w:rFonts w:ascii="Palatino Linotype" w:hAnsi="Palatino Linotype"/>
@@ -209,7 +210,14 @@
         <w:rPr>
           <w:rFonts w:ascii="Palatino Linotype" w:hAnsi="Palatino Linotype"/>
         </w:rPr>
-        <w:t>case_number</w:t>
+        <w:t>case</w:t>
+      </w:r>
+      <w:proofErr w:type="gramEnd"/>
+      <w:r>
+        <w:rPr>
+          <w:rFonts w:ascii="Palatino Linotype" w:hAnsi="Palatino Linotype"/>
+        </w:rPr>
+        <w:t>_number</w:t>
       </w:r>
       <w:proofErr w:type="spellEnd"/>
       <w:r>
@@ -257,6 +265,7 @@
           <w:rFonts w:ascii="Palatino Linotype" w:hAnsi="Palatino Linotype"/>
         </w:rPr>
       </w:pPr>
+      <w:proofErr w:type="gramStart"/>
       <w:r>
         <w:rPr>
           <w:rFonts w:ascii="Palatino Linotype" w:hAnsi="Palatino Linotype"/>
@@ -268,7 +277,14 @@
         <w:rPr>
           <w:rFonts w:ascii="Palatino Linotype" w:hAnsi="Palatino Linotype"/>
         </w:rPr>
-        <w:t>defendant.</w:t>
+        <w:t>defendant</w:t>
+      </w:r>
+      <w:proofErr w:type="gramEnd"/>
+      <w:r>
+        <w:rPr>
+          <w:rFonts w:ascii="Palatino Linotype" w:hAnsi="Palatino Linotype"/>
+        </w:rPr>
+        <w:t>.</w:t>
       </w:r>
       <w:r>
         <w:rPr>
@@ -461,19 +477,46 @@
         <w:rPr>
           <w:rFonts w:ascii="Palatino Linotype" w:hAnsi="Palatino Linotype"/>
         </w:rPr>
-        <w:t xml:space="preserve"> is true %}</w:t>
-      </w:r>
-      <w:r>
-        <w:t xml:space="preserve">This matter is before the Court on Defendant’s Petition for Limited Driving Privileges.  Defendant’s </w:t>
+        <w:t xml:space="preserve"> is true </w:t>
+      </w:r>
+      <w:proofErr w:type="gramStart"/>
+      <w:r>
+        <w:rPr>
+          <w:rFonts w:ascii="Palatino Linotype" w:hAnsi="Palatino Linotype"/>
+        </w:rPr>
+        <w:t>%}</w:t>
+      </w:r>
+      <w:r>
+        <w:t>This</w:t>
+      </w:r>
+      <w:proofErr w:type="gramEnd"/>
+      <w:r>
+        <w:t xml:space="preserve"> matter is before the Court </w:t>
+      </w:r>
+      <w:proofErr w:type="gramStart"/>
+      <w:r>
+        <w:t>on</w:t>
+      </w:r>
+      <w:proofErr w:type="gramEnd"/>
+      <w:r>
+        <w:t xml:space="preserve"> Defendant’s Petition for Limited Driving Privileges.  Defendant’s </w:t>
       </w:r>
       <w:r>
         <w:t>petition</w:t>
       </w:r>
       <w:r>
-        <w:t xml:space="preserve"> is denied for the following reason(s):</w:t>
-      </w:r>
-      <w:r>
-        <w:t xml:space="preserve">{% if </w:t>
+        <w:t xml:space="preserve"> is denied for the following reason(s</w:t>
+      </w:r>
+      <w:proofErr w:type="gramStart"/>
+      <w:r>
+        <w:t>):</w:t>
+      </w:r>
+      <w:r>
+        <w:t>{</w:t>
+      </w:r>
+      <w:proofErr w:type="gramEnd"/>
+      <w:r>
+        <w:t xml:space="preserve">% if </w:t>
       </w:r>
       <w:proofErr w:type="spellStart"/>
       <w:r>
@@ -513,10 +556,18 @@
         <w:t xml:space="preserve"> costs/fees, Defendant may </w:t>
       </w:r>
       <w:r>
-        <w:t>resubmit a petition for limited driving privileges after the “hard time” has passed.</w:t>
-      </w:r>
-      <w:r>
-        <w:t>{% endif %}</w:t>
+        <w:t xml:space="preserve">resubmit a petition for limited driving privileges after the “hard time” has </w:t>
+      </w:r>
+      <w:proofErr w:type="gramStart"/>
+      <w:r>
+        <w:t>passed.</w:t>
+      </w:r>
+      <w:r>
+        <w:t>{</w:t>
+      </w:r>
+      <w:proofErr w:type="gramEnd"/>
+      <w:r>
+        <w:t>% endif %}</w:t>
       </w:r>
       <w:r>
         <w:t xml:space="preserve">{% if </w:t>
@@ -556,10 +607,18 @@
         <w:t xml:space="preserve"> </w:t>
       </w:r>
       <w:r>
-        <w:t>information to the Clerk of Court by email at e-filing@municipalcourt.org., fax at 740-203-1599, in person, or by mail at 70 N. Union St., Delaware, Ohio 43015.</w:t>
-      </w:r>
-      <w:r>
-        <w:t xml:space="preserve">{% endif %}{% if </w:t>
+        <w:t xml:space="preserve">information to the Clerk of Court by email at e-filing@municipalcourt.org., fax at 740-203-1599, in person, or by mail at 70 N. Union St., Delaware, Ohio </w:t>
+      </w:r>
+      <w:proofErr w:type="gramStart"/>
+      <w:r>
+        <w:t>43015.</w:t>
+      </w:r>
+      <w:r>
+        <w:t>{</w:t>
+      </w:r>
+      <w:proofErr w:type="gramEnd"/>
+      <w:r>
+        <w:t xml:space="preserve">% endif %}{% if </w:t>
       </w:r>
       <w:proofErr w:type="spellStart"/>
       <w:r>
@@ -593,13 +652,27 @@
         <w:t>al</w:t>
       </w:r>
       <w:r>
-        <w:t xml:space="preserve"> costs/fees, Defendant may provide the further information to the Clerk of Court by email at e-filing@municipalcourt.org, fax at 740-203-1599, in person, or by mail at 70 N. Union St., Delaware, Ohio 43015.</w:t>
+        <w:t xml:space="preserve"> costs/fees, Defendant may </w:t>
+      </w:r>
+      <w:r>
+        <w:t>resubmit a complete and/or legible petition</w:t>
+      </w:r>
+      <w:r>
+        <w:t xml:space="preserve"> to the Clerk of Court by email at e-filing@municipalcourt.org, fax at 740-203-1599, in person, or by mail at 70 N. Union St., Delaware, Ohio 43015.</w:t>
       </w:r>
       <w:r>
         <w:t xml:space="preserve"> </w:t>
       </w:r>
       <w:r>
-        <w:t xml:space="preserve">{% endif %}{% if </w:t>
+        <w:t xml:space="preserve">{% endif </w:t>
+      </w:r>
+      <w:proofErr w:type="gramStart"/>
+      <w:r>
+        <w:t>%}{</w:t>
+      </w:r>
+      <w:proofErr w:type="gramEnd"/>
+      <w:r>
+        <w:t xml:space="preserve">% if </w:t>
       </w:r>
       <w:proofErr w:type="spellStart"/>
       <w:r>
@@ -633,17 +706,30 @@
         <w:t xml:space="preserve">The </w:t>
       </w:r>
       <w:r>
-        <w:t>Defendant’s license is not subject to a suspension for which this Court is able to grant privileges.  This Court may only grant privileges for suspensions ordered by this Court or for Delaware County residents with certain suspensions imposed by the Ohio Bureau of Motor Vehicles.</w:t>
-      </w:r>
-      <w:r>
-        <w:t xml:space="preserve">{% endif %}{% if </w:t>
+        <w:t xml:space="preserve">Defendant’s license is not subject to </w:t>
+      </w:r>
+      <w:proofErr w:type="gramStart"/>
+      <w:r>
+        <w:t>a suspension</w:t>
+      </w:r>
+      <w:proofErr w:type="gramEnd"/>
+      <w:r>
+        <w:t xml:space="preserve"> for which this Court is able to grant privileges.  This Court may only grant privileges for suspensions ordered by this Court or for Delaware County residents with certain suspensions imposed by the Ohio Bureau of Motor </w:t>
+      </w:r>
+      <w:proofErr w:type="gramStart"/>
+      <w:r>
+        <w:t>Vehicles.</w:t>
+      </w:r>
+      <w:r>
+        <w:t>{</w:t>
+      </w:r>
+      <w:proofErr w:type="gramEnd"/>
+      <w:r>
+        <w:t xml:space="preserve">% endif %}{% if </w:t>
       </w:r>
       <w:proofErr w:type="spellStart"/>
       <w:r>
-        <w:t>no_</w:t>
-      </w:r>
-      <w:r>
-        <w:t>employer_info</w:t>
+        <w:t>no_employer_info</w:t>
       </w:r>
       <w:proofErr w:type="spellEnd"/>
       <w:r>
@@ -667,10 +753,18 @@
         <w:jc w:val="both"/>
       </w:pPr>
       <w:r>
-        <w:t>Defendant’s petition contains employer information the Court could not verify.</w:t>
-      </w:r>
-      <w:r>
-        <w:t xml:space="preserve">{% endif %}{% if </w:t>
+        <w:t xml:space="preserve">Defendant’s petition contains employer information the Court could not </w:t>
+      </w:r>
+      <w:proofErr w:type="gramStart"/>
+      <w:r>
+        <w:t>verify.</w:t>
+      </w:r>
+      <w:r>
+        <w:t>{</w:t>
+      </w:r>
+      <w:proofErr w:type="gramEnd"/>
+      <w:r>
+        <w:t xml:space="preserve">% endif %}{% if </w:t>
       </w:r>
       <w:proofErr w:type="spellStart"/>
       <w:r>
@@ -704,7 +798,15 @@
         <w:t xml:space="preserve"> </w:t>
       </w:r>
       <w:r>
-        <w:t xml:space="preserve">{% endif %}{% if </w:t>
+        <w:t xml:space="preserve">{% endif </w:t>
+      </w:r>
+      <w:proofErr w:type="gramStart"/>
+      <w:r>
+        <w:t>%}{</w:t>
+      </w:r>
+      <w:proofErr w:type="gramEnd"/>
+      <w:r>
+        <w:t xml:space="preserve">% if </w:t>
       </w:r>
       <w:proofErr w:type="spellStart"/>
       <w:r>
@@ -747,10 +849,18 @@
         <w:t>submit the abstract</w:t>
       </w:r>
       <w:r>
-        <w:t xml:space="preserve"> to the Clerk of Court by email at e-filing@municipalcourt.org, fax at 740-203-1599, in person, or by mail at 70 N. Union St., Delaware, Ohio 43015.</w:t>
-      </w:r>
-      <w:r>
-        <w:t>{% endif %}</w:t>
+        <w:t xml:space="preserve"> to the Clerk of Court by email at e-filing@municipalcourt.org, fax at 740-203-1599, in person, or by mail at 70 N. Union St., Delaware, Ohio </w:t>
+      </w:r>
+      <w:proofErr w:type="gramStart"/>
+      <w:r>
+        <w:t>43015.</w:t>
+      </w:r>
+      <w:r>
+        <w:t>{</w:t>
+      </w:r>
+      <w:proofErr w:type="gramEnd"/>
+      <w:r>
+        <w:t>% endif %}</w:t>
       </w:r>
       <w:r>
         <w:rPr>
@@ -795,12 +905,17 @@
       <w:r>
         <w:t xml:space="preserve">Defendant’s license is currently suspended.  On </w:t>
       </w:r>
+      <w:proofErr w:type="gramStart"/>
       <w:r>
         <w:t xml:space="preserve">{{ </w:t>
       </w:r>
       <w:proofErr w:type="spellStart"/>
       <w:r>
-        <w:t>license_expiration_date</w:t>
+        <w:t>license</w:t>
+      </w:r>
+      <w:proofErr w:type="gramEnd"/>
+      <w:r>
+        <w:t>_expiration_date</w:t>
       </w:r>
       <w:proofErr w:type="spellEnd"/>
       <w:r>
@@ -839,7 +954,11 @@
         <w:t>al</w:t>
       </w:r>
       <w:r>
-        <w:t xml:space="preserve"> costs/fees</w:t>
+        <w:t xml:space="preserve"> costs/</w:t>
+      </w:r>
+      <w:proofErr w:type="gramStart"/>
+      <w:r>
+        <w:t>fees</w:t>
       </w:r>
       <w:r>
         <w:t>.</w:t>
@@ -848,7 +967,14 @@
         <w:rPr>
           <w:rFonts w:ascii="Palatino Linotype" w:hAnsi="Palatino Linotype"/>
         </w:rPr>
-        <w:t xml:space="preserve">{% endif %}{% if </w:t>
+        <w:t>{</w:t>
+      </w:r>
+      <w:proofErr w:type="gramEnd"/>
+      <w:r>
+        <w:rPr>
+          <w:rFonts w:ascii="Palatino Linotype" w:hAnsi="Palatino Linotype"/>
+        </w:rPr>
+        <w:t xml:space="preserve">% endif %}{% if </w:t>
       </w:r>
       <w:proofErr w:type="spellStart"/>
       <w:r>
@@ -875,13 +1001,24 @@
       </w:r>
       <w:r>
         <w:lastRenderedPageBreak/>
-        <w:t>Vehicles is ordered to permit Defendant to renew while remaining subject to the suspension.</w:t>
-      </w:r>
-      <w:r>
-        <w:rPr>
-          <w:rFonts w:ascii="Palatino Linotype" w:hAnsi="Palatino Linotype"/>
-        </w:rPr>
-        <w:t>{% endif %}</w:t>
+        <w:t xml:space="preserve">Vehicles is ordered to permit Defendant to renew while remaining subject to the </w:t>
+      </w:r>
+      <w:proofErr w:type="gramStart"/>
+      <w:r>
+        <w:t>suspension.</w:t>
+      </w:r>
+      <w:r>
+        <w:rPr>
+          <w:rFonts w:ascii="Palatino Linotype" w:hAnsi="Palatino Linotype"/>
+        </w:rPr>
+        <w:t>{</w:t>
+      </w:r>
+      <w:proofErr w:type="gramEnd"/>
+      <w:r>
+        <w:rPr>
+          <w:rFonts w:ascii="Palatino Linotype" w:hAnsi="Palatino Linotype"/>
+        </w:rPr>
+        <w:t>% endif %}</w:t>
       </w:r>
     </w:p>
     <w:p>
@@ -1013,6 +1150,7 @@
         </w:rPr>
         <w:tab/>
       </w:r>
+      <w:proofErr w:type="gramStart"/>
       <w:r>
         <w:rPr>
           <w:rFonts w:ascii="Palatino Linotype" w:hAnsi="Palatino Linotype"/>
@@ -1024,7 +1162,14 @@
         <w:rPr>
           <w:rFonts w:ascii="Palatino Linotype" w:hAnsi="Palatino Linotype"/>
         </w:rPr>
-        <w:t>judicial_officer.officer_</w:t>
+        <w:t>judicial</w:t>
+      </w:r>
+      <w:proofErr w:type="gramEnd"/>
+      <w:r>
+        <w:rPr>
+          <w:rFonts w:ascii="Palatino Linotype" w:hAnsi="Palatino Linotype"/>
+        </w:rPr>
+        <w:t>_officer.officer_</w:t>
       </w:r>
       <w:r>
         <w:rPr>
@@ -1168,16 +1313,34 @@
           <w:sz w:val="16"/>
           <w:szCs w:val="16"/>
         </w:rPr>
-        <w:t xml:space="preserve">Prosecutor’s Office: PS    OM     EM; Defendant’s Attorney: PS     OM     EM; {{ </w:t>
-      </w:r>
-      <w:proofErr w:type="spellStart"/>
+        <w:t xml:space="preserve">Prosecutor’s Office: PS    OM     EM; Defendant’s Attorney: PS     OM     EM; </w:t>
+      </w:r>
+      <w:proofErr w:type="gramStart"/>
       <w:r>
         <w:rPr>
           <w:rFonts w:ascii="Palatino Linotype" w:hAnsi="Palatino Linotype"/>
           <w:sz w:val="16"/>
           <w:szCs w:val="16"/>
         </w:rPr>
-        <w:t>defendant.first_name</w:t>
+        <w:t xml:space="preserve">{{ </w:t>
+      </w:r>
+      <w:proofErr w:type="spellStart"/>
+      <w:r>
+        <w:rPr>
+          <w:rFonts w:ascii="Palatino Linotype" w:hAnsi="Palatino Linotype"/>
+          <w:sz w:val="16"/>
+          <w:szCs w:val="16"/>
+        </w:rPr>
+        <w:t>defendant</w:t>
+      </w:r>
+      <w:proofErr w:type="gramEnd"/>
+      <w:r>
+        <w:rPr>
+          <w:rFonts w:ascii="Palatino Linotype" w:hAnsi="Palatino Linotype"/>
+          <w:sz w:val="16"/>
+          <w:szCs w:val="16"/>
+        </w:rPr>
+        <w:t>.first_name</w:t>
       </w:r>
       <w:proofErr w:type="spellEnd"/>
       <w:r>
@@ -1424,7 +1587,27 @@
         <w:sz w:val="20"/>
         <w:szCs w:val="20"/>
       </w:rPr>
-      <w:t>judicial_officer.officer_type</w:t>
+      <w:t>judicial_</w:t>
+    </w:r>
+    <w:proofErr w:type="gramStart"/>
+    <w:r>
+      <w:rPr>
+        <w:rFonts w:ascii="Palatino Linotype" w:hAnsi="Palatino Linotype"/>
+        <w:bCs/>
+        <w:sz w:val="20"/>
+        <w:szCs w:val="20"/>
+      </w:rPr>
+      <w:t>officer.officer</w:t>
+    </w:r>
+    <w:proofErr w:type="gramEnd"/>
+    <w:r>
+      <w:rPr>
+        <w:rFonts w:ascii="Palatino Linotype" w:hAnsi="Palatino Linotype"/>
+        <w:bCs/>
+        <w:sz w:val="20"/>
+        <w:szCs w:val="20"/>
+      </w:rPr>
+      <w:t>_type</w:t>
     </w:r>
     <w:proofErr w:type="spellEnd"/>
     <w:r>

</xml_diff>

<commit_message>
Updated deny drivers priv template fix judge bug.
</commit_message>
<xml_diff>
--- a/resources/Templates/Deny_Privileges_Template.docx
+++ b/resources/Templates/Deny_Privileges_Template.docx
@@ -1,6 +1,6 @@
 
 <file path=word/document.xml><?xml version="1.0" encoding="utf-8"?>
-<w:document xmlns:wpc="http://schemas.microsoft.com/office/word/2010/wordprocessingCanvas" xmlns:cx="http://schemas.microsoft.com/office/drawing/2014/chartex" xmlns:cx1="http://schemas.microsoft.com/office/drawing/2015/9/8/chartex" xmlns:cx2="http://schemas.microsoft.com/office/drawing/2015/10/21/chartex" xmlns:cx3="http://schemas.microsoft.com/office/drawing/2016/5/9/chartex" xmlns:cx4="http://schemas.microsoft.com/office/drawing/2016/5/10/chartex" xmlns:cx5="http://schemas.microsoft.com/office/drawing/2016/5/11/chartex" xmlns:cx6="http://schemas.microsoft.com/office/drawing/2016/5/12/chartex" xmlns:cx7="http://schemas.microsoft.com/office/drawing/2016/5/13/chartex" xmlns:cx8="http://schemas.microsoft.com/office/drawing/2016/5/14/chartex" xmlns:mc="http://schemas.openxmlformats.org/markup-compatibility/2006" xmlns:aink="http://schemas.microsoft.com/office/drawing/2016/ink" xmlns:am3d="http://schemas.microsoft.com/office/drawing/2017/model3d" xmlns:o="urn:schemas-microsoft-com:office:office" xmlns:oel="http://schemas.microsoft.com/office/2019/extlst" xmlns:r="http://schemas.openxmlformats.org/officeDocument/2006/relationships" xmlns:m="http://schemas.openxmlformats.org/officeDocument/2006/math" xmlns:v="urn:schemas-microsoft-com:vml" xmlns:wp14="http://schemas.microsoft.com/office/word/2010/wordprocessingDrawing" xmlns:wp="http://schemas.openxmlformats.org/drawingml/2006/wordprocessingDrawing" xmlns:w10="urn:schemas-microsoft-com:office:word" xmlns:w="http://schemas.openxmlformats.org/wordprocessingml/2006/main" xmlns:w14="http://schemas.microsoft.com/office/word/2010/wordml" xmlns:w15="http://schemas.microsoft.com/office/word/2012/wordml" xmlns:w16cex="http://schemas.microsoft.com/office/word/2018/wordml/cex" xmlns:w16cid="http://schemas.microsoft.com/office/word/2016/wordml/cid" xmlns:w16="http://schemas.microsoft.com/office/word/2018/wordml" xmlns:w16sdtdh="http://schemas.microsoft.com/office/word/2020/wordml/sdtdatahash" xmlns:w16se="http://schemas.microsoft.com/office/word/2015/wordml/symex" xmlns:wpg="http://schemas.microsoft.com/office/word/2010/wordprocessingGroup" xmlns:wpi="http://schemas.microsoft.com/office/word/2010/wordprocessingInk" xmlns:wne="http://schemas.microsoft.com/office/word/2006/wordml" xmlns:wps="http://schemas.microsoft.com/office/word/2010/wordprocessingShape" mc:Ignorable="w14 w15 w16se w16cid w16 w16cex w16sdtdh wp14">
+<w:document xmlns:wpc="http://schemas.microsoft.com/office/word/2010/wordprocessingCanvas" xmlns:cx="http://schemas.microsoft.com/office/drawing/2014/chartex" xmlns:cx1="http://schemas.microsoft.com/office/drawing/2015/9/8/chartex" xmlns:cx2="http://schemas.microsoft.com/office/drawing/2015/10/21/chartex" xmlns:cx3="http://schemas.microsoft.com/office/drawing/2016/5/9/chartex" xmlns:cx4="http://schemas.microsoft.com/office/drawing/2016/5/10/chartex" xmlns:cx5="http://schemas.microsoft.com/office/drawing/2016/5/11/chartex" xmlns:cx6="http://schemas.microsoft.com/office/drawing/2016/5/12/chartex" xmlns:cx7="http://schemas.microsoft.com/office/drawing/2016/5/13/chartex" xmlns:cx8="http://schemas.microsoft.com/office/drawing/2016/5/14/chartex" xmlns:mc="http://schemas.openxmlformats.org/markup-compatibility/2006" xmlns:aink="http://schemas.microsoft.com/office/drawing/2016/ink" xmlns:am3d="http://schemas.microsoft.com/office/drawing/2017/model3d" xmlns:o="urn:schemas-microsoft-com:office:office" xmlns:oel="http://schemas.microsoft.com/office/2019/extlst" xmlns:r="http://schemas.openxmlformats.org/officeDocument/2006/relationships" xmlns:m="http://schemas.openxmlformats.org/officeDocument/2006/math" xmlns:v="urn:schemas-microsoft-com:vml" xmlns:wp14="http://schemas.microsoft.com/office/word/2010/wordprocessingDrawing" xmlns:wp="http://schemas.openxmlformats.org/drawingml/2006/wordprocessingDrawing" xmlns:w10="urn:schemas-microsoft-com:office:word" xmlns:w="http://schemas.openxmlformats.org/wordprocessingml/2006/main" xmlns:w14="http://schemas.microsoft.com/office/word/2010/wordml" xmlns:w15="http://schemas.microsoft.com/office/word/2012/wordml" xmlns:w16cex="http://schemas.microsoft.com/office/word/2018/wordml/cex" xmlns:w16cid="http://schemas.microsoft.com/office/word/2016/wordml/cid" xmlns:w16="http://schemas.microsoft.com/office/word/2018/wordml" xmlns:w16du="http://schemas.microsoft.com/office/word/2023/wordml/word16du" xmlns:w16sdtdh="http://schemas.microsoft.com/office/word/2020/wordml/sdtdatahash" xmlns:w16sdtfl="http://schemas.microsoft.com/office/word/2024/wordml/sdtformatlock" xmlns:w16se="http://schemas.microsoft.com/office/word/2015/wordml/symex" xmlns:wpg="http://schemas.microsoft.com/office/word/2010/wordprocessingGroup" xmlns:wpi="http://schemas.microsoft.com/office/word/2010/wordprocessingInk" xmlns:wne="http://schemas.microsoft.com/office/word/2006/wordml" xmlns:wps="http://schemas.microsoft.com/office/word/2010/wordprocessingShape" mc:Ignorable="w14 w15 w16se w16cid w16 w16cex w16sdtdh w16sdtfl w16du wp14">
   <w:body>
     <w:p>
       <w:pPr>
@@ -202,16 +202,8 @@
         <w:rPr>
           <w:rFonts w:ascii="Palatino Linotype" w:hAnsi="Palatino Linotype"/>
         </w:rPr>
-        <w:t xml:space="preserve">{{ </w:t>
-      </w:r>
-      <w:proofErr w:type="spellStart"/>
-      <w:r>
-        <w:rPr>
-          <w:rFonts w:ascii="Palatino Linotype" w:hAnsi="Palatino Linotype"/>
-        </w:rPr>
-        <w:t>case_number</w:t>
-      </w:r>
-      <w:proofErr w:type="spellEnd"/>
+        <w:t>{{ case_number</w:t>
+      </w:r>
       <w:r>
         <w:rPr>
           <w:rFonts w:ascii="Palatino Linotype" w:hAnsi="Palatino Linotype"/>
@@ -261,27 +253,13 @@
         <w:rPr>
           <w:rFonts w:ascii="Palatino Linotype" w:hAnsi="Palatino Linotype"/>
         </w:rPr>
-        <w:t xml:space="preserve">{{ </w:t>
-      </w:r>
-      <w:proofErr w:type="spellStart"/>
-      <w:r>
-        <w:rPr>
-          <w:rFonts w:ascii="Palatino Linotype" w:hAnsi="Palatino Linotype"/>
-        </w:rPr>
-        <w:t>defendant.</w:t>
-      </w:r>
-      <w:r>
-        <w:rPr>
-          <w:rFonts w:ascii="Palatino Linotype" w:hAnsi="Palatino Linotype"/>
-        </w:rPr>
-        <w:t>first_name</w:t>
-      </w:r>
-      <w:proofErr w:type="spellEnd"/>
-      <w:r>
-        <w:rPr>
-          <w:rFonts w:ascii="Palatino Linotype" w:hAnsi="Palatino Linotype"/>
-        </w:rPr>
-        <w:t xml:space="preserve"> }}</w:t>
+        <w:t>{{ defendant.</w:t>
+      </w:r>
+      <w:r>
+        <w:rPr>
+          <w:rFonts w:ascii="Palatino Linotype" w:hAnsi="Palatino Linotype"/>
+        </w:rPr>
+        <w:t>first_name }}</w:t>
       </w:r>
       <w:r>
         <w:rPr>
@@ -293,14 +271,7 @@
         <w:rPr>
           <w:rFonts w:ascii="Palatino Linotype" w:hAnsi="Palatino Linotype"/>
         </w:rPr>
-        <w:t xml:space="preserve">{{ </w:t>
-      </w:r>
-      <w:proofErr w:type="spellStart"/>
-      <w:r>
-        <w:rPr>
-          <w:rFonts w:ascii="Palatino Linotype" w:hAnsi="Palatino Linotype"/>
-        </w:rPr>
-        <w:t>defendant.</w:t>
+        <w:t>{{ defendant.</w:t>
       </w:r>
       <w:r>
         <w:rPr>
@@ -312,14 +283,7 @@
         <w:rPr>
           <w:rFonts w:ascii="Palatino Linotype" w:hAnsi="Palatino Linotype"/>
         </w:rPr>
-        <w:t>name</w:t>
-      </w:r>
-      <w:proofErr w:type="spellEnd"/>
-      <w:r>
-        <w:rPr>
-          <w:rFonts w:ascii="Palatino Linotype" w:hAnsi="Palatino Linotype"/>
-        </w:rPr>
-        <w:t xml:space="preserve"> }}</w:t>
+        <w:t>name }}</w:t>
       </w:r>
       <w:r>
         <w:rPr>
@@ -447,21 +411,7 @@
         <w:rPr>
           <w:rFonts w:ascii="Palatino Linotype" w:hAnsi="Palatino Linotype"/>
         </w:rPr>
-        <w:t xml:space="preserve">{% if </w:t>
-      </w:r>
-      <w:proofErr w:type="spellStart"/>
-      <w:r>
-        <w:rPr>
-          <w:rFonts w:ascii="Palatino Linotype" w:hAnsi="Palatino Linotype"/>
-        </w:rPr>
-        <w:t>deny_privileges</w:t>
-      </w:r>
-      <w:proofErr w:type="spellEnd"/>
-      <w:r>
-        <w:rPr>
-          <w:rFonts w:ascii="Palatino Linotype" w:hAnsi="Palatino Linotype"/>
-        </w:rPr>
-        <w:t xml:space="preserve"> is true %}</w:t>
+        <w:t>{% if deny_privileges is true %}</w:t>
       </w:r>
       <w:r>
         <w:t xml:space="preserve">This matter is before the Court on Defendant’s Petition for Limited Driving Privileges.  Defendant’s </w:t>
@@ -473,15 +423,7 @@
         <w:t xml:space="preserve"> is denied for the following reason(s):</w:t>
       </w:r>
       <w:r>
-        <w:t xml:space="preserve">{% if </w:t>
-      </w:r>
-      <w:proofErr w:type="spellStart"/>
-      <w:r>
-        <w:t>hard_time</w:t>
-      </w:r>
-      <w:proofErr w:type="spellEnd"/>
-      <w:r>
-        <w:t xml:space="preserve"> is true %}</w:t>
+        <w:t>{% if hard_time is true %}</w:t>
       </w:r>
     </w:p>
     <w:p>
@@ -521,11 +463,9 @@
       <w:r>
         <w:t xml:space="preserve">{% if </w:t>
       </w:r>
-      <w:proofErr w:type="spellStart"/>
       <w:r>
         <w:t>no_insurance</w:t>
       </w:r>
-      <w:proofErr w:type="spellEnd"/>
       <w:r>
         <w:t xml:space="preserve"> is true %}</w:t>
       </w:r>
@@ -559,15 +499,7 @@
         <w:t>information to the Clerk of Court by email at e-filing@municipalcourt.org., fax at 740-203-1599, in person, or by mail at 70 N. Union St., Delaware, Ohio 43015.</w:t>
       </w:r>
       <w:r>
-        <w:t xml:space="preserve">{% endif %}{% if </w:t>
-      </w:r>
-      <w:proofErr w:type="spellStart"/>
-      <w:r>
-        <w:t>petition_incomplete</w:t>
-      </w:r>
-      <w:proofErr w:type="spellEnd"/>
-      <w:r>
-        <w:t xml:space="preserve"> is true %}</w:t>
+        <w:t>{% endif %}{% if petition_incomplete is true %}</w:t>
       </w:r>
       <w:r>
         <w:t xml:space="preserve">  </w:t>
@@ -605,15 +537,7 @@
         <w:t xml:space="preserve"> </w:t>
       </w:r>
       <w:r>
-        <w:t xml:space="preserve">{% endif %}{% if </w:t>
-      </w:r>
-      <w:proofErr w:type="spellStart"/>
-      <w:r>
-        <w:t>no_jurisdiction</w:t>
-      </w:r>
-      <w:proofErr w:type="spellEnd"/>
-      <w:r>
-        <w:t xml:space="preserve"> is true %}</w:t>
+        <w:t>{% endif %}{% if no_jurisdiction is true %}</w:t>
       </w:r>
       <w:r>
         <w:t xml:space="preserve">  </w:t>
@@ -642,15 +566,7 @@
         <w:t>Defendant’s license is not subject to a suspension for which this Court is able to grant privileges.  This Court may only grant privileges for suspensions ordered by this Court or for Delaware County residents with certain suspensions imposed by the Ohio Bureau of Motor Vehicles.</w:t>
       </w:r>
       <w:r>
-        <w:t xml:space="preserve">{% endif %}{% if </w:t>
-      </w:r>
-      <w:proofErr w:type="spellStart"/>
-      <w:r>
-        <w:t>no_employer_info</w:t>
-      </w:r>
-      <w:proofErr w:type="spellEnd"/>
-      <w:r>
-        <w:t xml:space="preserve"> is true %}</w:t>
+        <w:t>{% endif %}{% if no_employer_info is true %}</w:t>
       </w:r>
       <w:r>
         <w:t xml:space="preserve">    </w:t>
@@ -673,15 +589,7 @@
         <w:t>Defendant’s petition contains employer information the Court could not verify.</w:t>
       </w:r>
       <w:r>
-        <w:t xml:space="preserve">{% endif %}{% if </w:t>
-      </w:r>
-      <w:proofErr w:type="spellStart"/>
-      <w:r>
-        <w:t>prohibited_activities</w:t>
-      </w:r>
-      <w:proofErr w:type="spellEnd"/>
-      <w:r>
-        <w:t xml:space="preserve"> is true %}</w:t>
+        <w:t>{% endif %}{% if prohibited_activities is true %}</w:t>
       </w:r>
       <w:r>
         <w:t xml:space="preserve">    </w:t>
@@ -707,15 +615,7 @@
         <w:t xml:space="preserve"> </w:t>
       </w:r>
       <w:r>
-        <w:t xml:space="preserve">{% endif %}{% if </w:t>
-      </w:r>
-      <w:proofErr w:type="spellStart"/>
-      <w:r>
-        <w:t>out_of_state_license</w:t>
-      </w:r>
-      <w:proofErr w:type="spellEnd"/>
-      <w:r>
-        <w:t xml:space="preserve"> is true %}</w:t>
+        <w:t>{% endif %}{% if out_of_state_license is true %}</w:t>
       </w:r>
       <w:r>
         <w:t xml:space="preserve">    </w:t>
@@ -765,21 +665,7 @@
         <w:rPr>
           <w:rFonts w:ascii="Palatino Linotype" w:hAnsi="Palatino Linotype"/>
         </w:rPr>
-        <w:t xml:space="preserve">{% if </w:t>
-      </w:r>
-      <w:proofErr w:type="spellStart"/>
-      <w:r>
-        <w:rPr>
-          <w:rFonts w:ascii="Palatino Linotype" w:hAnsi="Palatino Linotype"/>
-        </w:rPr>
-        <w:t>permit_test_or_renew</w:t>
-      </w:r>
-      <w:proofErr w:type="spellEnd"/>
-      <w:r>
-        <w:rPr>
-          <w:rFonts w:ascii="Palatino Linotype" w:hAnsi="Palatino Linotype"/>
-        </w:rPr>
-        <w:t xml:space="preserve"> is true %}</w:t>
+        <w:t>{% if permit_test_or_renew is true %}</w:t>
       </w:r>
     </w:p>
     <w:p>
@@ -799,15 +685,7 @@
         <w:t xml:space="preserve">Defendant’s license is currently suspended.  On </w:t>
       </w:r>
       <w:r>
-        <w:t xml:space="preserve">{{ </w:t>
-      </w:r>
-      <w:proofErr w:type="spellStart"/>
-      <w:r>
-        <w:t>license_expiration_date</w:t>
-      </w:r>
-      <w:proofErr w:type="spellEnd"/>
-      <w:r>
-        <w:t xml:space="preserve"> }}</w:t>
+        <w:t>{{ license_expiration_date }}</w:t>
       </w:r>
       <w:r>
         <w:t>,</w:t>
@@ -816,15 +694,7 @@
         <w:t xml:space="preserve"> </w:t>
       </w:r>
       <w:r>
-        <w:t xml:space="preserve">{% if </w:t>
-      </w:r>
-      <w:proofErr w:type="spellStart"/>
-      <w:r>
-        <w:t>permanent_id</w:t>
-      </w:r>
-      <w:proofErr w:type="spellEnd"/>
-      <w:r>
-        <w:t xml:space="preserve"> is true %}Defendant obtained a permanent ID card{% else %}</w:t>
+        <w:t>{% if permanent_id is true %}Defendant obtained a permanent ID card{% else %}</w:t>
       </w:r>
       <w:r>
         <w:t>Defendant’s license expired</w:t>
@@ -851,21 +721,7 @@
         <w:rPr>
           <w:rFonts w:ascii="Palatino Linotype" w:hAnsi="Palatino Linotype"/>
         </w:rPr>
-        <w:t xml:space="preserve">{% endif %}{% if </w:t>
-      </w:r>
-      <w:proofErr w:type="spellStart"/>
-      <w:r>
-        <w:rPr>
-          <w:rFonts w:ascii="Palatino Linotype" w:hAnsi="Palatino Linotype"/>
-        </w:rPr>
-        <w:t>permit_renew_expired</w:t>
-      </w:r>
-      <w:proofErr w:type="spellEnd"/>
-      <w:r>
-        <w:rPr>
-          <w:rFonts w:ascii="Palatino Linotype" w:hAnsi="Palatino Linotype"/>
-        </w:rPr>
-        <w:t xml:space="preserve"> is true %}</w:t>
+        <w:t>{% endif %}{% if permit_renew_expired is true %}</w:t>
       </w:r>
       <w:r>
         <w:t xml:space="preserve">This matter is before the Court on Defendant’s </w:t>
@@ -1071,79 +927,7 @@
         <w:rPr>
           <w:rFonts w:ascii="Palatino Linotype" w:hAnsi="Palatino Linotype"/>
         </w:rPr>
-        <w:t xml:space="preserve">{{ </w:t>
-      </w:r>
-      <w:proofErr w:type="spellStart"/>
-      <w:r>
-        <w:rPr>
-          <w:rFonts w:ascii="Palatino Linotype" w:hAnsi="Palatino Linotype"/>
-        </w:rPr>
-        <w:t>judicial_officer.officer_</w:t>
-      </w:r>
-      <w:r>
-        <w:rPr>
-          <w:rFonts w:ascii="Palatino Linotype" w:hAnsi="Palatino Linotype"/>
-        </w:rPr>
-        <w:t>type</w:t>
-      </w:r>
-      <w:proofErr w:type="spellEnd"/>
-      <w:r>
-        <w:rPr>
-          <w:rFonts w:ascii="Palatino Linotype" w:hAnsi="Palatino Linotype"/>
-        </w:rPr>
-        <w:t xml:space="preserve"> }} </w:t>
-      </w:r>
-      <w:r>
-        <w:rPr>
-          <w:rFonts w:ascii="Palatino Linotype" w:hAnsi="Palatino Linotype"/>
-        </w:rPr>
-        <w:t xml:space="preserve">{{ </w:t>
-      </w:r>
-      <w:proofErr w:type="spellStart"/>
-      <w:r>
-        <w:rPr>
-          <w:rFonts w:ascii="Palatino Linotype" w:hAnsi="Palatino Linotype"/>
-        </w:rPr>
-        <w:t>judicial_officer</w:t>
-      </w:r>
-      <w:r>
-        <w:rPr>
-          <w:rFonts w:ascii="Palatino Linotype" w:hAnsi="Palatino Linotype"/>
-        </w:rPr>
-        <w:t>.first_name</w:t>
-      </w:r>
-      <w:proofErr w:type="spellEnd"/>
-      <w:r>
-        <w:rPr>
-          <w:rFonts w:ascii="Palatino Linotype" w:hAnsi="Palatino Linotype"/>
-        </w:rPr>
-        <w:t xml:space="preserve"> }}</w:t>
-      </w:r>
-      <w:r>
-        <w:rPr>
-          <w:rFonts w:ascii="Palatino Linotype" w:hAnsi="Palatino Linotype"/>
-        </w:rPr>
-        <w:t xml:space="preserve"> </w:t>
-      </w:r>
-      <w:r>
-        <w:rPr>
-          <w:rFonts w:ascii="Palatino Linotype" w:hAnsi="Palatino Linotype"/>
-        </w:rPr>
-        <w:t xml:space="preserve">{{ </w:t>
-      </w:r>
-      <w:proofErr w:type="spellStart"/>
-      <w:r>
-        <w:rPr>
-          <w:rFonts w:ascii="Palatino Linotype" w:hAnsi="Palatino Linotype"/>
-        </w:rPr>
-        <w:t>judicial_officer.last_name</w:t>
-      </w:r>
-      <w:proofErr w:type="spellEnd"/>
-      <w:r>
-        <w:rPr>
-          <w:rFonts w:ascii="Palatino Linotype" w:hAnsi="Palatino Linotype"/>
-        </w:rPr>
-        <w:t xml:space="preserve"> }}</w:t>
+        <w:t>Judge</w:t>
       </w:r>
     </w:p>
     <w:p>
@@ -1222,43 +1006,7 @@
           <w:sz w:val="16"/>
           <w:szCs w:val="16"/>
         </w:rPr>
-        <w:t xml:space="preserve">Prosecutor’s Office: PS    OM     EM; Defendant’s Attorney: PS     OM     EM; {{ </w:t>
-      </w:r>
-      <w:proofErr w:type="spellStart"/>
-      <w:r>
-        <w:rPr>
-          <w:rFonts w:ascii="Palatino Linotype" w:hAnsi="Palatino Linotype"/>
-          <w:sz w:val="16"/>
-          <w:szCs w:val="16"/>
-        </w:rPr>
-        <w:t>defendant.first_name</w:t>
-      </w:r>
-      <w:proofErr w:type="spellEnd"/>
-      <w:r>
-        <w:rPr>
-          <w:rFonts w:ascii="Palatino Linotype" w:hAnsi="Palatino Linotype"/>
-          <w:sz w:val="16"/>
-          <w:szCs w:val="16"/>
-        </w:rPr>
-        <w:t xml:space="preserve"> }} {{ </w:t>
-      </w:r>
-      <w:proofErr w:type="spellStart"/>
-      <w:r>
-        <w:rPr>
-          <w:rFonts w:ascii="Palatino Linotype" w:hAnsi="Palatino Linotype"/>
-          <w:sz w:val="16"/>
-          <w:szCs w:val="16"/>
-        </w:rPr>
-        <w:t>defendant.last_name</w:t>
-      </w:r>
-      <w:proofErr w:type="spellEnd"/>
-      <w:r>
-        <w:rPr>
-          <w:rFonts w:ascii="Palatino Linotype" w:hAnsi="Palatino Linotype"/>
-          <w:sz w:val="16"/>
-          <w:szCs w:val="16"/>
-        </w:rPr>
-        <w:t>}}: PS     OM     EM; Community Control: PS    EM; County Jail: PS   EM;</w:t>
+        <w:t>Prosecutor’s Office: PS    OM     EM; Defendant’s Attorney: PS     OM     EM; {{ defendant.first_name }} {{ defendant.last_name}}: PS     OM     EM; Community Control: PS    EM; County Jail: PS   EM;</w:t>
       </w:r>
       <w:r>
         <w:rPr>
@@ -1283,7 +1031,7 @@
 </file>
 
 <file path=word/endnotes.xml><?xml version="1.0" encoding="utf-8"?>
-<w:endnotes xmlns:wpc="http://schemas.microsoft.com/office/word/2010/wordprocessingCanvas" xmlns:cx="http://schemas.microsoft.com/office/drawing/2014/chartex" xmlns:cx1="http://schemas.microsoft.com/office/drawing/2015/9/8/chartex" xmlns:cx2="http://schemas.microsoft.com/office/drawing/2015/10/21/chartex" xmlns:cx3="http://schemas.microsoft.com/office/drawing/2016/5/9/chartex" xmlns:cx4="http://schemas.microsoft.com/office/drawing/2016/5/10/chartex" xmlns:cx5="http://schemas.microsoft.com/office/drawing/2016/5/11/chartex" xmlns:cx6="http://schemas.microsoft.com/office/drawing/2016/5/12/chartex" xmlns:cx7="http://schemas.microsoft.com/office/drawing/2016/5/13/chartex" xmlns:cx8="http://schemas.microsoft.com/office/drawing/2016/5/14/chartex" xmlns:mc="http://schemas.openxmlformats.org/markup-compatibility/2006" xmlns:aink="http://schemas.microsoft.com/office/drawing/2016/ink" xmlns:am3d="http://schemas.microsoft.com/office/drawing/2017/model3d" xmlns:o="urn:schemas-microsoft-com:office:office" xmlns:oel="http://schemas.microsoft.com/office/2019/extlst" xmlns:r="http://schemas.openxmlformats.org/officeDocument/2006/relationships" xmlns:m="http://schemas.openxmlformats.org/officeDocument/2006/math" xmlns:v="urn:schemas-microsoft-com:vml" xmlns:wp14="http://schemas.microsoft.com/office/word/2010/wordprocessingDrawing" xmlns:wp="http://schemas.openxmlformats.org/drawingml/2006/wordprocessingDrawing" xmlns:w10="urn:schemas-microsoft-com:office:word" xmlns:w="http://schemas.openxmlformats.org/wordprocessingml/2006/main" xmlns:w14="http://schemas.microsoft.com/office/word/2010/wordml" xmlns:w15="http://schemas.microsoft.com/office/word/2012/wordml" xmlns:w16cex="http://schemas.microsoft.com/office/word/2018/wordml/cex" xmlns:w16cid="http://schemas.microsoft.com/office/word/2016/wordml/cid" xmlns:w16="http://schemas.microsoft.com/office/word/2018/wordml" xmlns:w16sdtdh="http://schemas.microsoft.com/office/word/2020/wordml/sdtdatahash" xmlns:w16se="http://schemas.microsoft.com/office/word/2015/wordml/symex" xmlns:wpg="http://schemas.microsoft.com/office/word/2010/wordprocessingGroup" xmlns:wpi="http://schemas.microsoft.com/office/word/2010/wordprocessingInk" xmlns:wne="http://schemas.microsoft.com/office/word/2006/wordml" xmlns:wps="http://schemas.microsoft.com/office/word/2010/wordprocessingShape" mc:Ignorable="w14 w15 w16se w16cid w16 w16cex w16sdtdh wp14">
+<w:endnotes xmlns:wpc="http://schemas.microsoft.com/office/word/2010/wordprocessingCanvas" xmlns:cx="http://schemas.microsoft.com/office/drawing/2014/chartex" xmlns:cx1="http://schemas.microsoft.com/office/drawing/2015/9/8/chartex" xmlns:cx2="http://schemas.microsoft.com/office/drawing/2015/10/21/chartex" xmlns:cx3="http://schemas.microsoft.com/office/drawing/2016/5/9/chartex" xmlns:cx4="http://schemas.microsoft.com/office/drawing/2016/5/10/chartex" xmlns:cx5="http://schemas.microsoft.com/office/drawing/2016/5/11/chartex" xmlns:cx6="http://schemas.microsoft.com/office/drawing/2016/5/12/chartex" xmlns:cx7="http://schemas.microsoft.com/office/drawing/2016/5/13/chartex" xmlns:cx8="http://schemas.microsoft.com/office/drawing/2016/5/14/chartex" xmlns:mc="http://schemas.openxmlformats.org/markup-compatibility/2006" xmlns:aink="http://schemas.microsoft.com/office/drawing/2016/ink" xmlns:am3d="http://schemas.microsoft.com/office/drawing/2017/model3d" xmlns:o="urn:schemas-microsoft-com:office:office" xmlns:oel="http://schemas.microsoft.com/office/2019/extlst" xmlns:r="http://schemas.openxmlformats.org/officeDocument/2006/relationships" xmlns:m="http://schemas.openxmlformats.org/officeDocument/2006/math" xmlns:v="urn:schemas-microsoft-com:vml" xmlns:wp14="http://schemas.microsoft.com/office/word/2010/wordprocessingDrawing" xmlns:wp="http://schemas.openxmlformats.org/drawingml/2006/wordprocessingDrawing" xmlns:w10="urn:schemas-microsoft-com:office:word" xmlns:w="http://schemas.openxmlformats.org/wordprocessingml/2006/main" xmlns:w14="http://schemas.microsoft.com/office/word/2010/wordml" xmlns:w15="http://schemas.microsoft.com/office/word/2012/wordml" xmlns:w16cex="http://schemas.microsoft.com/office/word/2018/wordml/cex" xmlns:w16cid="http://schemas.microsoft.com/office/word/2016/wordml/cid" xmlns:w16="http://schemas.microsoft.com/office/word/2018/wordml" xmlns:w16du="http://schemas.microsoft.com/office/word/2023/wordml/word16du" xmlns:w16sdtdh="http://schemas.microsoft.com/office/word/2020/wordml/sdtdatahash" xmlns:w16sdtfl="http://schemas.microsoft.com/office/word/2024/wordml/sdtformatlock" xmlns:w16se="http://schemas.microsoft.com/office/word/2015/wordml/symex" xmlns:wpg="http://schemas.microsoft.com/office/word/2010/wordprocessingGroup" xmlns:wpi="http://schemas.microsoft.com/office/word/2010/wordprocessingInk" xmlns:wne="http://schemas.microsoft.com/office/word/2006/wordml" xmlns:wps="http://schemas.microsoft.com/office/word/2010/wordprocessingShape" mc:Ignorable="w14 w15 w16se w16cid w16 w16cex w16sdtdh w16sdtfl w16du wp14">
   <w:endnote w:type="separator" w:id="-1">
     <w:p>
       <w:r>
@@ -1302,7 +1050,7 @@
 </file>
 
 <file path=word/footer1.xml><?xml version="1.0" encoding="utf-8"?>
-<w:ftr xmlns:wpc="http://schemas.microsoft.com/office/word/2010/wordprocessingCanvas" xmlns:cx="http://schemas.microsoft.com/office/drawing/2014/chartex" xmlns:cx1="http://schemas.microsoft.com/office/drawing/2015/9/8/chartex" xmlns:cx2="http://schemas.microsoft.com/office/drawing/2015/10/21/chartex" xmlns:cx3="http://schemas.microsoft.com/office/drawing/2016/5/9/chartex" xmlns:cx4="http://schemas.microsoft.com/office/drawing/2016/5/10/chartex" xmlns:cx5="http://schemas.microsoft.com/office/drawing/2016/5/11/chartex" xmlns:cx6="http://schemas.microsoft.com/office/drawing/2016/5/12/chartex" xmlns:cx7="http://schemas.microsoft.com/office/drawing/2016/5/13/chartex" xmlns:cx8="http://schemas.microsoft.com/office/drawing/2016/5/14/chartex" xmlns:mc="http://schemas.openxmlformats.org/markup-compatibility/2006" xmlns:aink="http://schemas.microsoft.com/office/drawing/2016/ink" xmlns:am3d="http://schemas.microsoft.com/office/drawing/2017/model3d" xmlns:o="urn:schemas-microsoft-com:office:office" xmlns:oel="http://schemas.microsoft.com/office/2019/extlst" xmlns:r="http://schemas.openxmlformats.org/officeDocument/2006/relationships" xmlns:m="http://schemas.openxmlformats.org/officeDocument/2006/math" xmlns:v="urn:schemas-microsoft-com:vml" xmlns:wp14="http://schemas.microsoft.com/office/word/2010/wordprocessingDrawing" xmlns:wp="http://schemas.openxmlformats.org/drawingml/2006/wordprocessingDrawing" xmlns:w10="urn:schemas-microsoft-com:office:word" xmlns:w="http://schemas.openxmlformats.org/wordprocessingml/2006/main" xmlns:w14="http://schemas.microsoft.com/office/word/2010/wordml" xmlns:w15="http://schemas.microsoft.com/office/word/2012/wordml" xmlns:w16cex="http://schemas.microsoft.com/office/word/2018/wordml/cex" xmlns:w16cid="http://schemas.microsoft.com/office/word/2016/wordml/cid" xmlns:w16="http://schemas.microsoft.com/office/word/2018/wordml" xmlns:w16sdtdh="http://schemas.microsoft.com/office/word/2020/wordml/sdtdatahash" xmlns:w16se="http://schemas.microsoft.com/office/word/2015/wordml/symex" xmlns:wpg="http://schemas.microsoft.com/office/word/2010/wordprocessingGroup" xmlns:wpi="http://schemas.microsoft.com/office/word/2010/wordprocessingInk" xmlns:wne="http://schemas.microsoft.com/office/word/2006/wordml" xmlns:wps="http://schemas.microsoft.com/office/word/2010/wordprocessingShape" mc:Ignorable="w14 w15 w16se w16cid w16 w16cex w16sdtdh wp14">
+<w:ftr xmlns:wpc="http://schemas.microsoft.com/office/word/2010/wordprocessingCanvas" xmlns:cx="http://schemas.microsoft.com/office/drawing/2014/chartex" xmlns:cx1="http://schemas.microsoft.com/office/drawing/2015/9/8/chartex" xmlns:cx2="http://schemas.microsoft.com/office/drawing/2015/10/21/chartex" xmlns:cx3="http://schemas.microsoft.com/office/drawing/2016/5/9/chartex" xmlns:cx4="http://schemas.microsoft.com/office/drawing/2016/5/10/chartex" xmlns:cx5="http://schemas.microsoft.com/office/drawing/2016/5/11/chartex" xmlns:cx6="http://schemas.microsoft.com/office/drawing/2016/5/12/chartex" xmlns:cx7="http://schemas.microsoft.com/office/drawing/2016/5/13/chartex" xmlns:cx8="http://schemas.microsoft.com/office/drawing/2016/5/14/chartex" xmlns:mc="http://schemas.openxmlformats.org/markup-compatibility/2006" xmlns:aink="http://schemas.microsoft.com/office/drawing/2016/ink" xmlns:am3d="http://schemas.microsoft.com/office/drawing/2017/model3d" xmlns:o="urn:schemas-microsoft-com:office:office" xmlns:oel="http://schemas.microsoft.com/office/2019/extlst" xmlns:r="http://schemas.openxmlformats.org/officeDocument/2006/relationships" xmlns:m="http://schemas.openxmlformats.org/officeDocument/2006/math" xmlns:v="urn:schemas-microsoft-com:vml" xmlns:wp14="http://schemas.microsoft.com/office/word/2010/wordprocessingDrawing" xmlns:wp="http://schemas.openxmlformats.org/drawingml/2006/wordprocessingDrawing" xmlns:w10="urn:schemas-microsoft-com:office:word" xmlns:w="http://schemas.openxmlformats.org/wordprocessingml/2006/main" xmlns:w14="http://schemas.microsoft.com/office/word/2010/wordml" xmlns:w15="http://schemas.microsoft.com/office/word/2012/wordml" xmlns:w16cex="http://schemas.microsoft.com/office/word/2018/wordml/cex" xmlns:w16cid="http://schemas.microsoft.com/office/word/2016/wordml/cid" xmlns:w16="http://schemas.microsoft.com/office/word/2018/wordml" xmlns:w16du="http://schemas.microsoft.com/office/word/2023/wordml/word16du" xmlns:w16sdtdh="http://schemas.microsoft.com/office/word/2020/wordml/sdtdatahash" xmlns:w16sdtfl="http://schemas.microsoft.com/office/word/2024/wordml/sdtformatlock" xmlns:w16se="http://schemas.microsoft.com/office/word/2015/wordml/symex" xmlns:wpg="http://schemas.microsoft.com/office/word/2010/wordprocessingGroup" xmlns:wpi="http://schemas.microsoft.com/office/word/2010/wordprocessingInk" xmlns:wne="http://schemas.microsoft.com/office/word/2006/wordml" xmlns:wps="http://schemas.microsoft.com/office/word/2010/wordprocessingShape" mc:Ignorable="w14 w15 w16se w16cid w16 w16cex w16sdtdh w16sdtfl w16du wp14">
   <w:p>
     <w:pPr>
       <w:pStyle w:val="Footer"/>
@@ -1329,7 +1077,6 @@
           <w:docPartUnique/>
         </w:docPartObj>
       </w:sdtPr>
-      <w:sdtEndPr/>
       <w:sdtContent>
         <w:r>
           <w:rPr>
@@ -1474,27 +1221,7 @@
         <w:sz w:val="20"/>
         <w:szCs w:val="20"/>
       </w:rPr>
-      <w:t xml:space="preserve">% if </w:t>
-    </w:r>
-    <w:proofErr w:type="spellStart"/>
-    <w:r>
-      <w:rPr>
-        <w:rFonts w:ascii="Palatino Linotype" w:hAnsi="Palatino Linotype"/>
-        <w:bCs/>
-        <w:sz w:val="20"/>
-        <w:szCs w:val="20"/>
-      </w:rPr>
-      <w:t>judicial_officer.officer_type</w:t>
-    </w:r>
-    <w:proofErr w:type="spellEnd"/>
-    <w:r>
-      <w:rPr>
-        <w:rFonts w:ascii="Palatino Linotype" w:hAnsi="Palatino Linotype"/>
-        <w:bCs/>
-        <w:sz w:val="20"/>
-        <w:szCs w:val="20"/>
-      </w:rPr>
-      <w:t xml:space="preserve">  ==  ‘Magistrate’ %}Magistrate Decision </w:t>
+      <w:t xml:space="preserve">% if judicial_officer.officer_type  ==  ‘Magistrate’ %}Magistrate Decision </w:t>
     </w:r>
     <w:r>
       <w:rPr>
@@ -1502,61 +1229,7 @@
         <w:sz w:val="20"/>
         <w:szCs w:val="20"/>
       </w:rPr>
-      <w:t xml:space="preserve">{% </w:t>
-    </w:r>
-    <w:proofErr w:type="spellStart"/>
-    <w:r>
-      <w:rPr>
-        <w:rFonts w:ascii="Palatino Linotype" w:hAnsi="Palatino Linotype"/>
-        <w:sz w:val="20"/>
-        <w:szCs w:val="20"/>
-      </w:rPr>
-      <w:t>elif</w:t>
-    </w:r>
-    <w:proofErr w:type="spellEnd"/>
-    <w:r>
-      <w:rPr>
-        <w:rFonts w:ascii="Palatino Linotype" w:hAnsi="Palatino Linotype"/>
-        <w:sz w:val="20"/>
-        <w:szCs w:val="20"/>
-      </w:rPr>
-      <w:t xml:space="preserve"> </w:t>
-    </w:r>
-    <w:proofErr w:type="spellStart"/>
-    <w:r>
-      <w:rPr>
-        <w:rFonts w:ascii="Palatino Linotype" w:hAnsi="Palatino Linotype"/>
-        <w:sz w:val="20"/>
-        <w:szCs w:val="20"/>
-      </w:rPr>
-      <w:t>judicial_officer.officer_type</w:t>
-    </w:r>
-    <w:proofErr w:type="spellEnd"/>
-    <w:r>
-      <w:rPr>
-        <w:rFonts w:ascii="Palatino Linotype" w:hAnsi="Palatino Linotype"/>
-        <w:sz w:val="20"/>
-        <w:szCs w:val="20"/>
-      </w:rPr>
-      <w:t xml:space="preserve"> == ‘Judge’ %}Entry{% endif %} {{ </w:t>
-    </w:r>
-    <w:proofErr w:type="spellStart"/>
-    <w:r>
-      <w:rPr>
-        <w:rFonts w:ascii="Palatino Linotype" w:hAnsi="Palatino Linotype"/>
-        <w:sz w:val="20"/>
-        <w:szCs w:val="20"/>
-      </w:rPr>
-      <w:t>case_number</w:t>
-    </w:r>
-    <w:proofErr w:type="spellEnd"/>
-    <w:r>
-      <w:rPr>
-        <w:rFonts w:ascii="Palatino Linotype" w:hAnsi="Palatino Linotype"/>
-        <w:sz w:val="20"/>
-        <w:szCs w:val="20"/>
-      </w:rPr>
-      <w:t xml:space="preserve"> </w:t>
+      <w:t xml:space="preserve">{% elif judicial_officer.officer_type == ‘Judge’ %}Entry{% endif %} {{ case_number </w:t>
     </w:r>
     <w:r>
       <w:rPr>
@@ -1643,7 +1316,7 @@
 </file>
 
 <file path=word/footnotes.xml><?xml version="1.0" encoding="utf-8"?>
-<w:footnotes xmlns:wpc="http://schemas.microsoft.com/office/word/2010/wordprocessingCanvas" xmlns:cx="http://schemas.microsoft.com/office/drawing/2014/chartex" xmlns:cx1="http://schemas.microsoft.com/office/drawing/2015/9/8/chartex" xmlns:cx2="http://schemas.microsoft.com/office/drawing/2015/10/21/chartex" xmlns:cx3="http://schemas.microsoft.com/office/drawing/2016/5/9/chartex" xmlns:cx4="http://schemas.microsoft.com/office/drawing/2016/5/10/chartex" xmlns:cx5="http://schemas.microsoft.com/office/drawing/2016/5/11/chartex" xmlns:cx6="http://schemas.microsoft.com/office/drawing/2016/5/12/chartex" xmlns:cx7="http://schemas.microsoft.com/office/drawing/2016/5/13/chartex" xmlns:cx8="http://schemas.microsoft.com/office/drawing/2016/5/14/chartex" xmlns:mc="http://schemas.openxmlformats.org/markup-compatibility/2006" xmlns:aink="http://schemas.microsoft.com/office/drawing/2016/ink" xmlns:am3d="http://schemas.microsoft.com/office/drawing/2017/model3d" xmlns:o="urn:schemas-microsoft-com:office:office" xmlns:oel="http://schemas.microsoft.com/office/2019/extlst" xmlns:r="http://schemas.openxmlformats.org/officeDocument/2006/relationships" xmlns:m="http://schemas.openxmlformats.org/officeDocument/2006/math" xmlns:v="urn:schemas-microsoft-com:vml" xmlns:wp14="http://schemas.microsoft.com/office/word/2010/wordprocessingDrawing" xmlns:wp="http://schemas.openxmlformats.org/drawingml/2006/wordprocessingDrawing" xmlns:w10="urn:schemas-microsoft-com:office:word" xmlns:w="http://schemas.openxmlformats.org/wordprocessingml/2006/main" xmlns:w14="http://schemas.microsoft.com/office/word/2010/wordml" xmlns:w15="http://schemas.microsoft.com/office/word/2012/wordml" xmlns:w16cex="http://schemas.microsoft.com/office/word/2018/wordml/cex" xmlns:w16cid="http://schemas.microsoft.com/office/word/2016/wordml/cid" xmlns:w16="http://schemas.microsoft.com/office/word/2018/wordml" xmlns:w16sdtdh="http://schemas.microsoft.com/office/word/2020/wordml/sdtdatahash" xmlns:w16se="http://schemas.microsoft.com/office/word/2015/wordml/symex" xmlns:wpg="http://schemas.microsoft.com/office/word/2010/wordprocessingGroup" xmlns:wpi="http://schemas.microsoft.com/office/word/2010/wordprocessingInk" xmlns:wne="http://schemas.microsoft.com/office/word/2006/wordml" xmlns:wps="http://schemas.microsoft.com/office/word/2010/wordprocessingShape" mc:Ignorable="w14 w15 w16se w16cid w16 w16cex w16sdtdh wp14">
+<w:footnotes xmlns:wpc="http://schemas.microsoft.com/office/word/2010/wordprocessingCanvas" xmlns:cx="http://schemas.microsoft.com/office/drawing/2014/chartex" xmlns:cx1="http://schemas.microsoft.com/office/drawing/2015/9/8/chartex" xmlns:cx2="http://schemas.microsoft.com/office/drawing/2015/10/21/chartex" xmlns:cx3="http://schemas.microsoft.com/office/drawing/2016/5/9/chartex" xmlns:cx4="http://schemas.microsoft.com/office/drawing/2016/5/10/chartex" xmlns:cx5="http://schemas.microsoft.com/office/drawing/2016/5/11/chartex" xmlns:cx6="http://schemas.microsoft.com/office/drawing/2016/5/12/chartex" xmlns:cx7="http://schemas.microsoft.com/office/drawing/2016/5/13/chartex" xmlns:cx8="http://schemas.microsoft.com/office/drawing/2016/5/14/chartex" xmlns:mc="http://schemas.openxmlformats.org/markup-compatibility/2006" xmlns:aink="http://schemas.microsoft.com/office/drawing/2016/ink" xmlns:am3d="http://schemas.microsoft.com/office/drawing/2017/model3d" xmlns:o="urn:schemas-microsoft-com:office:office" xmlns:oel="http://schemas.microsoft.com/office/2019/extlst" xmlns:r="http://schemas.openxmlformats.org/officeDocument/2006/relationships" xmlns:m="http://schemas.openxmlformats.org/officeDocument/2006/math" xmlns:v="urn:schemas-microsoft-com:vml" xmlns:wp14="http://schemas.microsoft.com/office/word/2010/wordprocessingDrawing" xmlns:wp="http://schemas.openxmlformats.org/drawingml/2006/wordprocessingDrawing" xmlns:w10="urn:schemas-microsoft-com:office:word" xmlns:w="http://schemas.openxmlformats.org/wordprocessingml/2006/main" xmlns:w14="http://schemas.microsoft.com/office/word/2010/wordml" xmlns:w15="http://schemas.microsoft.com/office/word/2012/wordml" xmlns:w16cex="http://schemas.microsoft.com/office/word/2018/wordml/cex" xmlns:w16cid="http://schemas.microsoft.com/office/word/2016/wordml/cid" xmlns:w16="http://schemas.microsoft.com/office/word/2018/wordml" xmlns:w16du="http://schemas.microsoft.com/office/word/2023/wordml/word16du" xmlns:w16sdtdh="http://schemas.microsoft.com/office/word/2020/wordml/sdtdatahash" xmlns:w16sdtfl="http://schemas.microsoft.com/office/word/2024/wordml/sdtformatlock" xmlns:w16se="http://schemas.microsoft.com/office/word/2015/wordml/symex" xmlns:wpg="http://schemas.microsoft.com/office/word/2010/wordprocessingGroup" xmlns:wpi="http://schemas.microsoft.com/office/word/2010/wordprocessingInk" xmlns:wne="http://schemas.microsoft.com/office/word/2006/wordml" xmlns:wps="http://schemas.microsoft.com/office/word/2010/wordprocessingShape" mc:Ignorable="w14 w15 w16se w16cid w16 w16cex w16sdtdh w16sdtfl w16du wp14">
   <w:footnote w:type="separator" w:id="-1">
     <w:p>
       <w:r>
@@ -1662,7 +1335,7 @@
 </file>
 
 <file path=word/header1.xml><?xml version="1.0" encoding="utf-8"?>
-<w:hdr xmlns:wpc="http://schemas.microsoft.com/office/word/2010/wordprocessingCanvas" xmlns:cx="http://schemas.microsoft.com/office/drawing/2014/chartex" xmlns:cx1="http://schemas.microsoft.com/office/drawing/2015/9/8/chartex" xmlns:cx2="http://schemas.microsoft.com/office/drawing/2015/10/21/chartex" xmlns:cx3="http://schemas.microsoft.com/office/drawing/2016/5/9/chartex" xmlns:cx4="http://schemas.microsoft.com/office/drawing/2016/5/10/chartex" xmlns:cx5="http://schemas.microsoft.com/office/drawing/2016/5/11/chartex" xmlns:cx6="http://schemas.microsoft.com/office/drawing/2016/5/12/chartex" xmlns:cx7="http://schemas.microsoft.com/office/drawing/2016/5/13/chartex" xmlns:cx8="http://schemas.microsoft.com/office/drawing/2016/5/14/chartex" xmlns:mc="http://schemas.openxmlformats.org/markup-compatibility/2006" xmlns:aink="http://schemas.microsoft.com/office/drawing/2016/ink" xmlns:am3d="http://schemas.microsoft.com/office/drawing/2017/model3d" xmlns:o="urn:schemas-microsoft-com:office:office" xmlns:oel="http://schemas.microsoft.com/office/2019/extlst" xmlns:r="http://schemas.openxmlformats.org/officeDocument/2006/relationships" xmlns:m="http://schemas.openxmlformats.org/officeDocument/2006/math" xmlns:v="urn:schemas-microsoft-com:vml" xmlns:wp14="http://schemas.microsoft.com/office/word/2010/wordprocessingDrawing" xmlns:wp="http://schemas.openxmlformats.org/drawingml/2006/wordprocessingDrawing" xmlns:w10="urn:schemas-microsoft-com:office:word" xmlns:w="http://schemas.openxmlformats.org/wordprocessingml/2006/main" xmlns:w14="http://schemas.microsoft.com/office/word/2010/wordml" xmlns:w15="http://schemas.microsoft.com/office/word/2012/wordml" xmlns:w16cex="http://schemas.microsoft.com/office/word/2018/wordml/cex" xmlns:w16cid="http://schemas.microsoft.com/office/word/2016/wordml/cid" xmlns:w16="http://schemas.microsoft.com/office/word/2018/wordml" xmlns:w16sdtdh="http://schemas.microsoft.com/office/word/2020/wordml/sdtdatahash" xmlns:w16se="http://schemas.microsoft.com/office/word/2015/wordml/symex" xmlns:wpg="http://schemas.microsoft.com/office/word/2010/wordprocessingGroup" xmlns:wpi="http://schemas.microsoft.com/office/word/2010/wordprocessingInk" xmlns:wne="http://schemas.microsoft.com/office/word/2006/wordml" xmlns:wps="http://schemas.microsoft.com/office/word/2010/wordprocessingShape" mc:Ignorable="w14 w15 w16se w16cid w16 w16cex w16sdtdh wp14">
+<w:hdr xmlns:wpc="http://schemas.microsoft.com/office/word/2010/wordprocessingCanvas" xmlns:cx="http://schemas.microsoft.com/office/drawing/2014/chartex" xmlns:cx1="http://schemas.microsoft.com/office/drawing/2015/9/8/chartex" xmlns:cx2="http://schemas.microsoft.com/office/drawing/2015/10/21/chartex" xmlns:cx3="http://schemas.microsoft.com/office/drawing/2016/5/9/chartex" xmlns:cx4="http://schemas.microsoft.com/office/drawing/2016/5/10/chartex" xmlns:cx5="http://schemas.microsoft.com/office/drawing/2016/5/11/chartex" xmlns:cx6="http://schemas.microsoft.com/office/drawing/2016/5/12/chartex" xmlns:cx7="http://schemas.microsoft.com/office/drawing/2016/5/13/chartex" xmlns:cx8="http://schemas.microsoft.com/office/drawing/2016/5/14/chartex" xmlns:mc="http://schemas.openxmlformats.org/markup-compatibility/2006" xmlns:aink="http://schemas.microsoft.com/office/drawing/2016/ink" xmlns:am3d="http://schemas.microsoft.com/office/drawing/2017/model3d" xmlns:o="urn:schemas-microsoft-com:office:office" xmlns:oel="http://schemas.microsoft.com/office/2019/extlst" xmlns:r="http://schemas.openxmlformats.org/officeDocument/2006/relationships" xmlns:m="http://schemas.openxmlformats.org/officeDocument/2006/math" xmlns:v="urn:schemas-microsoft-com:vml" xmlns:wp14="http://schemas.microsoft.com/office/word/2010/wordprocessingDrawing" xmlns:wp="http://schemas.openxmlformats.org/drawingml/2006/wordprocessingDrawing" xmlns:w10="urn:schemas-microsoft-com:office:word" xmlns:w="http://schemas.openxmlformats.org/wordprocessingml/2006/main" xmlns:w14="http://schemas.microsoft.com/office/word/2010/wordml" xmlns:w15="http://schemas.microsoft.com/office/word/2012/wordml" xmlns:w16cex="http://schemas.microsoft.com/office/word/2018/wordml/cex" xmlns:w16cid="http://schemas.microsoft.com/office/word/2016/wordml/cid" xmlns:w16="http://schemas.microsoft.com/office/word/2018/wordml" xmlns:w16du="http://schemas.microsoft.com/office/word/2023/wordml/word16du" xmlns:w16sdtdh="http://schemas.microsoft.com/office/word/2020/wordml/sdtdatahash" xmlns:w16sdtfl="http://schemas.microsoft.com/office/word/2024/wordml/sdtformatlock" xmlns:w16se="http://schemas.microsoft.com/office/word/2015/wordml/symex" xmlns:wpg="http://schemas.microsoft.com/office/word/2010/wordprocessingGroup" xmlns:wpi="http://schemas.microsoft.com/office/word/2010/wordprocessingInk" xmlns:wne="http://schemas.microsoft.com/office/word/2006/wordml" xmlns:wps="http://schemas.microsoft.com/office/word/2010/wordprocessingShape" mc:Ignorable="w14 w15 w16se w16cid w16 w16cex w16sdtdh w16sdtfl w16du wp14">
   <w:p>
     <w:pPr>
       <w:pStyle w:val="Header"/>
@@ -1686,7 +1359,7 @@
 </file>
 
 <file path=word/numbering.xml><?xml version="1.0" encoding="utf-8"?>
-<w:numbering xmlns:wpc="http://schemas.microsoft.com/office/word/2010/wordprocessingCanvas" xmlns:cx="http://schemas.microsoft.com/office/drawing/2014/chartex" xmlns:cx1="http://schemas.microsoft.com/office/drawing/2015/9/8/chartex" xmlns:cx2="http://schemas.microsoft.com/office/drawing/2015/10/21/chartex" xmlns:cx3="http://schemas.microsoft.com/office/drawing/2016/5/9/chartex" xmlns:cx4="http://schemas.microsoft.com/office/drawing/2016/5/10/chartex" xmlns:cx5="http://schemas.microsoft.com/office/drawing/2016/5/11/chartex" xmlns:cx6="http://schemas.microsoft.com/office/drawing/2016/5/12/chartex" xmlns:cx7="http://schemas.microsoft.com/office/drawing/2016/5/13/chartex" xmlns:cx8="http://schemas.microsoft.com/office/drawing/2016/5/14/chartex" xmlns:mc="http://schemas.openxmlformats.org/markup-compatibility/2006" xmlns:aink="http://schemas.microsoft.com/office/drawing/2016/ink" xmlns:am3d="http://schemas.microsoft.com/office/drawing/2017/model3d" xmlns:o="urn:schemas-microsoft-com:office:office" xmlns:oel="http://schemas.microsoft.com/office/2019/extlst" xmlns:r="http://schemas.openxmlformats.org/officeDocument/2006/relationships" xmlns:m="http://schemas.openxmlformats.org/officeDocument/2006/math" xmlns:v="urn:schemas-microsoft-com:vml" xmlns:wp14="http://schemas.microsoft.com/office/word/2010/wordprocessingDrawing" xmlns:wp="http://schemas.openxmlformats.org/drawingml/2006/wordprocessingDrawing" xmlns:w10="urn:schemas-microsoft-com:office:word" xmlns:w="http://schemas.openxmlformats.org/wordprocessingml/2006/main" xmlns:w14="http://schemas.microsoft.com/office/word/2010/wordml" xmlns:w15="http://schemas.microsoft.com/office/word/2012/wordml" xmlns:w16cex="http://schemas.microsoft.com/office/word/2018/wordml/cex" xmlns:w16cid="http://schemas.microsoft.com/office/word/2016/wordml/cid" xmlns:w16="http://schemas.microsoft.com/office/word/2018/wordml" xmlns:w16sdtdh="http://schemas.microsoft.com/office/word/2020/wordml/sdtdatahash" xmlns:w16se="http://schemas.microsoft.com/office/word/2015/wordml/symex" xmlns:wpg="http://schemas.microsoft.com/office/word/2010/wordprocessingGroup" xmlns:wpi="http://schemas.microsoft.com/office/word/2010/wordprocessingInk" xmlns:wne="http://schemas.microsoft.com/office/word/2006/wordml" xmlns:wps="http://schemas.microsoft.com/office/word/2010/wordprocessingShape" mc:Ignorable="w14 w15 w16se w16cid w16 w16cex w16sdtdh wp14">
+<w:numbering xmlns:wpc="http://schemas.microsoft.com/office/word/2010/wordprocessingCanvas" xmlns:cx="http://schemas.microsoft.com/office/drawing/2014/chartex" xmlns:cx1="http://schemas.microsoft.com/office/drawing/2015/9/8/chartex" xmlns:cx2="http://schemas.microsoft.com/office/drawing/2015/10/21/chartex" xmlns:cx3="http://schemas.microsoft.com/office/drawing/2016/5/9/chartex" xmlns:cx4="http://schemas.microsoft.com/office/drawing/2016/5/10/chartex" xmlns:cx5="http://schemas.microsoft.com/office/drawing/2016/5/11/chartex" xmlns:cx6="http://schemas.microsoft.com/office/drawing/2016/5/12/chartex" xmlns:cx7="http://schemas.microsoft.com/office/drawing/2016/5/13/chartex" xmlns:cx8="http://schemas.microsoft.com/office/drawing/2016/5/14/chartex" xmlns:mc="http://schemas.openxmlformats.org/markup-compatibility/2006" xmlns:aink="http://schemas.microsoft.com/office/drawing/2016/ink" xmlns:am3d="http://schemas.microsoft.com/office/drawing/2017/model3d" xmlns:o="urn:schemas-microsoft-com:office:office" xmlns:oel="http://schemas.microsoft.com/office/2019/extlst" xmlns:r="http://schemas.openxmlformats.org/officeDocument/2006/relationships" xmlns:m="http://schemas.openxmlformats.org/officeDocument/2006/math" xmlns:v="urn:schemas-microsoft-com:vml" xmlns:wp14="http://schemas.microsoft.com/office/word/2010/wordprocessingDrawing" xmlns:wp="http://schemas.openxmlformats.org/drawingml/2006/wordprocessingDrawing" xmlns:w10="urn:schemas-microsoft-com:office:word" xmlns:w="http://schemas.openxmlformats.org/wordprocessingml/2006/main" xmlns:w14="http://schemas.microsoft.com/office/word/2010/wordml" xmlns:w15="http://schemas.microsoft.com/office/word/2012/wordml" xmlns:w16cex="http://schemas.microsoft.com/office/word/2018/wordml/cex" xmlns:w16cid="http://schemas.microsoft.com/office/word/2016/wordml/cid" xmlns:w16="http://schemas.microsoft.com/office/word/2018/wordml" xmlns:w16du="http://schemas.microsoft.com/office/word/2023/wordml/word16du" xmlns:w16sdtdh="http://schemas.microsoft.com/office/word/2020/wordml/sdtdatahash" xmlns:w16sdtfl="http://schemas.microsoft.com/office/word/2024/wordml/sdtformatlock" xmlns:w16se="http://schemas.microsoft.com/office/word/2015/wordml/symex" xmlns:wpg="http://schemas.microsoft.com/office/word/2010/wordprocessingGroup" xmlns:wpi="http://schemas.microsoft.com/office/word/2010/wordprocessingInk" xmlns:wne="http://schemas.microsoft.com/office/word/2006/wordml" xmlns:wps="http://schemas.microsoft.com/office/word/2010/wordprocessingShape" mc:Ignorable="w14 w15 w16se w16cid w16 w16cex w16sdtdh w16sdtfl w16du wp14">
   <w:abstractNum w:abstractNumId="0" w15:restartNumberingAfterBreak="0">
     <w:nsid w:val="08B2501C"/>
     <w:multiLevelType w:val="hybridMultilevel"/>
@@ -2735,7 +2408,7 @@
 </file>
 
 <file path=word/styles.xml><?xml version="1.0" encoding="utf-8"?>
-<w:styles xmlns:mc="http://schemas.openxmlformats.org/markup-compatibility/2006" xmlns:r="http://schemas.openxmlformats.org/officeDocument/2006/relationships" xmlns:w="http://schemas.openxmlformats.org/wordprocessingml/2006/main" xmlns:w14="http://schemas.microsoft.com/office/word/2010/wordml" xmlns:w15="http://schemas.microsoft.com/office/word/2012/wordml" xmlns:w16cex="http://schemas.microsoft.com/office/word/2018/wordml/cex" xmlns:w16cid="http://schemas.microsoft.com/office/word/2016/wordml/cid" xmlns:w16="http://schemas.microsoft.com/office/word/2018/wordml" xmlns:w16sdtdh="http://schemas.microsoft.com/office/word/2020/wordml/sdtdatahash" xmlns:w16se="http://schemas.microsoft.com/office/word/2015/wordml/symex" mc:Ignorable="w14 w15 w16se w16cid w16 w16cex w16sdtdh">
+<w:styles xmlns:mc="http://schemas.openxmlformats.org/markup-compatibility/2006" xmlns:r="http://schemas.openxmlformats.org/officeDocument/2006/relationships" xmlns:w="http://schemas.openxmlformats.org/wordprocessingml/2006/main" xmlns:w14="http://schemas.microsoft.com/office/word/2010/wordml" xmlns:w15="http://schemas.microsoft.com/office/word/2012/wordml" xmlns:w16cex="http://schemas.microsoft.com/office/word/2018/wordml/cex" xmlns:w16cid="http://schemas.microsoft.com/office/word/2016/wordml/cid" xmlns:w16="http://schemas.microsoft.com/office/word/2018/wordml" xmlns:w16du="http://schemas.microsoft.com/office/word/2023/wordml/word16du" xmlns:w16sdtdh="http://schemas.microsoft.com/office/word/2020/wordml/sdtdatahash" xmlns:w16sdtfl="http://schemas.microsoft.com/office/word/2024/wordml/sdtformatlock" xmlns:w16se="http://schemas.microsoft.com/office/word/2015/wordml/symex" mc:Ignorable="w14 w15 w16se w16cid w16 w16cex w16sdtdh w16sdtfl w16du">
   <w:docDefaults>
     <w:rPrDefault>
       <w:rPr>

</xml_diff>

<commit_message>
Updated denial of privileges for language for no pay plan.
</commit_message>
<xml_diff>
--- a/resources/Templates/Deny_Privileges_Template.docx
+++ b/resources/Templates/Deny_Privileges_Template.docx
@@ -198,17 +198,47 @@
         </w:rPr>
         <w:t xml:space="preserve">.  </w:t>
       </w:r>
-      <w:r>
-        <w:rPr>
-          <w:rFonts w:ascii="Palatino Linotype" w:hAnsi="Palatino Linotype"/>
-        </w:rPr>
-        <w:t>{{ case_number</w:t>
-      </w:r>
-      <w:r>
-        <w:rPr>
-          <w:rFonts w:ascii="Palatino Linotype" w:hAnsi="Palatino Linotype"/>
-        </w:rPr>
-        <w:t xml:space="preserve"> }}</w:t>
+      <w:proofErr w:type="gramStart"/>
+      <w:r>
+        <w:rPr>
+          <w:rFonts w:ascii="Palatino Linotype" w:hAnsi="Palatino Linotype"/>
+        </w:rPr>
+        <w:t xml:space="preserve">{{ </w:t>
+      </w:r>
+      <w:proofErr w:type="spellStart"/>
+      <w:r>
+        <w:rPr>
+          <w:rFonts w:ascii="Palatino Linotype" w:hAnsi="Palatino Linotype"/>
+        </w:rPr>
+        <w:t>case</w:t>
+      </w:r>
+      <w:proofErr w:type="gramEnd"/>
+      <w:r>
+        <w:rPr>
+          <w:rFonts w:ascii="Palatino Linotype" w:hAnsi="Palatino Linotype"/>
+        </w:rPr>
+        <w:t>_</w:t>
+      </w:r>
+      <w:proofErr w:type="gramStart"/>
+      <w:r>
+        <w:rPr>
+          <w:rFonts w:ascii="Palatino Linotype" w:hAnsi="Palatino Linotype"/>
+        </w:rPr>
+        <w:t>number</w:t>
+      </w:r>
+      <w:proofErr w:type="spellEnd"/>
+      <w:r>
+        <w:rPr>
+          <w:rFonts w:ascii="Palatino Linotype" w:hAnsi="Palatino Linotype"/>
+        </w:rPr>
+        <w:t xml:space="preserve"> }</w:t>
+      </w:r>
+      <w:proofErr w:type="gramEnd"/>
+      <w:r>
+        <w:rPr>
+          <w:rFonts w:ascii="Palatino Linotype" w:hAnsi="Palatino Linotype"/>
+        </w:rPr>
+        <w:t>}</w:t>
       </w:r>
       <w:r>
         <w:rPr>
@@ -249,17 +279,53 @@
           <w:rFonts w:ascii="Palatino Linotype" w:hAnsi="Palatino Linotype"/>
         </w:rPr>
       </w:pPr>
-      <w:r>
-        <w:rPr>
-          <w:rFonts w:ascii="Palatino Linotype" w:hAnsi="Palatino Linotype"/>
-        </w:rPr>
-        <w:t>{{ defendant.</w:t>
-      </w:r>
-      <w:r>
-        <w:rPr>
-          <w:rFonts w:ascii="Palatino Linotype" w:hAnsi="Palatino Linotype"/>
-        </w:rPr>
-        <w:t>first_name }}</w:t>
+      <w:proofErr w:type="gramStart"/>
+      <w:r>
+        <w:rPr>
+          <w:rFonts w:ascii="Palatino Linotype" w:hAnsi="Palatino Linotype"/>
+        </w:rPr>
+        <w:t xml:space="preserve">{{ </w:t>
+      </w:r>
+      <w:proofErr w:type="spellStart"/>
+      <w:r>
+        <w:rPr>
+          <w:rFonts w:ascii="Palatino Linotype" w:hAnsi="Palatino Linotype"/>
+        </w:rPr>
+        <w:t>defendant</w:t>
+      </w:r>
+      <w:proofErr w:type="gramEnd"/>
+      <w:r>
+        <w:rPr>
+          <w:rFonts w:ascii="Palatino Linotype" w:hAnsi="Palatino Linotype"/>
+        </w:rPr>
+        <w:t>.</w:t>
+      </w:r>
+      <w:r>
+        <w:rPr>
+          <w:rFonts w:ascii="Palatino Linotype" w:hAnsi="Palatino Linotype"/>
+        </w:rPr>
+        <w:t>first_</w:t>
+      </w:r>
+      <w:proofErr w:type="gramStart"/>
+      <w:r>
+        <w:rPr>
+          <w:rFonts w:ascii="Palatino Linotype" w:hAnsi="Palatino Linotype"/>
+        </w:rPr>
+        <w:t>name</w:t>
+      </w:r>
+      <w:proofErr w:type="spellEnd"/>
+      <w:r>
+        <w:rPr>
+          <w:rFonts w:ascii="Palatino Linotype" w:hAnsi="Palatino Linotype"/>
+        </w:rPr>
+        <w:t xml:space="preserve"> }</w:t>
+      </w:r>
+      <w:proofErr w:type="gramEnd"/>
+      <w:r>
+        <w:rPr>
+          <w:rFonts w:ascii="Palatino Linotype" w:hAnsi="Palatino Linotype"/>
+        </w:rPr>
+        <w:t>}</w:t>
       </w:r>
       <w:r>
         <w:rPr>
@@ -267,11 +333,26 @@
         </w:rPr>
         <w:t xml:space="preserve"> </w:t>
       </w:r>
-      <w:r>
-        <w:rPr>
-          <w:rFonts w:ascii="Palatino Linotype" w:hAnsi="Palatino Linotype"/>
-        </w:rPr>
-        <w:t>{{ defendant.</w:t>
+      <w:proofErr w:type="gramStart"/>
+      <w:r>
+        <w:rPr>
+          <w:rFonts w:ascii="Palatino Linotype" w:hAnsi="Palatino Linotype"/>
+        </w:rPr>
+        <w:t xml:space="preserve">{{ </w:t>
+      </w:r>
+      <w:proofErr w:type="spellStart"/>
+      <w:r>
+        <w:rPr>
+          <w:rFonts w:ascii="Palatino Linotype" w:hAnsi="Palatino Linotype"/>
+        </w:rPr>
+        <w:t>defendant</w:t>
+      </w:r>
+      <w:proofErr w:type="gramEnd"/>
+      <w:r>
+        <w:rPr>
+          <w:rFonts w:ascii="Palatino Linotype" w:hAnsi="Palatino Linotype"/>
+        </w:rPr>
+        <w:t>.</w:t>
       </w:r>
       <w:r>
         <w:rPr>
@@ -279,11 +360,26 @@
         </w:rPr>
         <w:t>last_</w:t>
       </w:r>
-      <w:r>
-        <w:rPr>
-          <w:rFonts w:ascii="Palatino Linotype" w:hAnsi="Palatino Linotype"/>
-        </w:rPr>
-        <w:t>name }}</w:t>
+      <w:proofErr w:type="gramStart"/>
+      <w:r>
+        <w:rPr>
+          <w:rFonts w:ascii="Palatino Linotype" w:hAnsi="Palatino Linotype"/>
+        </w:rPr>
+        <w:t>name</w:t>
+      </w:r>
+      <w:proofErr w:type="spellEnd"/>
+      <w:r>
+        <w:rPr>
+          <w:rFonts w:ascii="Palatino Linotype" w:hAnsi="Palatino Linotype"/>
+        </w:rPr>
+        <w:t xml:space="preserve"> }</w:t>
+      </w:r>
+      <w:proofErr w:type="gramEnd"/>
+      <w:r>
+        <w:rPr>
+          <w:rFonts w:ascii="Palatino Linotype" w:hAnsi="Palatino Linotype"/>
+        </w:rPr>
+        <w:t>}</w:t>
       </w:r>
       <w:r>
         <w:rPr>
@@ -411,20 +507,66 @@
         <w:rPr>
           <w:rFonts w:ascii="Palatino Linotype" w:hAnsi="Palatino Linotype"/>
         </w:rPr>
-        <w:t>{% if deny_privileges is true %}</w:t>
-      </w:r>
-      <w:r>
-        <w:t xml:space="preserve">This matter is before the Court on Defendant’s Petition for Limited Driving Privileges.  Defendant’s </w:t>
+        <w:t xml:space="preserve">{% if </w:t>
+      </w:r>
+      <w:proofErr w:type="spellStart"/>
+      <w:r>
+        <w:rPr>
+          <w:rFonts w:ascii="Palatino Linotype" w:hAnsi="Palatino Linotype"/>
+        </w:rPr>
+        <w:t>deny_privileges</w:t>
+      </w:r>
+      <w:proofErr w:type="spellEnd"/>
+      <w:r>
+        <w:rPr>
+          <w:rFonts w:ascii="Palatino Linotype" w:hAnsi="Palatino Linotype"/>
+        </w:rPr>
+        <w:t xml:space="preserve"> is true </w:t>
+      </w:r>
+      <w:proofErr w:type="gramStart"/>
+      <w:r>
+        <w:rPr>
+          <w:rFonts w:ascii="Palatino Linotype" w:hAnsi="Palatino Linotype"/>
+        </w:rPr>
+        <w:t>%}</w:t>
+      </w:r>
+      <w:r>
+        <w:t>This</w:t>
+      </w:r>
+      <w:proofErr w:type="gramEnd"/>
+      <w:r>
+        <w:t xml:space="preserve"> matter is before the Court on Defendant’s Petition for Limited Driving Privileges.  Defendant’s </w:t>
       </w:r>
       <w:r>
         <w:t>petition</w:t>
       </w:r>
       <w:r>
-        <w:t xml:space="preserve"> is denied for the following reason(s):</w:t>
-      </w:r>
-      <w:r>
-        <w:t>{% if hard_time is true %}</w:t>
-      </w:r>
+        <w:t xml:space="preserve"> is denied for the following reason(s</w:t>
+      </w:r>
+      <w:proofErr w:type="gramStart"/>
+      <w:r>
+        <w:t>):</w:t>
+      </w:r>
+      <w:r>
+        <w:t>{</w:t>
+      </w:r>
+      <w:proofErr w:type="gramEnd"/>
+      <w:r>
+        <w:t xml:space="preserve">% if </w:t>
+      </w:r>
+      <w:proofErr w:type="spellStart"/>
+      <w:r>
+        <w:t>hard_time</w:t>
+      </w:r>
+      <w:proofErr w:type="spellEnd"/>
+      <w:r>
+        <w:t xml:space="preserve"> is </w:t>
+      </w:r>
+      <w:proofErr w:type="gramStart"/>
+      <w:r>
+        <w:t>true %}</w:t>
+      </w:r>
+      <w:proofErr w:type="gramEnd"/>
     </w:p>
     <w:p>
       <w:pPr>
@@ -455,17 +597,35 @@
         <w:t xml:space="preserve"> costs/fees, Defendant may </w:t>
       </w:r>
       <w:r>
-        <w:t>resubmit a petition for limited driving privileges after the “hard time” has passed.</w:t>
-      </w:r>
-      <w:r>
-        <w:t>{% endif %}</w:t>
-      </w:r>
-      <w:r>
-        <w:t xml:space="preserve">{% if </w:t>
-      </w:r>
+        <w:t xml:space="preserve">resubmit a petition for limited driving privileges after the “hard time” has </w:t>
+      </w:r>
+      <w:proofErr w:type="gramStart"/>
+      <w:r>
+        <w:t>passed.</w:t>
+      </w:r>
+      <w:r>
+        <w:t>{</w:t>
+      </w:r>
+      <w:proofErr w:type="gramEnd"/>
+      <w:r>
+        <w:t xml:space="preserve">% endif </w:t>
+      </w:r>
+      <w:proofErr w:type="gramStart"/>
+      <w:r>
+        <w:t>%}</w:t>
+      </w:r>
+      <w:r>
+        <w:t>{</w:t>
+      </w:r>
+      <w:proofErr w:type="gramEnd"/>
+      <w:r>
+        <w:t xml:space="preserve">% if </w:t>
+      </w:r>
+      <w:proofErr w:type="spellStart"/>
       <w:r>
         <w:t>no_insurance</w:t>
       </w:r>
+      <w:proofErr w:type="spellEnd"/>
       <w:r>
         <w:t xml:space="preserve"> is true %}</w:t>
       </w:r>
@@ -496,10 +656,34 @@
         <w:t xml:space="preserve"> </w:t>
       </w:r>
       <w:r>
-        <w:t>information to the Clerk of Court by email at e-filing@municipalcourt.org., fax at 740-203-1599, in person, or by mail at 70 N. Union St., Delaware, Ohio 43015.</w:t>
-      </w:r>
-      <w:r>
-        <w:t>{% endif %}{% if petition_incomplete is true %}</w:t>
+        <w:t xml:space="preserve">information to the Clerk of Court by email at e-filing@municipalcourt.org., fax at 740-203-1599, in person, or by mail at 70 N. Union St., Delaware, Ohio </w:t>
+      </w:r>
+      <w:proofErr w:type="gramStart"/>
+      <w:r>
+        <w:t>43015.</w:t>
+      </w:r>
+      <w:r>
+        <w:t>{</w:t>
+      </w:r>
+      <w:proofErr w:type="gramEnd"/>
+      <w:r>
+        <w:t xml:space="preserve">% endif </w:t>
+      </w:r>
+      <w:proofErr w:type="gramStart"/>
+      <w:r>
+        <w:t>%}{</w:t>
+      </w:r>
+      <w:proofErr w:type="gramEnd"/>
+      <w:r>
+        <w:t xml:space="preserve">% if </w:t>
+      </w:r>
+      <w:proofErr w:type="spellStart"/>
+      <w:r>
+        <w:t>petition_incomplete</w:t>
+      </w:r>
+      <w:proofErr w:type="spellEnd"/>
+      <w:r>
+        <w:t xml:space="preserve"> is true %}</w:t>
       </w:r>
       <w:r>
         <w:t xml:space="preserve">  </w:t>
@@ -537,8 +721,29 @@
         <w:t xml:space="preserve"> </w:t>
       </w:r>
       <w:r>
-        <w:t>{% endif %}{% if no_jurisdiction is true %}</w:t>
-      </w:r>
+        <w:t xml:space="preserve">{% endif </w:t>
+      </w:r>
+      <w:proofErr w:type="gramStart"/>
+      <w:r>
+        <w:t>%}{</w:t>
+      </w:r>
+      <w:proofErr w:type="gramEnd"/>
+      <w:r>
+        <w:t xml:space="preserve">% if </w:t>
+      </w:r>
+      <w:proofErr w:type="spellStart"/>
+      <w:r>
+        <w:t>no_jurisdiction</w:t>
+      </w:r>
+      <w:proofErr w:type="spellEnd"/>
+      <w:r>
+        <w:t xml:space="preserve"> is </w:t>
+      </w:r>
+      <w:proofErr w:type="gramStart"/>
+      <w:r>
+        <w:t>true %}</w:t>
+      </w:r>
+      <w:proofErr w:type="gramEnd"/>
       <w:r>
         <w:t xml:space="preserve">  </w:t>
       </w:r>
@@ -563,11 +768,40 @@
         <w:t xml:space="preserve">The </w:t>
       </w:r>
       <w:r>
-        <w:t>Defendant’s license is not subject to a suspension for which this Court is able to grant privileges.  This Court may only grant privileges for suspensions ordered by this Court or for Delaware County residents with certain suspensions imposed by the Ohio Bureau of Motor Vehicles.</w:t>
-      </w:r>
-      <w:r>
-        <w:t>{% endif %}{% if no_employer_info is true %}</w:t>
-      </w:r>
+        <w:t xml:space="preserve">Defendant’s license is not subject to a suspension for which this Court is able to grant privileges.  This Court may only grant privileges for suspensions ordered by this Court or for Delaware County residents with certain suspensions imposed by the Ohio Bureau of Motor </w:t>
+      </w:r>
+      <w:proofErr w:type="gramStart"/>
+      <w:r>
+        <w:t>Vehicles.</w:t>
+      </w:r>
+      <w:r>
+        <w:t>{</w:t>
+      </w:r>
+      <w:proofErr w:type="gramEnd"/>
+      <w:r>
+        <w:t xml:space="preserve">% endif </w:t>
+      </w:r>
+      <w:proofErr w:type="gramStart"/>
+      <w:r>
+        <w:t>%}{</w:t>
+      </w:r>
+      <w:proofErr w:type="gramEnd"/>
+      <w:r>
+        <w:t xml:space="preserve">% if </w:t>
+      </w:r>
+      <w:proofErr w:type="spellStart"/>
+      <w:r>
+        <w:t>no_employer_info</w:t>
+      </w:r>
+      <w:proofErr w:type="spellEnd"/>
+      <w:r>
+        <w:t xml:space="preserve"> is </w:t>
+      </w:r>
+      <w:proofErr w:type="gramStart"/>
+      <w:r>
+        <w:t>true %}</w:t>
+      </w:r>
+      <w:proofErr w:type="gramEnd"/>
       <w:r>
         <w:t xml:space="preserve">    </w:t>
       </w:r>
@@ -586,11 +820,40 @@
         <w:jc w:val="both"/>
       </w:pPr>
       <w:r>
-        <w:t>Defendant’s petition contains employer information the Court could not verify.</w:t>
-      </w:r>
-      <w:r>
-        <w:t>{% endif %}{% if prohibited_activities is true %}</w:t>
-      </w:r>
+        <w:t xml:space="preserve">Defendant’s petition contains employer information the Court could not </w:t>
+      </w:r>
+      <w:proofErr w:type="gramStart"/>
+      <w:r>
+        <w:t>verify.</w:t>
+      </w:r>
+      <w:r>
+        <w:t>{</w:t>
+      </w:r>
+      <w:proofErr w:type="gramEnd"/>
+      <w:r>
+        <w:t xml:space="preserve">% endif </w:t>
+      </w:r>
+      <w:proofErr w:type="gramStart"/>
+      <w:r>
+        <w:t>%}{</w:t>
+      </w:r>
+      <w:proofErr w:type="gramEnd"/>
+      <w:r>
+        <w:t xml:space="preserve">% if </w:t>
+      </w:r>
+      <w:proofErr w:type="spellStart"/>
+      <w:r>
+        <w:t>prohibited_activities</w:t>
+      </w:r>
+      <w:proofErr w:type="spellEnd"/>
+      <w:r>
+        <w:t xml:space="preserve"> is </w:t>
+      </w:r>
+      <w:proofErr w:type="gramStart"/>
+      <w:r>
+        <w:t>true %}</w:t>
+      </w:r>
+      <w:proofErr w:type="gramEnd"/>
       <w:r>
         <w:t xml:space="preserve">    </w:t>
       </w:r>
@@ -615,8 +878,29 @@
         <w:t xml:space="preserve"> </w:t>
       </w:r>
       <w:r>
-        <w:t>{% endif %}{% if out_of_state_license is true %}</w:t>
-      </w:r>
+        <w:t xml:space="preserve">{% endif </w:t>
+      </w:r>
+      <w:proofErr w:type="gramStart"/>
+      <w:r>
+        <w:t>%}{</w:t>
+      </w:r>
+      <w:proofErr w:type="gramEnd"/>
+      <w:r>
+        <w:t xml:space="preserve">% if </w:t>
+      </w:r>
+      <w:proofErr w:type="spellStart"/>
+      <w:r>
+        <w:t>out_of_state_license</w:t>
+      </w:r>
+      <w:proofErr w:type="spellEnd"/>
+      <w:r>
+        <w:t xml:space="preserve"> is </w:t>
+      </w:r>
+      <w:proofErr w:type="gramStart"/>
+      <w:r>
+        <w:t>true %}</w:t>
+      </w:r>
+      <w:proofErr w:type="gramEnd"/>
       <w:r>
         <w:t xml:space="preserve">    </w:t>
       </w:r>
@@ -635,7 +919,15 @@
         <w:jc w:val="both"/>
       </w:pPr>
       <w:r>
-        <w:t xml:space="preserve">Defendant has an out-of-state driver’s license.  Defendant must obtain an official driving record abstract from the state that issued the driver’s license.  </w:t>
+        <w:t xml:space="preserve">Defendant has an out-of-state driver’s license.  </w:t>
+      </w:r>
+      <w:proofErr w:type="gramStart"/>
+      <w:r>
+        <w:t>Defendant</w:t>
+      </w:r>
+      <w:proofErr w:type="gramEnd"/>
+      <w:r>
+        <w:t xml:space="preserve"> must obtain an official driving record abstract from the state that issued the driver’s license.  </w:t>
       </w:r>
       <w:r>
         <w:t>Without incurring addition</w:t>
@@ -650,26 +942,216 @@
         <w:t>submit the abstract</w:t>
       </w:r>
       <w:r>
-        <w:t xml:space="preserve"> to the Clerk of Court by email at e-filing@municipalcourt.org, fax at 740-203-1599, in person, or by mail at 70 N. Union St., Delaware, Ohio 43015.</w:t>
-      </w:r>
-      <w:r>
-        <w:t>{% endif %}</w:t>
-      </w:r>
-      <w:r>
-        <w:rPr>
-          <w:rFonts w:ascii="Palatino Linotype" w:hAnsi="Palatino Linotype"/>
-        </w:rPr>
-        <w:t>{% endif %}</w:t>
-      </w:r>
-      <w:r>
-        <w:rPr>
-          <w:rFonts w:ascii="Palatino Linotype" w:hAnsi="Palatino Linotype"/>
-        </w:rPr>
-        <w:t>{% if permit_test_or_renew is true %}</w:t>
+        <w:t xml:space="preserve"> to the Clerk of Court by email at e-filing@municipalcourt.org, fax at 740-203-1599, in person, or by mail at 70 N. Union St., Delaware, Ohio </w:t>
+      </w:r>
+      <w:proofErr w:type="gramStart"/>
+      <w:r>
+        <w:t>43015.</w:t>
+      </w:r>
+      <w:r>
+        <w:t>{</w:t>
+      </w:r>
+      <w:proofErr w:type="gramEnd"/>
+      <w:r>
+        <w:t xml:space="preserve">% endif </w:t>
+      </w:r>
+      <w:proofErr w:type="gramStart"/>
+      <w:r>
+        <w:t>%}</w:t>
+      </w:r>
+      <w:r>
+        <w:rPr>
+          <w:rFonts w:ascii="Palatino Linotype" w:hAnsi="Palatino Linotype"/>
+        </w:rPr>
+        <w:t>{</w:t>
+      </w:r>
+      <w:proofErr w:type="gramEnd"/>
+      <w:r>
+        <w:rPr>
+          <w:rFonts w:ascii="Palatino Linotype" w:hAnsi="Palatino Linotype"/>
+        </w:rPr>
+        <w:t xml:space="preserve">% endif </w:t>
+      </w:r>
+      <w:proofErr w:type="gramStart"/>
+      <w:r>
+        <w:rPr>
+          <w:rFonts w:ascii="Palatino Linotype" w:hAnsi="Palatino Linotype"/>
+        </w:rPr>
+        <w:t>%}</w:t>
+      </w:r>
+      <w:r>
+        <w:rPr>
+          <w:rFonts w:ascii="Palatino Linotype" w:hAnsi="Palatino Linotype"/>
+        </w:rPr>
+        <w:t>{</w:t>
+      </w:r>
+      <w:proofErr w:type="gramEnd"/>
+      <w:r>
+        <w:rPr>
+          <w:rFonts w:ascii="Palatino Linotype" w:hAnsi="Palatino Linotype"/>
+        </w:rPr>
+        <w:t xml:space="preserve">% if </w:t>
+      </w:r>
+      <w:proofErr w:type="spellStart"/>
+      <w:r>
+        <w:rPr>
+          <w:rFonts w:ascii="Palatino Linotype" w:hAnsi="Palatino Linotype"/>
+        </w:rPr>
+        <w:t>no_pay_plan</w:t>
+      </w:r>
+      <w:proofErr w:type="spellEnd"/>
+      <w:r>
+        <w:rPr>
+          <w:rFonts w:ascii="Palatino Linotype" w:hAnsi="Palatino Linotype"/>
+        </w:rPr>
+        <w:t xml:space="preserve"> is true %}</w:t>
       </w:r>
     </w:p>
     <w:p>
       <w:pPr>
+        <w:pStyle w:val="ListParagraph"/>
+        <w:widowControl/>
+        <w:numPr>
+          <w:ilvl w:val="0"/>
+          <w:numId w:val="9"/>
+        </w:numPr>
+        <w:autoSpaceDE/>
+        <w:autoSpaceDN/>
+        <w:adjustRightInd/>
+        <w:contextualSpacing w:val="0"/>
+        <w:rPr>
+          <w:rFonts w:eastAsia="Times New Roman"/>
+        </w:rPr>
+      </w:pPr>
+      <w:proofErr w:type="gramStart"/>
+      <w:r>
+        <w:rPr>
+          <w:rFonts w:eastAsia="Times New Roman"/>
+        </w:rPr>
+        <w:t>Defendant</w:t>
+      </w:r>
+      <w:proofErr w:type="gramEnd"/>
+      <w:r>
+        <w:rPr>
+          <w:rFonts w:eastAsia="Times New Roman"/>
+        </w:rPr>
+        <w:t xml:space="preserve"> does not have</w:t>
+      </w:r>
+      <w:r>
+        <w:rPr>
+          <w:rFonts w:eastAsia="Times New Roman"/>
+        </w:rPr>
+        <w:t xml:space="preserve"> </w:t>
+      </w:r>
+      <w:r>
+        <w:rPr>
+          <w:rFonts w:eastAsia="Times New Roman"/>
+        </w:rPr>
+        <w:t>or is not current</w:t>
+      </w:r>
+      <w:r>
+        <w:rPr>
+          <w:rFonts w:eastAsia="Times New Roman"/>
+        </w:rPr>
+        <w:t xml:space="preserve"> </w:t>
+      </w:r>
+      <w:r>
+        <w:rPr>
+          <w:rFonts w:eastAsia="Times New Roman"/>
+        </w:rPr>
+        <w:t xml:space="preserve">on an active payment plan to pay fines and costs in this case. No privileges will be granted until the defendant enters a payment plan or becomes current on an existing payment plan. </w:t>
+      </w:r>
+      <w:r>
+        <w:t>Without incurring additional costs/fees</w:t>
+      </w:r>
+      <w:r>
+        <w:t>, t</w:t>
+      </w:r>
+      <w:r>
+        <w:rPr>
+          <w:rFonts w:eastAsia="Times New Roman"/>
+        </w:rPr>
+        <w:t xml:space="preserve">he defendant may resubmit the petition for driving privileges after they have </w:t>
+      </w:r>
+      <w:proofErr w:type="gramStart"/>
+      <w:r>
+        <w:rPr>
+          <w:rFonts w:eastAsia="Times New Roman"/>
+        </w:rPr>
+        <w:t>entered into</w:t>
+      </w:r>
+      <w:proofErr w:type="gramEnd"/>
+      <w:r>
+        <w:rPr>
+          <w:rFonts w:eastAsia="Times New Roman"/>
+        </w:rPr>
+        <w:t xml:space="preserve"> and are current with a payment plan to pay the fines and costs in this </w:t>
+      </w:r>
+      <w:proofErr w:type="gramStart"/>
+      <w:r>
+        <w:rPr>
+          <w:rFonts w:eastAsia="Times New Roman"/>
+        </w:rPr>
+        <w:t>case.</w:t>
+      </w:r>
+      <w:r>
+        <w:rPr>
+          <w:rFonts w:ascii="Palatino Linotype" w:hAnsi="Palatino Linotype"/>
+        </w:rPr>
+        <w:t>{</w:t>
+      </w:r>
+      <w:proofErr w:type="gramEnd"/>
+      <w:r>
+        <w:rPr>
+          <w:rFonts w:ascii="Palatino Linotype" w:hAnsi="Palatino Linotype"/>
+        </w:rPr>
+        <w:t xml:space="preserve">% endif </w:t>
+      </w:r>
+      <w:proofErr w:type="gramStart"/>
+      <w:r>
+        <w:rPr>
+          <w:rFonts w:ascii="Palatino Linotype" w:hAnsi="Palatino Linotype"/>
+        </w:rPr>
+        <w:t>%}</w:t>
+      </w:r>
+      <w:r>
+        <w:rPr>
+          <w:rFonts w:ascii="Palatino Linotype" w:hAnsi="Palatino Linotype"/>
+        </w:rPr>
+        <w:t>{</w:t>
+      </w:r>
+      <w:proofErr w:type="gramEnd"/>
+      <w:r>
+        <w:rPr>
+          <w:rFonts w:ascii="Palatino Linotype" w:hAnsi="Palatino Linotype"/>
+        </w:rPr>
+        <w:t xml:space="preserve">% if </w:t>
+      </w:r>
+      <w:proofErr w:type="spellStart"/>
+      <w:r>
+        <w:rPr>
+          <w:rFonts w:ascii="Palatino Linotype" w:hAnsi="Palatino Linotype"/>
+        </w:rPr>
+        <w:t>permit_test_or_renew</w:t>
+      </w:r>
+      <w:proofErr w:type="spellEnd"/>
+      <w:r>
+        <w:rPr>
+          <w:rFonts w:ascii="Palatino Linotype" w:hAnsi="Palatino Linotype"/>
+        </w:rPr>
+        <w:t xml:space="preserve"> is </w:t>
+      </w:r>
+      <w:proofErr w:type="gramStart"/>
+      <w:r>
+        <w:rPr>
+          <w:rFonts w:ascii="Palatino Linotype" w:hAnsi="Palatino Linotype"/>
+        </w:rPr>
+        <w:t>true %}</w:t>
+      </w:r>
+      <w:proofErr w:type="gramEnd"/>
+    </w:p>
+    <w:p>
+      <w:pPr>
         <w:jc w:val="both"/>
         <w:rPr>
           <w:rFonts w:ascii="Palatino Linotype" w:hAnsi="Palatino Linotype"/>
@@ -684,8 +1166,29 @@
       <w:r>
         <w:t xml:space="preserve">Defendant’s license is currently suspended.  On </w:t>
       </w:r>
-      <w:r>
-        <w:t>{{ license_expiration_date }}</w:t>
+      <w:proofErr w:type="gramStart"/>
+      <w:r>
+        <w:t xml:space="preserve">{{ </w:t>
+      </w:r>
+      <w:proofErr w:type="spellStart"/>
+      <w:r>
+        <w:t>license</w:t>
+      </w:r>
+      <w:proofErr w:type="gramEnd"/>
+      <w:r>
+        <w:t>_expiration_</w:t>
+      </w:r>
+      <w:proofErr w:type="gramStart"/>
+      <w:r>
+        <w:t>date</w:t>
+      </w:r>
+      <w:proofErr w:type="spellEnd"/>
+      <w:r>
+        <w:t xml:space="preserve"> }</w:t>
+      </w:r>
+      <w:proofErr w:type="gramEnd"/>
+      <w:r>
+        <w:t>}</w:t>
       </w:r>
       <w:r>
         <w:t>,</w:t>
@@ -694,16 +1197,65 @@
         <w:t xml:space="preserve"> </w:t>
       </w:r>
       <w:r>
-        <w:t>{% if permanent_id is true %}Defendant obtained a permanent ID card{% else %}</w:t>
-      </w:r>
-      <w:r>
-        <w:t>Defendant’s license expired</w:t>
-      </w:r>
-      <w:r>
-        <w:t>{% endif %}</w:t>
-      </w:r>
-      <w:r>
-        <w:t>.  The Ohio Bureau of Motor Vehicles is ordered to permit Defendant to renew/test while remaining subject to the suspension.  Upon obtaining a renewed or new license, Defendant may request the Court review the petition for privileges w</w:t>
+        <w:t xml:space="preserve">{% if </w:t>
+      </w:r>
+      <w:proofErr w:type="spellStart"/>
+      <w:r>
+        <w:t>permanent_id</w:t>
+      </w:r>
+      <w:proofErr w:type="spellEnd"/>
+      <w:r>
+        <w:t xml:space="preserve"> is true </w:t>
+      </w:r>
+      <w:proofErr w:type="gramStart"/>
+      <w:r>
+        <w:t>%}Defendant</w:t>
+      </w:r>
+      <w:proofErr w:type="gramEnd"/>
+      <w:r>
+        <w:t xml:space="preserve"> obtained a permanent ID </w:t>
+      </w:r>
+      <w:proofErr w:type="gramStart"/>
+      <w:r>
+        <w:t>card{</w:t>
+      </w:r>
+      <w:proofErr w:type="gramEnd"/>
+      <w:r>
+        <w:t xml:space="preserve">% else </w:t>
+      </w:r>
+      <w:proofErr w:type="gramStart"/>
+      <w:r>
+        <w:t>%}</w:t>
+      </w:r>
+      <w:r>
+        <w:t>Defendant’s</w:t>
+      </w:r>
+      <w:proofErr w:type="gramEnd"/>
+      <w:r>
+        <w:t xml:space="preserve"> license </w:t>
+      </w:r>
+      <w:proofErr w:type="gramStart"/>
+      <w:r>
+        <w:t>expired</w:t>
+      </w:r>
+      <w:r>
+        <w:t>{</w:t>
+      </w:r>
+      <w:proofErr w:type="gramEnd"/>
+      <w:r>
+        <w:t xml:space="preserve">% </w:t>
+      </w:r>
+      <w:proofErr w:type="gramStart"/>
+      <w:r>
+        <w:t>endif %}</w:t>
+      </w:r>
+      <w:proofErr w:type="gramEnd"/>
+      <w:r>
+        <w:t xml:space="preserve">.  The Ohio Bureau of Motor Vehicles is ordered to permit Defendant to renew/test while remaining subject to </w:t>
+      </w:r>
+      <w:r>
+        <w:lastRenderedPageBreak/>
+        <w:t>the suspension.  Upon obtaining a renewed or new license, Defendant may request the Court review the petition for privileges w</w:t>
       </w:r>
       <w:r>
         <w:t>ithout incurring addition</w:t>
@@ -712,7 +1264,11 @@
         <w:t>al</w:t>
       </w:r>
       <w:r>
-        <w:t xml:space="preserve"> costs/fees</w:t>
+        <w:t xml:space="preserve"> costs/</w:t>
+      </w:r>
+      <w:proofErr w:type="gramStart"/>
+      <w:r>
+        <w:t>fees</w:t>
       </w:r>
       <w:r>
         <w:t>.</w:t>
@@ -721,22 +1277,79 @@
         <w:rPr>
           <w:rFonts w:ascii="Palatino Linotype" w:hAnsi="Palatino Linotype"/>
         </w:rPr>
-        <w:t>{% endif %}{% if permit_renew_expired is true %}</w:t>
-      </w:r>
-      <w:r>
-        <w:t xml:space="preserve">This matter is before the Court on Defendant’s </w:t>
+        <w:t>{</w:t>
+      </w:r>
+      <w:proofErr w:type="gramEnd"/>
+      <w:r>
+        <w:rPr>
+          <w:rFonts w:ascii="Palatino Linotype" w:hAnsi="Palatino Linotype"/>
+        </w:rPr>
+        <w:t xml:space="preserve">% endif </w:t>
+      </w:r>
+      <w:proofErr w:type="gramStart"/>
+      <w:r>
+        <w:rPr>
+          <w:rFonts w:ascii="Palatino Linotype" w:hAnsi="Palatino Linotype"/>
+        </w:rPr>
+        <w:t>%}{</w:t>
+      </w:r>
+      <w:proofErr w:type="gramEnd"/>
+      <w:r>
+        <w:rPr>
+          <w:rFonts w:ascii="Palatino Linotype" w:hAnsi="Palatino Linotype"/>
+        </w:rPr>
+        <w:t xml:space="preserve">% if </w:t>
+      </w:r>
+      <w:proofErr w:type="spellStart"/>
+      <w:r>
+        <w:rPr>
+          <w:rFonts w:ascii="Palatino Linotype" w:hAnsi="Palatino Linotype"/>
+        </w:rPr>
+        <w:t>permit_renew_expired</w:t>
+      </w:r>
+      <w:proofErr w:type="spellEnd"/>
+      <w:r>
+        <w:rPr>
+          <w:rFonts w:ascii="Palatino Linotype" w:hAnsi="Palatino Linotype"/>
+        </w:rPr>
+        <w:t xml:space="preserve"> is true </w:t>
+      </w:r>
+      <w:proofErr w:type="gramStart"/>
+      <w:r>
+        <w:rPr>
+          <w:rFonts w:ascii="Palatino Linotype" w:hAnsi="Palatino Linotype"/>
+        </w:rPr>
+        <w:t>%}</w:t>
+      </w:r>
+      <w:r>
+        <w:t>This</w:t>
+      </w:r>
+      <w:proofErr w:type="gramEnd"/>
+      <w:r>
+        <w:t xml:space="preserve"> matter is before the Court on Defendant’s </w:t>
       </w:r>
       <w:r>
         <w:t xml:space="preserve">Petition for Limited Driving Privileges.  </w:t>
       </w:r>
       <w:r>
-        <w:t>Defendant’s license will expire during the term of the current suspension.  The Ohio Bureau of Motor Vehicles is ordered to permit Defendant to renew while remaining subject to the suspension.</w:t>
-      </w:r>
-      <w:r>
-        <w:rPr>
-          <w:rFonts w:ascii="Palatino Linotype" w:hAnsi="Palatino Linotype"/>
-        </w:rPr>
-        <w:t>{% endif %}</w:t>
+        <w:t xml:space="preserve">Defendant’s license will expire during the term of the current suspension.  The Ohio Bureau of Motor Vehicles is ordered to permit Defendant to renew while remaining subject to the </w:t>
+      </w:r>
+      <w:proofErr w:type="gramStart"/>
+      <w:r>
+        <w:t>suspension.</w:t>
+      </w:r>
+      <w:r>
+        <w:rPr>
+          <w:rFonts w:ascii="Palatino Linotype" w:hAnsi="Palatino Linotype"/>
+        </w:rPr>
+        <w:t>{</w:t>
+      </w:r>
+      <w:proofErr w:type="gramEnd"/>
+      <w:r>
+        <w:rPr>
+          <w:rFonts w:ascii="Palatino Linotype" w:hAnsi="Palatino Linotype"/>
+        </w:rPr>
+        <w:t>% endif %}</w:t>
       </w:r>
     </w:p>
     <w:p>
@@ -1006,7 +1619,115 @@
           <w:sz w:val="16"/>
           <w:szCs w:val="16"/>
         </w:rPr>
-        <w:t>Prosecutor’s Office: PS    OM     EM; Defendant’s Attorney: PS     OM     EM; {{ defendant.first_name }} {{ defendant.last_name}}: PS     OM     EM; Community Control: PS    EM; County Jail: PS   EM;</w:t>
+        <w:t xml:space="preserve">Prosecutor’s Office: PS    OM     EM; Defendant’s Attorney: PS     OM     EM; </w:t>
+      </w:r>
+      <w:proofErr w:type="gramStart"/>
+      <w:r>
+        <w:rPr>
+          <w:rFonts w:ascii="Palatino Linotype" w:hAnsi="Palatino Linotype"/>
+          <w:sz w:val="16"/>
+          <w:szCs w:val="16"/>
+        </w:rPr>
+        <w:t xml:space="preserve">{{ </w:t>
+      </w:r>
+      <w:proofErr w:type="spellStart"/>
+      <w:r>
+        <w:rPr>
+          <w:rFonts w:ascii="Palatino Linotype" w:hAnsi="Palatino Linotype"/>
+          <w:sz w:val="16"/>
+          <w:szCs w:val="16"/>
+        </w:rPr>
+        <w:t>defendant</w:t>
+      </w:r>
+      <w:proofErr w:type="gramEnd"/>
+      <w:r>
+        <w:rPr>
+          <w:rFonts w:ascii="Palatino Linotype" w:hAnsi="Palatino Linotype"/>
+          <w:sz w:val="16"/>
+          <w:szCs w:val="16"/>
+        </w:rPr>
+        <w:t>.first_</w:t>
+      </w:r>
+      <w:proofErr w:type="gramStart"/>
+      <w:r>
+        <w:rPr>
+          <w:rFonts w:ascii="Palatino Linotype" w:hAnsi="Palatino Linotype"/>
+          <w:sz w:val="16"/>
+          <w:szCs w:val="16"/>
+        </w:rPr>
+        <w:t>name</w:t>
+      </w:r>
+      <w:proofErr w:type="spellEnd"/>
+      <w:r>
+        <w:rPr>
+          <w:rFonts w:ascii="Palatino Linotype" w:hAnsi="Palatino Linotype"/>
+          <w:sz w:val="16"/>
+          <w:szCs w:val="16"/>
+        </w:rPr>
+        <w:t xml:space="preserve"> }</w:t>
+      </w:r>
+      <w:proofErr w:type="gramEnd"/>
+      <w:r>
+        <w:rPr>
+          <w:rFonts w:ascii="Palatino Linotype" w:hAnsi="Palatino Linotype"/>
+          <w:sz w:val="16"/>
+          <w:szCs w:val="16"/>
+        </w:rPr>
+        <w:t xml:space="preserve">} </w:t>
+      </w:r>
+      <w:proofErr w:type="gramStart"/>
+      <w:r>
+        <w:rPr>
+          <w:rFonts w:ascii="Palatino Linotype" w:hAnsi="Palatino Linotype"/>
+          <w:sz w:val="16"/>
+          <w:szCs w:val="16"/>
+        </w:rPr>
+        <w:t xml:space="preserve">{{ </w:t>
+      </w:r>
+      <w:proofErr w:type="spellStart"/>
+      <w:r>
+        <w:rPr>
+          <w:rFonts w:ascii="Palatino Linotype" w:hAnsi="Palatino Linotype"/>
+          <w:sz w:val="16"/>
+          <w:szCs w:val="16"/>
+        </w:rPr>
+        <w:t>defendant</w:t>
+      </w:r>
+      <w:proofErr w:type="gramEnd"/>
+      <w:r>
+        <w:rPr>
+          <w:rFonts w:ascii="Palatino Linotype" w:hAnsi="Palatino Linotype"/>
+          <w:sz w:val="16"/>
+          <w:szCs w:val="16"/>
+        </w:rPr>
+        <w:t>.last_</w:t>
+      </w:r>
+      <w:proofErr w:type="gramStart"/>
+      <w:r>
+        <w:rPr>
+          <w:rFonts w:ascii="Palatino Linotype" w:hAnsi="Palatino Linotype"/>
+          <w:sz w:val="16"/>
+          <w:szCs w:val="16"/>
+        </w:rPr>
+        <w:t>name</w:t>
+      </w:r>
+      <w:proofErr w:type="spellEnd"/>
+      <w:r>
+        <w:rPr>
+          <w:rFonts w:ascii="Palatino Linotype" w:hAnsi="Palatino Linotype"/>
+          <w:sz w:val="16"/>
+          <w:szCs w:val="16"/>
+        </w:rPr>
+        <w:t>}}:</w:t>
+      </w:r>
+      <w:proofErr w:type="gramEnd"/>
+      <w:r>
+        <w:rPr>
+          <w:rFonts w:ascii="Palatino Linotype" w:hAnsi="Palatino Linotype"/>
+          <w:sz w:val="16"/>
+          <w:szCs w:val="16"/>
+        </w:rPr>
+        <w:t xml:space="preserve"> PS     OM     EM; Community Control: PS    EM; County Jail: PS   EM;</w:t>
       </w:r>
       <w:r>
         <w:rPr>
@@ -1221,7 +1942,87 @@
         <w:sz w:val="20"/>
         <w:szCs w:val="20"/>
       </w:rPr>
-      <w:t xml:space="preserve">% if judicial_officer.officer_type  ==  ‘Magistrate’ %}Magistrate Decision </w:t>
+      <w:t xml:space="preserve">% if </w:t>
+    </w:r>
+    <w:proofErr w:type="spellStart"/>
+    <w:r>
+      <w:rPr>
+        <w:rFonts w:ascii="Palatino Linotype" w:hAnsi="Palatino Linotype"/>
+        <w:bCs/>
+        <w:sz w:val="20"/>
+        <w:szCs w:val="20"/>
+      </w:rPr>
+      <w:t>judicial_</w:t>
+    </w:r>
+    <w:proofErr w:type="gramStart"/>
+    <w:r>
+      <w:rPr>
+        <w:rFonts w:ascii="Palatino Linotype" w:hAnsi="Palatino Linotype"/>
+        <w:bCs/>
+        <w:sz w:val="20"/>
+        <w:szCs w:val="20"/>
+      </w:rPr>
+      <w:t>officer.officer</w:t>
+    </w:r>
+    <w:proofErr w:type="gramEnd"/>
+    <w:r>
+      <w:rPr>
+        <w:rFonts w:ascii="Palatino Linotype" w:hAnsi="Palatino Linotype"/>
+        <w:bCs/>
+        <w:sz w:val="20"/>
+        <w:szCs w:val="20"/>
+      </w:rPr>
+      <w:t>_</w:t>
+    </w:r>
+    <w:proofErr w:type="gramStart"/>
+    <w:r>
+      <w:rPr>
+        <w:rFonts w:ascii="Palatino Linotype" w:hAnsi="Palatino Linotype"/>
+        <w:bCs/>
+        <w:sz w:val="20"/>
+        <w:szCs w:val="20"/>
+      </w:rPr>
+      <w:t>type</w:t>
+    </w:r>
+    <w:proofErr w:type="spellEnd"/>
+    <w:r>
+      <w:rPr>
+        <w:rFonts w:ascii="Palatino Linotype" w:hAnsi="Palatino Linotype"/>
+        <w:bCs/>
+        <w:sz w:val="20"/>
+        <w:szCs w:val="20"/>
+      </w:rPr>
+      <w:t xml:space="preserve">  ==  ‘</w:t>
+    </w:r>
+    <w:proofErr w:type="gramEnd"/>
+    <w:r>
+      <w:rPr>
+        <w:rFonts w:ascii="Palatino Linotype" w:hAnsi="Palatino Linotype"/>
+        <w:bCs/>
+        <w:sz w:val="20"/>
+        <w:szCs w:val="20"/>
+      </w:rPr>
+      <w:t xml:space="preserve">Magistrate’ </w:t>
+    </w:r>
+    <w:proofErr w:type="gramStart"/>
+    <w:r>
+      <w:rPr>
+        <w:rFonts w:ascii="Palatino Linotype" w:hAnsi="Palatino Linotype"/>
+        <w:bCs/>
+        <w:sz w:val="20"/>
+        <w:szCs w:val="20"/>
+      </w:rPr>
+      <w:t>%}Magistrate</w:t>
+    </w:r>
+    <w:proofErr w:type="gramEnd"/>
+    <w:r>
+      <w:rPr>
+        <w:rFonts w:ascii="Palatino Linotype" w:hAnsi="Palatino Linotype"/>
+        <w:bCs/>
+        <w:sz w:val="20"/>
+        <w:szCs w:val="20"/>
+      </w:rPr>
+      <w:t xml:space="preserve"> Decision </w:t>
     </w:r>
     <w:r>
       <w:rPr>
@@ -1229,15 +2030,141 @@
         <w:sz w:val="20"/>
         <w:szCs w:val="20"/>
       </w:rPr>
-      <w:t xml:space="preserve">{% elif judicial_officer.officer_type == ‘Judge’ %}Entry{% endif %} {{ case_number </w:t>
+      <w:t xml:space="preserve">{% </w:t>
     </w:r>
+    <w:proofErr w:type="spellStart"/>
     <w:r>
       <w:rPr>
         <w:rFonts w:ascii="Palatino Linotype" w:hAnsi="Palatino Linotype"/>
         <w:sz w:val="20"/>
         <w:szCs w:val="20"/>
       </w:rPr>
-      <w:t>}}</w:t>
+      <w:t>elif</w:t>
+    </w:r>
+    <w:proofErr w:type="spellEnd"/>
+    <w:r>
+      <w:rPr>
+        <w:rFonts w:ascii="Palatino Linotype" w:hAnsi="Palatino Linotype"/>
+        <w:sz w:val="20"/>
+        <w:szCs w:val="20"/>
+      </w:rPr>
+      <w:t xml:space="preserve"> </w:t>
+    </w:r>
+    <w:proofErr w:type="spellStart"/>
+    <w:r>
+      <w:rPr>
+        <w:rFonts w:ascii="Palatino Linotype" w:hAnsi="Palatino Linotype"/>
+        <w:sz w:val="20"/>
+        <w:szCs w:val="20"/>
+      </w:rPr>
+      <w:t>judicial_</w:t>
+    </w:r>
+    <w:proofErr w:type="gramStart"/>
+    <w:r>
+      <w:rPr>
+        <w:rFonts w:ascii="Palatino Linotype" w:hAnsi="Palatino Linotype"/>
+        <w:sz w:val="20"/>
+        <w:szCs w:val="20"/>
+      </w:rPr>
+      <w:t>officer.officer</w:t>
+    </w:r>
+    <w:proofErr w:type="gramEnd"/>
+    <w:r>
+      <w:rPr>
+        <w:rFonts w:ascii="Palatino Linotype" w:hAnsi="Palatino Linotype"/>
+        <w:sz w:val="20"/>
+        <w:szCs w:val="20"/>
+      </w:rPr>
+      <w:t>_type</w:t>
+    </w:r>
+    <w:proofErr w:type="spellEnd"/>
+    <w:r>
+      <w:rPr>
+        <w:rFonts w:ascii="Palatino Linotype" w:hAnsi="Palatino Linotype"/>
+        <w:sz w:val="20"/>
+        <w:szCs w:val="20"/>
+      </w:rPr>
+      <w:t xml:space="preserve"> == ‘Judge’ </w:t>
+    </w:r>
+    <w:proofErr w:type="gramStart"/>
+    <w:r>
+      <w:rPr>
+        <w:rFonts w:ascii="Palatino Linotype" w:hAnsi="Palatino Linotype"/>
+        <w:sz w:val="20"/>
+        <w:szCs w:val="20"/>
+      </w:rPr>
+      <w:t>%}Entry</w:t>
+    </w:r>
+    <w:proofErr w:type="gramEnd"/>
+    <w:r>
+      <w:rPr>
+        <w:rFonts w:ascii="Palatino Linotype" w:hAnsi="Palatino Linotype"/>
+        <w:sz w:val="20"/>
+        <w:szCs w:val="20"/>
+      </w:rPr>
+      <w:t xml:space="preserve">{% endif %} </w:t>
+    </w:r>
+    <w:proofErr w:type="gramStart"/>
+    <w:r>
+      <w:rPr>
+        <w:rFonts w:ascii="Palatino Linotype" w:hAnsi="Palatino Linotype"/>
+        <w:sz w:val="20"/>
+        <w:szCs w:val="20"/>
+      </w:rPr>
+      <w:t xml:space="preserve">{{ </w:t>
+    </w:r>
+    <w:proofErr w:type="spellStart"/>
+    <w:r>
+      <w:rPr>
+        <w:rFonts w:ascii="Palatino Linotype" w:hAnsi="Palatino Linotype"/>
+        <w:sz w:val="20"/>
+        <w:szCs w:val="20"/>
+      </w:rPr>
+      <w:t>case</w:t>
+    </w:r>
+    <w:proofErr w:type="gramEnd"/>
+    <w:r>
+      <w:rPr>
+        <w:rFonts w:ascii="Palatino Linotype" w:hAnsi="Palatino Linotype"/>
+        <w:sz w:val="20"/>
+        <w:szCs w:val="20"/>
+      </w:rPr>
+      <w:t>_</w:t>
+    </w:r>
+    <w:proofErr w:type="gramStart"/>
+    <w:r>
+      <w:rPr>
+        <w:rFonts w:ascii="Palatino Linotype" w:hAnsi="Palatino Linotype"/>
+        <w:sz w:val="20"/>
+        <w:szCs w:val="20"/>
+      </w:rPr>
+      <w:t>number</w:t>
+    </w:r>
+    <w:proofErr w:type="spellEnd"/>
+    <w:r>
+      <w:rPr>
+        <w:rFonts w:ascii="Palatino Linotype" w:hAnsi="Palatino Linotype"/>
+        <w:sz w:val="20"/>
+        <w:szCs w:val="20"/>
+      </w:rPr>
+      <w:t xml:space="preserve"> </w:t>
+    </w:r>
+    <w:r>
+      <w:rPr>
+        <w:rFonts w:ascii="Palatino Linotype" w:hAnsi="Palatino Linotype"/>
+        <w:sz w:val="20"/>
+        <w:szCs w:val="20"/>
+      </w:rPr>
+      <w:t>}</w:t>
+    </w:r>
+    <w:proofErr w:type="gramEnd"/>
+    <w:r>
+      <w:rPr>
+        <w:rFonts w:ascii="Palatino Linotype" w:hAnsi="Palatino Linotype"/>
+        <w:sz w:val="20"/>
+        <w:szCs w:val="20"/>
+      </w:rPr>
+      <w:t>}</w:t>
     </w:r>
   </w:p>
   <w:p>
@@ -1700,6 +2627,119 @@
     </w:lvl>
   </w:abstractNum>
   <w:abstractNum w:abstractNumId="3" w15:restartNumberingAfterBreak="0">
+    <w:nsid w:val="292811E9"/>
+    <w:multiLevelType w:val="hybridMultilevel"/>
+    <w:tmpl w:val="7F0EB9F6"/>
+    <w:lvl w:ilvl="0" w:tplc="04090001">
+      <w:start w:val="1"/>
+      <w:numFmt w:val="bullet"/>
+      <w:lvlText w:val=""/>
+      <w:lvlJc w:val="left"/>
+      <w:pPr>
+        <w:ind w:left="720" w:hanging="360"/>
+      </w:pPr>
+      <w:rPr>
+        <w:rFonts w:ascii="Symbol" w:hAnsi="Symbol" w:hint="default"/>
+      </w:rPr>
+    </w:lvl>
+    <w:lvl w:ilvl="1" w:tplc="04090003">
+      <w:start w:val="1"/>
+      <w:numFmt w:val="bullet"/>
+      <w:lvlText w:val="o"/>
+      <w:lvlJc w:val="left"/>
+      <w:pPr>
+        <w:ind w:left="1440" w:hanging="360"/>
+      </w:pPr>
+      <w:rPr>
+        <w:rFonts w:ascii="Courier New" w:hAnsi="Courier New" w:cs="Courier New" w:hint="default"/>
+      </w:rPr>
+    </w:lvl>
+    <w:lvl w:ilvl="2" w:tplc="04090005">
+      <w:start w:val="1"/>
+      <w:numFmt w:val="bullet"/>
+      <w:lvlText w:val=""/>
+      <w:lvlJc w:val="left"/>
+      <w:pPr>
+        <w:ind w:left="2160" w:hanging="360"/>
+      </w:pPr>
+      <w:rPr>
+        <w:rFonts w:ascii="Wingdings" w:hAnsi="Wingdings" w:hint="default"/>
+      </w:rPr>
+    </w:lvl>
+    <w:lvl w:ilvl="3" w:tplc="04090001">
+      <w:start w:val="1"/>
+      <w:numFmt w:val="bullet"/>
+      <w:lvlText w:val=""/>
+      <w:lvlJc w:val="left"/>
+      <w:pPr>
+        <w:ind w:left="2880" w:hanging="360"/>
+      </w:pPr>
+      <w:rPr>
+        <w:rFonts w:ascii="Symbol" w:hAnsi="Symbol" w:hint="default"/>
+      </w:rPr>
+    </w:lvl>
+    <w:lvl w:ilvl="4" w:tplc="04090003">
+      <w:start w:val="1"/>
+      <w:numFmt w:val="bullet"/>
+      <w:lvlText w:val="o"/>
+      <w:lvlJc w:val="left"/>
+      <w:pPr>
+        <w:ind w:left="3600" w:hanging="360"/>
+      </w:pPr>
+      <w:rPr>
+        <w:rFonts w:ascii="Courier New" w:hAnsi="Courier New" w:cs="Courier New" w:hint="default"/>
+      </w:rPr>
+    </w:lvl>
+    <w:lvl w:ilvl="5" w:tplc="04090005">
+      <w:start w:val="1"/>
+      <w:numFmt w:val="bullet"/>
+      <w:lvlText w:val=""/>
+      <w:lvlJc w:val="left"/>
+      <w:pPr>
+        <w:ind w:left="4320" w:hanging="360"/>
+      </w:pPr>
+      <w:rPr>
+        <w:rFonts w:ascii="Wingdings" w:hAnsi="Wingdings" w:hint="default"/>
+      </w:rPr>
+    </w:lvl>
+    <w:lvl w:ilvl="6" w:tplc="04090001">
+      <w:start w:val="1"/>
+      <w:numFmt w:val="bullet"/>
+      <w:lvlText w:val=""/>
+      <w:lvlJc w:val="left"/>
+      <w:pPr>
+        <w:ind w:left="5040" w:hanging="360"/>
+      </w:pPr>
+      <w:rPr>
+        <w:rFonts w:ascii="Symbol" w:hAnsi="Symbol" w:hint="default"/>
+      </w:rPr>
+    </w:lvl>
+    <w:lvl w:ilvl="7" w:tplc="04090003">
+      <w:start w:val="1"/>
+      <w:numFmt w:val="bullet"/>
+      <w:lvlText w:val="o"/>
+      <w:lvlJc w:val="left"/>
+      <w:pPr>
+        <w:ind w:left="5760" w:hanging="360"/>
+      </w:pPr>
+      <w:rPr>
+        <w:rFonts w:ascii="Courier New" w:hAnsi="Courier New" w:cs="Courier New" w:hint="default"/>
+      </w:rPr>
+    </w:lvl>
+    <w:lvl w:ilvl="8" w:tplc="04090005">
+      <w:start w:val="1"/>
+      <w:numFmt w:val="bullet"/>
+      <w:lvlText w:val=""/>
+      <w:lvlJc w:val="left"/>
+      <w:pPr>
+        <w:ind w:left="6480" w:hanging="360"/>
+      </w:pPr>
+      <w:rPr>
+        <w:rFonts w:ascii="Wingdings" w:hAnsi="Wingdings" w:hint="default"/>
+      </w:rPr>
+    </w:lvl>
+  </w:abstractNum>
+  <w:abstractNum w:abstractNumId="4" w15:restartNumberingAfterBreak="0">
     <w:nsid w:val="46796073"/>
     <w:multiLevelType w:val="hybridMultilevel"/>
     <w:tmpl w:val="BDB695FC"/>
@@ -1812,7 +2852,7 @@
       </w:rPr>
     </w:lvl>
   </w:abstractNum>
-  <w:abstractNum w:abstractNumId="4" w15:restartNumberingAfterBreak="0">
+  <w:abstractNum w:abstractNumId="5" w15:restartNumberingAfterBreak="0">
     <w:nsid w:val="468B7B8A"/>
     <w:multiLevelType w:val="hybridMultilevel"/>
     <w:tmpl w:val="51D4A994"/>
@@ -1925,7 +2965,7 @@
       </w:rPr>
     </w:lvl>
   </w:abstractNum>
-  <w:abstractNum w:abstractNumId="5" w15:restartNumberingAfterBreak="0">
+  <w:abstractNum w:abstractNumId="6" w15:restartNumberingAfterBreak="0">
     <w:nsid w:val="5D9F7580"/>
     <w:multiLevelType w:val="hybridMultilevel"/>
     <w:tmpl w:val="F9F252D6"/>
@@ -2038,7 +3078,7 @@
       </w:rPr>
     </w:lvl>
   </w:abstractNum>
-  <w:abstractNum w:abstractNumId="6" w15:restartNumberingAfterBreak="0">
+  <w:abstractNum w:abstractNumId="7" w15:restartNumberingAfterBreak="0">
     <w:nsid w:val="68D1612F"/>
     <w:multiLevelType w:val="hybridMultilevel"/>
     <w:tmpl w:val="119A99DA"/>
@@ -2151,7 +3191,7 @@
       </w:rPr>
     </w:lvl>
   </w:abstractNum>
-  <w:abstractNum w:abstractNumId="7" w15:restartNumberingAfterBreak="0">
+  <w:abstractNum w:abstractNumId="8" w15:restartNumberingAfterBreak="0">
     <w:nsid w:val="6C3A28D4"/>
     <w:multiLevelType w:val="hybridMultilevel"/>
     <w:tmpl w:val="28D0FB9E"/>
@@ -2264,7 +3304,7 @@
       </w:rPr>
     </w:lvl>
   </w:abstractNum>
-  <w:abstractNum w:abstractNumId="8" w15:restartNumberingAfterBreak="0">
+  <w:abstractNum w:abstractNumId="9" w15:restartNumberingAfterBreak="0">
     <w:nsid w:val="73222ACC"/>
     <w:multiLevelType w:val="hybridMultilevel"/>
     <w:tmpl w:val="FC0AC52A"/>
@@ -2381,16 +3421,16 @@
     <w:abstractNumId w:val="0"/>
   </w:num>
   <w:num w:numId="2" w16cid:durableId="1980454973">
-    <w:abstractNumId w:val="7"/>
+    <w:abstractNumId w:val="8"/>
   </w:num>
   <w:num w:numId="3" w16cid:durableId="1461609978">
+    <w:abstractNumId w:val="6"/>
+  </w:num>
+  <w:num w:numId="4" w16cid:durableId="1039210611">
     <w:abstractNumId w:val="5"/>
   </w:num>
-  <w:num w:numId="4" w16cid:durableId="1039210611">
-    <w:abstractNumId w:val="4"/>
-  </w:num>
   <w:num w:numId="5" w16cid:durableId="159197600">
-    <w:abstractNumId w:val="8"/>
+    <w:abstractNumId w:val="9"/>
   </w:num>
   <w:num w:numId="6" w16cid:durableId="24412067">
     <w:abstractNumId w:val="2"/>
@@ -2399,10 +3439,22 @@
     <w:abstractNumId w:val="1"/>
   </w:num>
   <w:num w:numId="8" w16cid:durableId="25760485">
-    <w:abstractNumId w:val="6"/>
+    <w:abstractNumId w:val="7"/>
   </w:num>
   <w:num w:numId="9" w16cid:durableId="1780561895">
+    <w:abstractNumId w:val="4"/>
+  </w:num>
+  <w:num w:numId="10" w16cid:durableId="2105419509">
     <w:abstractNumId w:val="3"/>
+    <w:lvlOverride w:ilvl="0"/>
+    <w:lvlOverride w:ilvl="1"/>
+    <w:lvlOverride w:ilvl="2"/>
+    <w:lvlOverride w:ilvl="3"/>
+    <w:lvlOverride w:ilvl="4"/>
+    <w:lvlOverride w:ilvl="5"/>
+    <w:lvlOverride w:ilvl="6"/>
+    <w:lvlOverride w:ilvl="7"/>
+    <w:lvlOverride w:ilvl="8"/>
   </w:num>
 </w:numbering>
 </file>

</xml_diff>

<commit_message>
Added judge name back to deny privileges template.
</commit_message>
<xml_diff>
--- a/resources/Templates/Deny_Privileges_Template.docx
+++ b/resources/Templates/Deny_Privileges_Template.docx
@@ -502,6 +502,9 @@
     <w:p>
       <w:pPr>
         <w:jc w:val="both"/>
+        <w:rPr>
+          <w:rFonts w:ascii="Palatino Linotype" w:hAnsi="Palatino Linotype"/>
+        </w:rPr>
       </w:pPr>
       <w:r>
         <w:rPr>
@@ -531,39 +534,69 @@
         <w:t>%}</w:t>
       </w:r>
       <w:r>
+        <w:rPr>
+          <w:rFonts w:ascii="Palatino Linotype" w:hAnsi="Palatino Linotype"/>
+        </w:rPr>
         <w:t>This</w:t>
       </w:r>
       <w:proofErr w:type="gramEnd"/>
       <w:r>
+        <w:rPr>
+          <w:rFonts w:ascii="Palatino Linotype" w:hAnsi="Palatino Linotype"/>
+        </w:rPr>
         <w:t xml:space="preserve"> matter is before the Court on Defendant’s Petition for Limited Driving Privileges.  Defendant’s </w:t>
       </w:r>
       <w:r>
+        <w:rPr>
+          <w:rFonts w:ascii="Palatino Linotype" w:hAnsi="Palatino Linotype"/>
+        </w:rPr>
         <w:t>petition</w:t>
       </w:r>
       <w:r>
+        <w:rPr>
+          <w:rFonts w:ascii="Palatino Linotype" w:hAnsi="Palatino Linotype"/>
+        </w:rPr>
         <w:t xml:space="preserve"> is denied for the following reason(s</w:t>
       </w:r>
       <w:proofErr w:type="gramStart"/>
       <w:r>
+        <w:rPr>
+          <w:rFonts w:ascii="Palatino Linotype" w:hAnsi="Palatino Linotype"/>
+        </w:rPr>
         <w:t>):</w:t>
       </w:r>
       <w:r>
+        <w:rPr>
+          <w:rFonts w:ascii="Palatino Linotype" w:hAnsi="Palatino Linotype"/>
+        </w:rPr>
         <w:t>{</w:t>
       </w:r>
       <w:proofErr w:type="gramEnd"/>
       <w:r>
+        <w:rPr>
+          <w:rFonts w:ascii="Palatino Linotype" w:hAnsi="Palatino Linotype"/>
+        </w:rPr>
         <w:t xml:space="preserve">% if </w:t>
       </w:r>
       <w:proofErr w:type="spellStart"/>
       <w:r>
+        <w:rPr>
+          <w:rFonts w:ascii="Palatino Linotype" w:hAnsi="Palatino Linotype"/>
+        </w:rPr>
         <w:t>hard_time</w:t>
       </w:r>
       <w:proofErr w:type="spellEnd"/>
       <w:r>
+        <w:rPr>
+          <w:rFonts w:ascii="Palatino Linotype" w:hAnsi="Palatino Linotype"/>
+        </w:rPr>
         <w:t xml:space="preserve"> is </w:t>
       </w:r>
       <w:proofErr w:type="gramStart"/>
       <w:r>
+        <w:rPr>
+          <w:rFonts w:ascii="Palatino Linotype" w:hAnsi="Palatino Linotype"/>
+        </w:rPr>
         <w:t>true %}</w:t>
       </w:r>
       <w:proofErr w:type="gramEnd"/>
@@ -580,53 +613,74 @@
         <w:autoSpaceDN/>
         <w:adjustRightInd/>
         <w:jc w:val="both"/>
-      </w:pPr>
-      <w:r>
+        <w:rPr>
+          <w:rFonts w:ascii="Palatino Linotype" w:hAnsi="Palatino Linotype"/>
+        </w:rPr>
+      </w:pPr>
+      <w:r>
+        <w:rPr>
+          <w:rFonts w:ascii="Palatino Linotype" w:hAnsi="Palatino Linotype"/>
+        </w:rPr>
         <w:t>Defendant is not eligible for privileges as the “hard time” on Defendant’s suspension has not passed.</w:t>
       </w:r>
       <w:r>
-        <w:t xml:space="preserve"> </w:t>
-      </w:r>
-      <w:r>
-        <w:t>Without incurring addition</w:t>
-      </w:r>
-      <w:r>
-        <w:t>al</w:t>
-      </w:r>
-      <w:r>
-        <w:t xml:space="preserve"> costs/fees, Defendant may </w:t>
-      </w:r>
-      <w:r>
-        <w:t xml:space="preserve">resubmit a petition for limited driving privileges after the “hard time” has </w:t>
-      </w:r>
-      <w:proofErr w:type="gramStart"/>
-      <w:r>
+        <w:rPr>
+          <w:rFonts w:ascii="Palatino Linotype" w:hAnsi="Palatino Linotype"/>
+        </w:rPr>
+        <w:t xml:space="preserve"> Without incurring additional costs/fees, Defendant may resubmit a petition for limited driving privileges after the “hard time” has </w:t>
+      </w:r>
+      <w:proofErr w:type="gramStart"/>
+      <w:r>
+        <w:rPr>
+          <w:rFonts w:ascii="Palatino Linotype" w:hAnsi="Palatino Linotype"/>
+        </w:rPr>
         <w:t>passed.</w:t>
       </w:r>
       <w:r>
+        <w:rPr>
+          <w:rFonts w:ascii="Palatino Linotype" w:hAnsi="Palatino Linotype"/>
+        </w:rPr>
         <w:t>{</w:t>
       </w:r>
       <w:proofErr w:type="gramEnd"/>
       <w:r>
+        <w:rPr>
+          <w:rFonts w:ascii="Palatino Linotype" w:hAnsi="Palatino Linotype"/>
+        </w:rPr>
         <w:t xml:space="preserve">% endif </w:t>
       </w:r>
       <w:proofErr w:type="gramStart"/>
       <w:r>
+        <w:rPr>
+          <w:rFonts w:ascii="Palatino Linotype" w:hAnsi="Palatino Linotype"/>
+        </w:rPr>
         <w:t>%}</w:t>
       </w:r>
       <w:r>
+        <w:rPr>
+          <w:rFonts w:ascii="Palatino Linotype" w:hAnsi="Palatino Linotype"/>
+        </w:rPr>
         <w:t>{</w:t>
       </w:r>
       <w:proofErr w:type="gramEnd"/>
       <w:r>
+        <w:rPr>
+          <w:rFonts w:ascii="Palatino Linotype" w:hAnsi="Palatino Linotype"/>
+        </w:rPr>
         <w:t xml:space="preserve">% if </w:t>
       </w:r>
       <w:proofErr w:type="spellStart"/>
       <w:r>
+        <w:rPr>
+          <w:rFonts w:ascii="Palatino Linotype" w:hAnsi="Palatino Linotype"/>
+        </w:rPr>
         <w:t>no_insurance</w:t>
       </w:r>
       <w:proofErr w:type="spellEnd"/>
       <w:r>
+        <w:rPr>
+          <w:rFonts w:ascii="Palatino Linotype" w:hAnsi="Palatino Linotype"/>
+        </w:rPr>
         <w:t xml:space="preserve"> is true %}</w:t>
       </w:r>
     </w:p>
@@ -642,50 +696,80 @@
         <w:autoSpaceDN/>
         <w:adjustRightInd/>
         <w:jc w:val="both"/>
-      </w:pPr>
-      <w:r>
-        <w:t>Defendant failed to provide proof of insurance.  Without incurring addition</w:t>
-      </w:r>
-      <w:r>
-        <w:t>al</w:t>
-      </w:r>
-      <w:r>
-        <w:t xml:space="preserve"> costs/fees, Defendant may provide the</w:t>
-      </w:r>
-      <w:r>
+        <w:rPr>
+          <w:rFonts w:ascii="Palatino Linotype" w:hAnsi="Palatino Linotype"/>
+        </w:rPr>
+      </w:pPr>
+      <w:r>
+        <w:rPr>
+          <w:rFonts w:ascii="Palatino Linotype" w:hAnsi="Palatino Linotype"/>
+        </w:rPr>
+        <w:t>Defendant failed to provide proof of insurance.  Without incurring additional costs/fees, Defendant may provide the</w:t>
+      </w:r>
+      <w:r>
+        <w:rPr>
+          <w:rFonts w:ascii="Palatino Linotype" w:hAnsi="Palatino Linotype"/>
+        </w:rPr>
         <w:t xml:space="preserve"> </w:t>
       </w:r>
       <w:r>
+        <w:rPr>
+          <w:rFonts w:ascii="Palatino Linotype" w:hAnsi="Palatino Linotype"/>
+        </w:rPr>
         <w:t xml:space="preserve">information to the Clerk of Court by email at e-filing@municipalcourt.org., fax at 740-203-1599, in person, or by mail at 70 N. Union St., Delaware, Ohio </w:t>
       </w:r>
       <w:proofErr w:type="gramStart"/>
       <w:r>
+        <w:rPr>
+          <w:rFonts w:ascii="Palatino Linotype" w:hAnsi="Palatino Linotype"/>
+        </w:rPr>
         <w:t>43015.</w:t>
       </w:r>
       <w:r>
+        <w:rPr>
+          <w:rFonts w:ascii="Palatino Linotype" w:hAnsi="Palatino Linotype"/>
+        </w:rPr>
         <w:t>{</w:t>
       </w:r>
       <w:proofErr w:type="gramEnd"/>
       <w:r>
+        <w:rPr>
+          <w:rFonts w:ascii="Palatino Linotype" w:hAnsi="Palatino Linotype"/>
+        </w:rPr>
         <w:t xml:space="preserve">% endif </w:t>
       </w:r>
       <w:proofErr w:type="gramStart"/>
       <w:r>
+        <w:rPr>
+          <w:rFonts w:ascii="Palatino Linotype" w:hAnsi="Palatino Linotype"/>
+        </w:rPr>
         <w:t>%}{</w:t>
       </w:r>
       <w:proofErr w:type="gramEnd"/>
       <w:r>
+        <w:rPr>
+          <w:rFonts w:ascii="Palatino Linotype" w:hAnsi="Palatino Linotype"/>
+        </w:rPr>
         <w:t xml:space="preserve">% if </w:t>
       </w:r>
       <w:proofErr w:type="spellStart"/>
       <w:r>
+        <w:rPr>
+          <w:rFonts w:ascii="Palatino Linotype" w:hAnsi="Palatino Linotype"/>
+        </w:rPr>
         <w:t>petition_incomplete</w:t>
       </w:r>
       <w:proofErr w:type="spellEnd"/>
       <w:r>
+        <w:rPr>
+          <w:rFonts w:ascii="Palatino Linotype" w:hAnsi="Palatino Linotype"/>
+        </w:rPr>
         <w:t xml:space="preserve"> is true %}</w:t>
       </w:r>
       <w:r>
+        <w:rPr>
+          <w:rFonts w:ascii="Palatino Linotype" w:hAnsi="Palatino Linotype"/>
+        </w:rPr>
         <w:t xml:space="preserve">  </w:t>
       </w:r>
     </w:p>
@@ -701,53 +785,80 @@
         <w:autoSpaceDN/>
         <w:adjustRightInd/>
         <w:jc w:val="both"/>
-      </w:pPr>
-      <w:r>
-        <w:t>Defendant’s petition is incomplete and/or illegible. Without incurring addition</w:t>
-      </w:r>
-      <w:r>
-        <w:t>al</w:t>
-      </w:r>
-      <w:r>
-        <w:t xml:space="preserve"> costs/fees, Defendant may </w:t>
-      </w:r>
-      <w:r>
+        <w:rPr>
+          <w:rFonts w:ascii="Palatino Linotype" w:hAnsi="Palatino Linotype"/>
+        </w:rPr>
+      </w:pPr>
+      <w:r>
+        <w:rPr>
+          <w:rFonts w:ascii="Palatino Linotype" w:hAnsi="Palatino Linotype"/>
+        </w:rPr>
+        <w:t xml:space="preserve">Defendant’s petition is incomplete and/or illegible. Without incurring additional costs/fees, Defendant may </w:t>
+      </w:r>
+      <w:r>
+        <w:rPr>
+          <w:rFonts w:ascii="Palatino Linotype" w:hAnsi="Palatino Linotype"/>
+        </w:rPr>
         <w:t>resubmit a complete and/or legible petition</w:t>
       </w:r>
       <w:r>
+        <w:rPr>
+          <w:rFonts w:ascii="Palatino Linotype" w:hAnsi="Palatino Linotype"/>
+        </w:rPr>
         <w:t xml:space="preserve"> to the Clerk of Court by email at e-filing@municipalcourt.org, fax at 740-203-1599, in person, or by mail at 70 N. Union St., Delaware, Ohio 43015.</w:t>
       </w:r>
       <w:r>
-        <w:t xml:space="preserve"> </w:t>
-      </w:r>
-      <w:r>
-        <w:t xml:space="preserve">{% endif </w:t>
-      </w:r>
-      <w:proofErr w:type="gramStart"/>
-      <w:r>
+        <w:rPr>
+          <w:rFonts w:ascii="Palatino Linotype" w:hAnsi="Palatino Linotype"/>
+        </w:rPr>
+        <w:t xml:space="preserve"> {% endif </w:t>
+      </w:r>
+      <w:proofErr w:type="gramStart"/>
+      <w:r>
+        <w:rPr>
+          <w:rFonts w:ascii="Palatino Linotype" w:hAnsi="Palatino Linotype"/>
+        </w:rPr>
         <w:t>%}{</w:t>
       </w:r>
       <w:proofErr w:type="gramEnd"/>
       <w:r>
+        <w:rPr>
+          <w:rFonts w:ascii="Palatino Linotype" w:hAnsi="Palatino Linotype"/>
+        </w:rPr>
         <w:t xml:space="preserve">% if </w:t>
       </w:r>
       <w:proofErr w:type="spellStart"/>
       <w:r>
+        <w:rPr>
+          <w:rFonts w:ascii="Palatino Linotype" w:hAnsi="Palatino Linotype"/>
+        </w:rPr>
         <w:t>no_jurisdiction</w:t>
       </w:r>
       <w:proofErr w:type="spellEnd"/>
       <w:r>
+        <w:rPr>
+          <w:rFonts w:ascii="Palatino Linotype" w:hAnsi="Palatino Linotype"/>
+        </w:rPr>
         <w:t xml:space="preserve"> is </w:t>
       </w:r>
       <w:proofErr w:type="gramStart"/>
       <w:r>
+        <w:rPr>
+          <w:rFonts w:ascii="Palatino Linotype" w:hAnsi="Palatino Linotype"/>
+        </w:rPr>
         <w:t>true %}</w:t>
       </w:r>
       <w:proofErr w:type="gramEnd"/>
       <w:r>
+        <w:rPr>
+          <w:rFonts w:ascii="Palatino Linotype" w:hAnsi="Palatino Linotype"/>
+        </w:rPr>
         <w:t xml:space="preserve">  </w:t>
       </w:r>
       <w:r>
+        <w:rPr>
+          <w:rFonts w:ascii="Palatino Linotype" w:hAnsi="Palatino Linotype"/>
+        </w:rPr>
         <w:t xml:space="preserve">  </w:t>
       </w:r>
     </w:p>
@@ -763,46 +874,76 @@
         <w:autoSpaceDN/>
         <w:adjustRightInd/>
         <w:jc w:val="both"/>
-      </w:pPr>
-      <w:r>
-        <w:t xml:space="preserve">The </w:t>
-      </w:r>
-      <w:r>
-        <w:t xml:space="preserve">Defendant’s license is not subject to a suspension for which this Court is able to grant privileges.  This Court may only grant privileges for suspensions ordered by this Court or for Delaware County residents with certain suspensions imposed by the Ohio Bureau of Motor </w:t>
-      </w:r>
-      <w:proofErr w:type="gramStart"/>
-      <w:r>
+        <w:rPr>
+          <w:rFonts w:ascii="Palatino Linotype" w:hAnsi="Palatino Linotype"/>
+        </w:rPr>
+      </w:pPr>
+      <w:r>
+        <w:rPr>
+          <w:rFonts w:ascii="Palatino Linotype" w:hAnsi="Palatino Linotype"/>
+        </w:rPr>
+        <w:t xml:space="preserve">The Defendant’s license is not subject to a suspension for which this Court is able to grant privileges.  This Court may only grant privileges for suspensions ordered by this Court or for Delaware County residents with certain suspensions imposed by the Ohio Bureau of Motor </w:t>
+      </w:r>
+      <w:proofErr w:type="gramStart"/>
+      <w:r>
+        <w:rPr>
+          <w:rFonts w:ascii="Palatino Linotype" w:hAnsi="Palatino Linotype"/>
+        </w:rPr>
         <w:t>Vehicles.</w:t>
       </w:r>
       <w:r>
+        <w:rPr>
+          <w:rFonts w:ascii="Palatino Linotype" w:hAnsi="Palatino Linotype"/>
+        </w:rPr>
         <w:t>{</w:t>
       </w:r>
       <w:proofErr w:type="gramEnd"/>
       <w:r>
+        <w:rPr>
+          <w:rFonts w:ascii="Palatino Linotype" w:hAnsi="Palatino Linotype"/>
+        </w:rPr>
         <w:t xml:space="preserve">% endif </w:t>
       </w:r>
       <w:proofErr w:type="gramStart"/>
       <w:r>
+        <w:rPr>
+          <w:rFonts w:ascii="Palatino Linotype" w:hAnsi="Palatino Linotype"/>
+        </w:rPr>
         <w:t>%}{</w:t>
       </w:r>
       <w:proofErr w:type="gramEnd"/>
       <w:r>
+        <w:rPr>
+          <w:rFonts w:ascii="Palatino Linotype" w:hAnsi="Palatino Linotype"/>
+        </w:rPr>
         <w:t xml:space="preserve">% if </w:t>
       </w:r>
       <w:proofErr w:type="spellStart"/>
       <w:r>
+        <w:rPr>
+          <w:rFonts w:ascii="Palatino Linotype" w:hAnsi="Palatino Linotype"/>
+        </w:rPr>
         <w:t>no_employer_info</w:t>
       </w:r>
       <w:proofErr w:type="spellEnd"/>
       <w:r>
+        <w:rPr>
+          <w:rFonts w:ascii="Palatino Linotype" w:hAnsi="Palatino Linotype"/>
+        </w:rPr>
         <w:t xml:space="preserve"> is </w:t>
       </w:r>
       <w:proofErr w:type="gramStart"/>
       <w:r>
+        <w:rPr>
+          <w:rFonts w:ascii="Palatino Linotype" w:hAnsi="Palatino Linotype"/>
+        </w:rPr>
         <w:t>true %}</w:t>
       </w:r>
       <w:proofErr w:type="gramEnd"/>
       <w:r>
+        <w:rPr>
+          <w:rFonts w:ascii="Palatino Linotype" w:hAnsi="Palatino Linotype"/>
+        </w:rPr>
         <w:t xml:space="preserve">    </w:t>
       </w:r>
     </w:p>
@@ -818,43 +959,76 @@
         <w:autoSpaceDN/>
         <w:adjustRightInd/>
         <w:jc w:val="both"/>
-      </w:pPr>
-      <w:r>
+        <w:rPr>
+          <w:rFonts w:ascii="Palatino Linotype" w:hAnsi="Palatino Linotype"/>
+        </w:rPr>
+      </w:pPr>
+      <w:r>
+        <w:rPr>
+          <w:rFonts w:ascii="Palatino Linotype" w:hAnsi="Palatino Linotype"/>
+        </w:rPr>
         <w:t xml:space="preserve">Defendant’s petition contains employer information the Court could not </w:t>
       </w:r>
       <w:proofErr w:type="gramStart"/>
       <w:r>
+        <w:rPr>
+          <w:rFonts w:ascii="Palatino Linotype" w:hAnsi="Palatino Linotype"/>
+        </w:rPr>
         <w:t>verify.</w:t>
       </w:r>
       <w:r>
+        <w:rPr>
+          <w:rFonts w:ascii="Palatino Linotype" w:hAnsi="Palatino Linotype"/>
+        </w:rPr>
         <w:t>{</w:t>
       </w:r>
       <w:proofErr w:type="gramEnd"/>
       <w:r>
+        <w:rPr>
+          <w:rFonts w:ascii="Palatino Linotype" w:hAnsi="Palatino Linotype"/>
+        </w:rPr>
         <w:t xml:space="preserve">% endif </w:t>
       </w:r>
       <w:proofErr w:type="gramStart"/>
       <w:r>
+        <w:rPr>
+          <w:rFonts w:ascii="Palatino Linotype" w:hAnsi="Palatino Linotype"/>
+        </w:rPr>
         <w:t>%}{</w:t>
       </w:r>
       <w:proofErr w:type="gramEnd"/>
       <w:r>
+        <w:rPr>
+          <w:rFonts w:ascii="Palatino Linotype" w:hAnsi="Palatino Linotype"/>
+        </w:rPr>
         <w:t xml:space="preserve">% if </w:t>
       </w:r>
       <w:proofErr w:type="spellStart"/>
       <w:r>
+        <w:rPr>
+          <w:rFonts w:ascii="Palatino Linotype" w:hAnsi="Palatino Linotype"/>
+        </w:rPr>
         <w:t>prohibited_activities</w:t>
       </w:r>
       <w:proofErr w:type="spellEnd"/>
       <w:r>
+        <w:rPr>
+          <w:rFonts w:ascii="Palatino Linotype" w:hAnsi="Palatino Linotype"/>
+        </w:rPr>
         <w:t xml:space="preserve"> is </w:t>
       </w:r>
       <w:proofErr w:type="gramStart"/>
       <w:r>
+        <w:rPr>
+          <w:rFonts w:ascii="Palatino Linotype" w:hAnsi="Palatino Linotype"/>
+        </w:rPr>
         <w:t>true %}</w:t>
       </w:r>
       <w:proofErr w:type="gramEnd"/>
       <w:r>
+        <w:rPr>
+          <w:rFonts w:ascii="Palatino Linotype" w:hAnsi="Palatino Linotype"/>
+        </w:rPr>
         <w:t xml:space="preserve">    </w:t>
       </w:r>
     </w:p>
@@ -870,38 +1044,62 @@
         <w:autoSpaceDN/>
         <w:adjustRightInd/>
         <w:jc w:val="both"/>
-      </w:pPr>
-      <w:r>
+        <w:rPr>
+          <w:rFonts w:ascii="Palatino Linotype" w:hAnsi="Palatino Linotype"/>
+        </w:rPr>
+      </w:pPr>
+      <w:r>
+        <w:rPr>
+          <w:rFonts w:ascii="Palatino Linotype" w:hAnsi="Palatino Linotype"/>
+        </w:rPr>
         <w:t>Defendant’s petition requests privileges for activities not permitted by this Court.</w:t>
       </w:r>
       <w:r>
-        <w:t xml:space="preserve"> </w:t>
-      </w:r>
-      <w:r>
-        <w:t xml:space="preserve">{% endif </w:t>
-      </w:r>
-      <w:proofErr w:type="gramStart"/>
-      <w:r>
+        <w:rPr>
+          <w:rFonts w:ascii="Palatino Linotype" w:hAnsi="Palatino Linotype"/>
+        </w:rPr>
+        <w:t xml:space="preserve"> {% endif </w:t>
+      </w:r>
+      <w:proofErr w:type="gramStart"/>
+      <w:r>
+        <w:rPr>
+          <w:rFonts w:ascii="Palatino Linotype" w:hAnsi="Palatino Linotype"/>
+        </w:rPr>
         <w:t>%}{</w:t>
       </w:r>
       <w:proofErr w:type="gramEnd"/>
       <w:r>
+        <w:rPr>
+          <w:rFonts w:ascii="Palatino Linotype" w:hAnsi="Palatino Linotype"/>
+        </w:rPr>
         <w:t xml:space="preserve">% if </w:t>
       </w:r>
       <w:proofErr w:type="spellStart"/>
       <w:r>
+        <w:rPr>
+          <w:rFonts w:ascii="Palatino Linotype" w:hAnsi="Palatino Linotype"/>
+        </w:rPr>
         <w:t>out_of_state_license</w:t>
       </w:r>
       <w:proofErr w:type="spellEnd"/>
       <w:r>
+        <w:rPr>
+          <w:rFonts w:ascii="Palatino Linotype" w:hAnsi="Palatino Linotype"/>
+        </w:rPr>
         <w:t xml:space="preserve"> is </w:t>
       </w:r>
       <w:proofErr w:type="gramStart"/>
       <w:r>
+        <w:rPr>
+          <w:rFonts w:ascii="Palatino Linotype" w:hAnsi="Palatino Linotype"/>
+        </w:rPr>
         <w:t>true %}</w:t>
       </w:r>
       <w:proofErr w:type="gramEnd"/>
       <w:r>
+        <w:rPr>
+          <w:rFonts w:ascii="Palatino Linotype" w:hAnsi="Palatino Linotype"/>
+        </w:rPr>
         <w:t xml:space="preserve">    </w:t>
       </w:r>
     </w:p>
@@ -917,46 +1115,55 @@
         <w:autoSpaceDN/>
         <w:adjustRightInd/>
         <w:jc w:val="both"/>
-      </w:pPr>
-      <w:r>
+        <w:rPr>
+          <w:rFonts w:ascii="Palatino Linotype" w:hAnsi="Palatino Linotype"/>
+        </w:rPr>
+      </w:pPr>
+      <w:r>
+        <w:rPr>
+          <w:rFonts w:ascii="Palatino Linotype" w:hAnsi="Palatino Linotype"/>
+        </w:rPr>
         <w:t xml:space="preserve">Defendant has an out-of-state driver’s license.  </w:t>
       </w:r>
       <w:proofErr w:type="gramStart"/>
       <w:r>
+        <w:rPr>
+          <w:rFonts w:ascii="Palatino Linotype" w:hAnsi="Palatino Linotype"/>
+        </w:rPr>
         <w:t>Defendant</w:t>
       </w:r>
       <w:proofErr w:type="gramEnd"/>
       <w:r>
-        <w:t xml:space="preserve"> must obtain an official driving record abstract from the state that issued the driver’s license.  </w:t>
-      </w:r>
-      <w:r>
-        <w:t>Without incurring addition</w:t>
-      </w:r>
-      <w:r>
-        <w:t>al</w:t>
-      </w:r>
-      <w:r>
-        <w:t xml:space="preserve"> costs/fees, Defendant may </w:t>
-      </w:r>
-      <w:r>
-        <w:t>submit the abstract</w:t>
-      </w:r>
-      <w:r>
-        <w:t xml:space="preserve"> to the Clerk of Court by email at e-filing@municipalcourt.org, fax at 740-203-1599, in person, or by mail at 70 N. Union St., Delaware, Ohio </w:t>
-      </w:r>
-      <w:proofErr w:type="gramStart"/>
-      <w:r>
+        <w:rPr>
+          <w:rFonts w:ascii="Palatino Linotype" w:hAnsi="Palatino Linotype"/>
+        </w:rPr>
+        <w:t xml:space="preserve"> must obtain an official driving record abstract from the state that issued the driver’s license.  Without incurring additional costs/fees, Defendant may submit the abstract to the Clerk of Court by email at e-filing@municipalcourt.org, fax at 740-203-1599, in person, or by mail at 70 N. Union St., Delaware, Ohio </w:t>
+      </w:r>
+      <w:proofErr w:type="gramStart"/>
+      <w:r>
+        <w:rPr>
+          <w:rFonts w:ascii="Palatino Linotype" w:hAnsi="Palatino Linotype"/>
+        </w:rPr>
         <w:t>43015.</w:t>
       </w:r>
       <w:r>
+        <w:rPr>
+          <w:rFonts w:ascii="Palatino Linotype" w:hAnsi="Palatino Linotype"/>
+        </w:rPr>
         <w:t>{</w:t>
       </w:r>
       <w:proofErr w:type="gramEnd"/>
       <w:r>
+        <w:rPr>
+          <w:rFonts w:ascii="Palatino Linotype" w:hAnsi="Palatino Linotype"/>
+        </w:rPr>
         <w:t xml:space="preserve">% endif </w:t>
       </w:r>
       <w:proofErr w:type="gramStart"/>
       <w:r>
+        <w:rPr>
+          <w:rFonts w:ascii="Palatino Linotype" w:hAnsi="Palatino Linotype"/>
+        </w:rPr>
         <w:t>%}</w:t>
       </w:r>
       <w:r>
@@ -1020,77 +1227,60 @@
         <w:adjustRightInd/>
         <w:contextualSpacing w:val="0"/>
         <w:rPr>
-          <w:rFonts w:eastAsia="Times New Roman"/>
-        </w:rPr>
-      </w:pPr>
-      <w:proofErr w:type="gramStart"/>
-      <w:r>
-        <w:rPr>
-          <w:rFonts w:eastAsia="Times New Roman"/>
+          <w:rFonts w:ascii="Palatino Linotype" w:eastAsia="Times New Roman" w:hAnsi="Palatino Linotype"/>
+        </w:rPr>
+      </w:pPr>
+      <w:proofErr w:type="gramStart"/>
+      <w:r>
+        <w:rPr>
+          <w:rFonts w:ascii="Palatino Linotype" w:eastAsia="Times New Roman" w:hAnsi="Palatino Linotype"/>
         </w:rPr>
         <w:t>Defendant</w:t>
       </w:r>
       <w:proofErr w:type="gramEnd"/>
       <w:r>
         <w:rPr>
-          <w:rFonts w:eastAsia="Times New Roman"/>
-        </w:rPr>
-        <w:t xml:space="preserve"> does not have</w:t>
-      </w:r>
-      <w:r>
-        <w:rPr>
-          <w:rFonts w:eastAsia="Times New Roman"/>
-        </w:rPr>
-        <w:t xml:space="preserve"> </w:t>
-      </w:r>
-      <w:r>
-        <w:rPr>
-          <w:rFonts w:eastAsia="Times New Roman"/>
-        </w:rPr>
-        <w:t>or is not current</w:t>
-      </w:r>
-      <w:r>
-        <w:rPr>
-          <w:rFonts w:eastAsia="Times New Roman"/>
-        </w:rPr>
-        <w:t xml:space="preserve"> </w:t>
-      </w:r>
-      <w:r>
-        <w:rPr>
-          <w:rFonts w:eastAsia="Times New Roman"/>
-        </w:rPr>
-        <w:t xml:space="preserve">on an active payment plan to pay fines and costs in this case. No privileges will be granted until the defendant enters a payment plan or becomes current on an existing payment plan. </w:t>
-      </w:r>
-      <w:r>
-        <w:t>Without incurring additional costs/fees</w:t>
-      </w:r>
-      <w:r>
-        <w:t>, t</w:t>
-      </w:r>
-      <w:r>
-        <w:rPr>
-          <w:rFonts w:eastAsia="Times New Roman"/>
+          <w:rFonts w:ascii="Palatino Linotype" w:eastAsia="Times New Roman" w:hAnsi="Palatino Linotype"/>
+        </w:rPr>
+        <w:t xml:space="preserve"> does not have or is not current on an active payment plan to pay fines and costs in this case. No privileges will be granted until the defendant enters a payment plan or becomes current on an existing payment plan. </w:t>
+      </w:r>
+      <w:r>
+        <w:rPr>
+          <w:rFonts w:ascii="Palatino Linotype" w:hAnsi="Palatino Linotype"/>
+        </w:rPr>
+        <w:t xml:space="preserve">Without incurring additional </w:t>
+      </w:r>
+      <w:r>
+        <w:rPr>
+          <w:rFonts w:ascii="Palatino Linotype" w:hAnsi="Palatino Linotype"/>
+        </w:rPr>
+        <w:lastRenderedPageBreak/>
+        <w:t>costs/fees, t</w:t>
+      </w:r>
+      <w:r>
+        <w:rPr>
+          <w:rFonts w:ascii="Palatino Linotype" w:eastAsia="Times New Roman" w:hAnsi="Palatino Linotype"/>
         </w:rPr>
         <w:t xml:space="preserve">he defendant may resubmit the petition for driving privileges after they have </w:t>
       </w:r>
       <w:proofErr w:type="gramStart"/>
       <w:r>
         <w:rPr>
-          <w:rFonts w:eastAsia="Times New Roman"/>
+          <w:rFonts w:ascii="Palatino Linotype" w:eastAsia="Times New Roman" w:hAnsi="Palatino Linotype"/>
         </w:rPr>
         <w:t>entered into</w:t>
       </w:r>
       <w:proofErr w:type="gramEnd"/>
       <w:r>
         <w:rPr>
-          <w:rFonts w:eastAsia="Times New Roman"/>
+          <w:rFonts w:ascii="Palatino Linotype" w:eastAsia="Times New Roman" w:hAnsi="Palatino Linotype"/>
         </w:rPr>
         <w:t xml:space="preserve"> and are current with a payment plan to pay the fines and costs in this </w:t>
       </w:r>
       <w:proofErr w:type="gramStart"/>
       <w:r>
         <w:rPr>
-          <w:rFonts w:eastAsia="Times New Roman"/>
+          <w:rFonts w:ascii="Palatino Linotype" w:eastAsia="Times New Roman" w:hAnsi="Palatino Linotype"/>
         </w:rPr>
         <w:t>case.</w:t>
       </w:r>
@@ -1158,126 +1348,185 @@
         </w:rPr>
       </w:pPr>
       <w:r>
-        <w:t xml:space="preserve">This matter is before the Court on Defendant’s </w:t>
-      </w:r>
-      <w:r>
-        <w:t xml:space="preserve">Petition for Limited Driving Privileges.  </w:t>
-      </w:r>
-      <w:r>
-        <w:t xml:space="preserve">Defendant’s license is currently suspended.  On </w:t>
-      </w:r>
-      <w:proofErr w:type="gramStart"/>
-      <w:r>
+        <w:rPr>
+          <w:rFonts w:ascii="Palatino Linotype" w:hAnsi="Palatino Linotype"/>
+        </w:rPr>
+        <w:t xml:space="preserve">This matter is before the Court on Defendant’s Petition for Limited Driving Privileges.  Defendant’s license is currently suspended.  On </w:t>
+      </w:r>
+      <w:proofErr w:type="gramStart"/>
+      <w:r>
+        <w:rPr>
+          <w:rFonts w:ascii="Palatino Linotype" w:hAnsi="Palatino Linotype"/>
+        </w:rPr>
         <w:t xml:space="preserve">{{ </w:t>
       </w:r>
       <w:proofErr w:type="spellStart"/>
       <w:r>
+        <w:rPr>
+          <w:rFonts w:ascii="Palatino Linotype" w:hAnsi="Palatino Linotype"/>
+        </w:rPr>
         <w:t>license</w:t>
       </w:r>
       <w:proofErr w:type="gramEnd"/>
       <w:r>
+        <w:rPr>
+          <w:rFonts w:ascii="Palatino Linotype" w:hAnsi="Palatino Linotype"/>
+        </w:rPr>
         <w:t>_expiration_</w:t>
       </w:r>
       <w:proofErr w:type="gramStart"/>
       <w:r>
+        <w:rPr>
+          <w:rFonts w:ascii="Palatino Linotype" w:hAnsi="Palatino Linotype"/>
+        </w:rPr>
         <w:t>date</w:t>
       </w:r>
       <w:proofErr w:type="spellEnd"/>
       <w:r>
+        <w:rPr>
+          <w:rFonts w:ascii="Palatino Linotype" w:hAnsi="Palatino Linotype"/>
+        </w:rPr>
         <w:t xml:space="preserve"> }</w:t>
       </w:r>
       <w:proofErr w:type="gramEnd"/>
       <w:r>
+        <w:rPr>
+          <w:rFonts w:ascii="Palatino Linotype" w:hAnsi="Palatino Linotype"/>
+        </w:rPr>
         <w:t>}</w:t>
       </w:r>
       <w:r>
+        <w:rPr>
+          <w:rFonts w:ascii="Palatino Linotype" w:hAnsi="Palatino Linotype"/>
+        </w:rPr>
         <w:t>,</w:t>
       </w:r>
       <w:r>
+        <w:rPr>
+          <w:rFonts w:ascii="Palatino Linotype" w:hAnsi="Palatino Linotype"/>
+        </w:rPr>
         <w:t xml:space="preserve"> </w:t>
       </w:r>
       <w:r>
+        <w:rPr>
+          <w:rFonts w:ascii="Palatino Linotype" w:hAnsi="Palatino Linotype"/>
+        </w:rPr>
         <w:t xml:space="preserve">{% if </w:t>
       </w:r>
       <w:proofErr w:type="spellStart"/>
       <w:r>
+        <w:rPr>
+          <w:rFonts w:ascii="Palatino Linotype" w:hAnsi="Palatino Linotype"/>
+        </w:rPr>
         <w:t>permanent_id</w:t>
       </w:r>
       <w:proofErr w:type="spellEnd"/>
       <w:r>
+        <w:rPr>
+          <w:rFonts w:ascii="Palatino Linotype" w:hAnsi="Palatino Linotype"/>
+        </w:rPr>
         <w:t xml:space="preserve"> is true </w:t>
       </w:r>
       <w:proofErr w:type="gramStart"/>
       <w:r>
+        <w:rPr>
+          <w:rFonts w:ascii="Palatino Linotype" w:hAnsi="Palatino Linotype"/>
+        </w:rPr>
         <w:t>%}Defendant</w:t>
       </w:r>
       <w:proofErr w:type="gramEnd"/>
       <w:r>
+        <w:rPr>
+          <w:rFonts w:ascii="Palatino Linotype" w:hAnsi="Palatino Linotype"/>
+        </w:rPr>
         <w:t xml:space="preserve"> obtained a permanent ID </w:t>
       </w:r>
       <w:proofErr w:type="gramStart"/>
       <w:r>
+        <w:rPr>
+          <w:rFonts w:ascii="Palatino Linotype" w:hAnsi="Palatino Linotype"/>
+        </w:rPr>
         <w:t>card{</w:t>
       </w:r>
       <w:proofErr w:type="gramEnd"/>
       <w:r>
+        <w:rPr>
+          <w:rFonts w:ascii="Palatino Linotype" w:hAnsi="Palatino Linotype"/>
+        </w:rPr>
         <w:t xml:space="preserve">% else </w:t>
       </w:r>
       <w:proofErr w:type="gramStart"/>
       <w:r>
+        <w:rPr>
+          <w:rFonts w:ascii="Palatino Linotype" w:hAnsi="Palatino Linotype"/>
+        </w:rPr>
         <w:t>%}</w:t>
       </w:r>
       <w:r>
+        <w:rPr>
+          <w:rFonts w:ascii="Palatino Linotype" w:hAnsi="Palatino Linotype"/>
+        </w:rPr>
         <w:t>Defendant’s</w:t>
       </w:r>
       <w:proofErr w:type="gramEnd"/>
       <w:r>
+        <w:rPr>
+          <w:rFonts w:ascii="Palatino Linotype" w:hAnsi="Palatino Linotype"/>
+        </w:rPr>
         <w:t xml:space="preserve"> license </w:t>
       </w:r>
       <w:proofErr w:type="gramStart"/>
       <w:r>
+        <w:rPr>
+          <w:rFonts w:ascii="Palatino Linotype" w:hAnsi="Palatino Linotype"/>
+        </w:rPr>
         <w:t>expired</w:t>
       </w:r>
       <w:r>
+        <w:rPr>
+          <w:rFonts w:ascii="Palatino Linotype" w:hAnsi="Palatino Linotype"/>
+        </w:rPr>
         <w:t>{</w:t>
       </w:r>
       <w:proofErr w:type="gramEnd"/>
       <w:r>
+        <w:rPr>
+          <w:rFonts w:ascii="Palatino Linotype" w:hAnsi="Palatino Linotype"/>
+        </w:rPr>
         <w:t xml:space="preserve">% </w:t>
       </w:r>
       <w:proofErr w:type="gramStart"/>
       <w:r>
+        <w:rPr>
+          <w:rFonts w:ascii="Palatino Linotype" w:hAnsi="Palatino Linotype"/>
+        </w:rPr>
         <w:t>endif %}</w:t>
       </w:r>
       <w:proofErr w:type="gramEnd"/>
       <w:r>
-        <w:t xml:space="preserve">.  The Ohio Bureau of Motor Vehicles is ordered to permit Defendant to renew/test while remaining subject to </w:t>
-      </w:r>
-      <w:r>
-        <w:lastRenderedPageBreak/>
-        <w:t>the suspension.  Upon obtaining a renewed or new license, Defendant may request the Court review the petition for privileges w</w:t>
-      </w:r>
-      <w:r>
-        <w:t>ithout incurring addition</w:t>
-      </w:r>
-      <w:r>
+        <w:rPr>
+          <w:rFonts w:ascii="Palatino Linotype" w:hAnsi="Palatino Linotype"/>
+        </w:rPr>
+        <w:t>.  The Ohio Bureau of Motor Vehicles is ordered to permit Defendant to renew/test while remaining subject to the suspension.  Upon obtaining a renewed or new license, Defendant may request the Court review the petition for privileges without incurring addition</w:t>
+      </w:r>
+      <w:r>
+        <w:rPr>
+          <w:rFonts w:ascii="Palatino Linotype" w:hAnsi="Palatino Linotype"/>
+        </w:rPr>
         <w:t>al</w:t>
       </w:r>
       <w:r>
+        <w:rPr>
+          <w:rFonts w:ascii="Palatino Linotype" w:hAnsi="Palatino Linotype"/>
+        </w:rPr>
         <w:t xml:space="preserve"> costs/</w:t>
       </w:r>
       <w:proofErr w:type="gramStart"/>
       <w:r>
-        <w:t>fees</w:t>
-      </w:r>
-      <w:r>
-        <w:t>.</w:t>
-      </w:r>
-      <w:r>
-        <w:rPr>
-          <w:rFonts w:ascii="Palatino Linotype" w:hAnsi="Palatino Linotype"/>
-        </w:rPr>
-        <w:t>{</w:t>
+        <w:rPr>
+          <w:rFonts w:ascii="Palatino Linotype" w:hAnsi="Palatino Linotype"/>
+        </w:rPr>
+        <w:t>fees.{</w:t>
       </w:r>
       <w:proofErr w:type="gramEnd"/>
       <w:r>
@@ -1319,30 +1568,21 @@
         <w:rPr>
           <w:rFonts w:ascii="Palatino Linotype" w:hAnsi="Palatino Linotype"/>
         </w:rPr>
-        <w:t>%}</w:t>
-      </w:r>
-      <w:r>
-        <w:t>This</w:t>
-      </w:r>
-      <w:proofErr w:type="gramEnd"/>
-      <w:r>
-        <w:t xml:space="preserve"> matter is before the Court on Defendant’s </w:t>
-      </w:r>
-      <w:r>
-        <w:t xml:space="preserve">Petition for Limited Driving Privileges.  </w:t>
-      </w:r>
-      <w:r>
-        <w:t xml:space="preserve">Defendant’s license will expire during the term of the current suspension.  The Ohio Bureau of Motor Vehicles is ordered to permit Defendant to renew while remaining subject to the </w:t>
-      </w:r>
-      <w:proofErr w:type="gramStart"/>
-      <w:r>
-        <w:t>suspension.</w:t>
-      </w:r>
-      <w:r>
-        <w:rPr>
-          <w:rFonts w:ascii="Palatino Linotype" w:hAnsi="Palatino Linotype"/>
-        </w:rPr>
-        <w:t>{</w:t>
+        <w:t>%}This</w:t>
+      </w:r>
+      <w:proofErr w:type="gramEnd"/>
+      <w:r>
+        <w:rPr>
+          <w:rFonts w:ascii="Palatino Linotype" w:hAnsi="Palatino Linotype"/>
+        </w:rPr>
+        <w:t xml:space="preserve"> matter is before the Court on Defendant’s Petition for Limited Driving Privileges.  Defendant’s license will expire during the term of the current suspension.  The Ohio Bureau of Motor Vehicles is ordered to permit Defendant to renew while remaining subject to the </w:t>
+      </w:r>
+      <w:proofErr w:type="gramStart"/>
+      <w:r>
+        <w:rPr>
+          <w:rFonts w:ascii="Palatino Linotype" w:hAnsi="Palatino Linotype"/>
+        </w:rPr>
+        <w:t>suspension.{</w:t>
       </w:r>
       <w:proofErr w:type="gramEnd"/>
       <w:r>
@@ -1355,6 +1595,9 @@
     <w:p>
       <w:pPr>
         <w:jc w:val="both"/>
+        <w:rPr>
+          <w:rFonts w:ascii="Palatino Linotype" w:hAnsi="Palatino Linotype"/>
+        </w:rPr>
       </w:pPr>
     </w:p>
     <w:p>
@@ -1453,41 +1696,23 @@
         <w:rPr>
           <w:rFonts w:ascii="Palatino Linotype" w:hAnsi="Palatino Linotype"/>
         </w:rPr>
-        <w:t>_____________________________</w:t>
-      </w:r>
-      <w:r>
-        <w:rPr>
-          <w:rFonts w:ascii="Palatino Linotype" w:hAnsi="Palatino Linotype"/>
-        </w:rPr>
-        <w:t>_</w:t>
-      </w:r>
-      <w:r>
-        <w:rPr>
-          <w:rFonts w:ascii="Palatino Linotype" w:hAnsi="Palatino Linotype"/>
-        </w:rPr>
-        <w:t>_</w:t>
-      </w:r>
-      <w:r>
-        <w:rPr>
-          <w:rFonts w:ascii="Palatino Linotype" w:hAnsi="Palatino Linotype"/>
-          <w:sz w:val="16"/>
-          <w:szCs w:val="16"/>
+        <w:t>_______________________________</w:t>
+      </w:r>
+      <w:r>
+        <w:rPr>
+          <w:rFonts w:ascii="Palatino Linotype" w:hAnsi="Palatino Linotype"/>
         </w:rPr>
         <w:fldChar w:fldCharType="begin"/>
       </w:r>
       <w:r>
         <w:rPr>
           <w:rFonts w:ascii="Palatino Linotype" w:hAnsi="Palatino Linotype"/>
-          <w:sz w:val="16"/>
-          <w:szCs w:val="16"/>
         </w:rPr>
         <w:instrText xml:space="preserve"> PRINTDATE  \@ "M/d/yy"  \* MERGEFORMAT </w:instrText>
       </w:r>
       <w:r>
         <w:rPr>
           <w:rFonts w:ascii="Palatino Linotype" w:hAnsi="Palatino Linotype"/>
-          <w:sz w:val="16"/>
-          <w:szCs w:val="16"/>
         </w:rPr>
         <w:fldChar w:fldCharType="separate"/>
       </w:r>
@@ -1495,16 +1720,12 @@
         <w:rPr>
           <w:rFonts w:ascii="Palatino Linotype" w:hAnsi="Palatino Linotype"/>
           <w:noProof/>
-          <w:sz w:val="16"/>
-          <w:szCs w:val="16"/>
         </w:rPr>
         <w:t>3/1/24</w:t>
       </w:r>
       <w:r>
         <w:rPr>
           <w:rFonts w:ascii="Palatino Linotype" w:hAnsi="Palatino Linotype"/>
-          <w:sz w:val="16"/>
-          <w:szCs w:val="16"/>
         </w:rPr>
         <w:fldChar w:fldCharType="end"/>
       </w:r>
@@ -1536,12 +1757,195 @@
         </w:rPr>
         <w:tab/>
       </w:r>
-      <w:r>
-        <w:rPr>
-          <w:rFonts w:ascii="Palatino Linotype" w:hAnsi="Palatino Linotype"/>
-        </w:rPr>
-        <w:t>Judge</w:t>
-      </w:r>
+      <w:proofErr w:type="gramStart"/>
+      <w:r>
+        <w:rPr>
+          <w:rFonts w:ascii="Palatino Linotype" w:hAnsi="Palatino Linotype"/>
+        </w:rPr>
+        <w:t xml:space="preserve">{{ </w:t>
+      </w:r>
+      <w:proofErr w:type="spellStart"/>
+      <w:r>
+        <w:rPr>
+          <w:rFonts w:ascii="Palatino Linotype" w:hAnsi="Palatino Linotype"/>
+        </w:rPr>
+        <w:t>judicial</w:t>
+      </w:r>
+      <w:proofErr w:type="gramEnd"/>
+      <w:r>
+        <w:rPr>
+          <w:rFonts w:ascii="Palatino Linotype" w:hAnsi="Palatino Linotype"/>
+        </w:rPr>
+        <w:t>_</w:t>
+      </w:r>
+      <w:proofErr w:type="gramStart"/>
+      <w:r>
+        <w:rPr>
+          <w:rFonts w:ascii="Palatino Linotype" w:hAnsi="Palatino Linotype"/>
+        </w:rPr>
+        <w:t>officer.officer</w:t>
+      </w:r>
+      <w:proofErr w:type="gramEnd"/>
+      <w:r>
+        <w:rPr>
+          <w:rFonts w:ascii="Palatino Linotype" w:hAnsi="Palatino Linotype"/>
+        </w:rPr>
+        <w:t>_</w:t>
+      </w:r>
+      <w:proofErr w:type="gramStart"/>
+      <w:r>
+        <w:rPr>
+          <w:rFonts w:ascii="Palatino Linotype" w:hAnsi="Palatino Linotype"/>
+        </w:rPr>
+        <w:t>type</w:t>
+      </w:r>
+      <w:proofErr w:type="spellEnd"/>
+      <w:r>
+        <w:rPr>
+          <w:rFonts w:ascii="Palatino Linotype" w:hAnsi="Palatino Linotype"/>
+        </w:rPr>
+        <w:t xml:space="preserve"> }</w:t>
+      </w:r>
+      <w:proofErr w:type="gramEnd"/>
+      <w:r>
+        <w:rPr>
+          <w:rFonts w:ascii="Palatino Linotype" w:hAnsi="Palatino Linotype"/>
+        </w:rPr>
+        <w:t xml:space="preserve">} </w:t>
+      </w:r>
+      <w:proofErr w:type="gramStart"/>
+      <w:r>
+        <w:rPr>
+          <w:rFonts w:ascii="Palatino Linotype" w:hAnsi="Palatino Linotype"/>
+        </w:rPr>
+        <w:t xml:space="preserve">{{ </w:t>
+      </w:r>
+      <w:proofErr w:type="spellStart"/>
+      <w:r>
+        <w:rPr>
+          <w:rFonts w:ascii="Palatino Linotype" w:hAnsi="Palatino Linotype"/>
+        </w:rPr>
+        <w:t>judicial</w:t>
+      </w:r>
+      <w:proofErr w:type="gramEnd"/>
+      <w:r>
+        <w:rPr>
+          <w:rFonts w:ascii="Palatino Linotype" w:hAnsi="Palatino Linotype"/>
+        </w:rPr>
+        <w:t>_</w:t>
+      </w:r>
+      <w:proofErr w:type="gramStart"/>
+      <w:r>
+        <w:rPr>
+          <w:rFonts w:ascii="Palatino Linotype" w:hAnsi="Palatino Linotype"/>
+        </w:rPr>
+        <w:t>officer.first</w:t>
+      </w:r>
+      <w:proofErr w:type="gramEnd"/>
+      <w:r>
+        <w:rPr>
+          <w:rFonts w:ascii="Palatino Linotype" w:hAnsi="Palatino Linotype"/>
+        </w:rPr>
+        <w:t>_</w:t>
+      </w:r>
+      <w:proofErr w:type="gramStart"/>
+      <w:r>
+        <w:rPr>
+          <w:rFonts w:ascii="Palatino Linotype" w:hAnsi="Palatino Linotype"/>
+        </w:rPr>
+        <w:t>name</w:t>
+      </w:r>
+      <w:proofErr w:type="spellEnd"/>
+      <w:r>
+        <w:rPr>
+          <w:rFonts w:ascii="Palatino Linotype" w:hAnsi="Palatino Linotype"/>
+        </w:rPr>
+        <w:t xml:space="preserve"> }</w:t>
+      </w:r>
+      <w:proofErr w:type="gramEnd"/>
+      <w:r>
+        <w:rPr>
+          <w:rFonts w:ascii="Palatino Linotype" w:hAnsi="Palatino Linotype"/>
+        </w:rPr>
+        <w:t xml:space="preserve">} </w:t>
+      </w:r>
+      <w:proofErr w:type="gramStart"/>
+      <w:r>
+        <w:rPr>
+          <w:rFonts w:ascii="Palatino Linotype" w:hAnsi="Palatino Linotype"/>
+        </w:rPr>
+        <w:t xml:space="preserve">{{ </w:t>
+      </w:r>
+      <w:proofErr w:type="spellStart"/>
+      <w:r>
+        <w:rPr>
+          <w:rFonts w:ascii="Palatino Linotype" w:hAnsi="Palatino Linotype"/>
+        </w:rPr>
+        <w:t>judicial</w:t>
+      </w:r>
+      <w:proofErr w:type="gramEnd"/>
+      <w:r>
+        <w:rPr>
+          <w:rFonts w:ascii="Palatino Linotype" w:hAnsi="Palatino Linotype"/>
+        </w:rPr>
+        <w:t>_</w:t>
+      </w:r>
+      <w:proofErr w:type="gramStart"/>
+      <w:r>
+        <w:rPr>
+          <w:rFonts w:ascii="Palatino Linotype" w:hAnsi="Palatino Linotype"/>
+        </w:rPr>
+        <w:t>officer.last</w:t>
+      </w:r>
+      <w:proofErr w:type="gramEnd"/>
+      <w:r>
+        <w:rPr>
+          <w:rFonts w:ascii="Palatino Linotype" w:hAnsi="Palatino Linotype"/>
+        </w:rPr>
+        <w:t>_</w:t>
+      </w:r>
+      <w:proofErr w:type="gramStart"/>
+      <w:r>
+        <w:rPr>
+          <w:rFonts w:ascii="Palatino Linotype" w:hAnsi="Palatino Linotype"/>
+        </w:rPr>
+        <w:t>name</w:t>
+      </w:r>
+      <w:proofErr w:type="spellEnd"/>
+      <w:r>
+        <w:rPr>
+          <w:rFonts w:ascii="Palatino Linotype" w:hAnsi="Palatino Linotype"/>
+        </w:rPr>
+        <w:t xml:space="preserve"> }</w:t>
+      </w:r>
+      <w:proofErr w:type="gramEnd"/>
+      <w:r>
+        <w:rPr>
+          <w:rFonts w:ascii="Palatino Linotype" w:hAnsi="Palatino Linotype"/>
+        </w:rPr>
+        <w:t>}</w:t>
+      </w:r>
+    </w:p>
+    <w:p>
+      <w:pPr>
+        <w:tabs>
+          <w:tab w:val="left" w:pos="-1080"/>
+          <w:tab w:val="left" w:pos="-720"/>
+          <w:tab w:val="left" w:pos="0"/>
+          <w:tab w:val="left" w:pos="720"/>
+          <w:tab w:val="left" w:pos="1440"/>
+          <w:tab w:val="left" w:pos="2160"/>
+          <w:tab w:val="left" w:pos="2880"/>
+          <w:tab w:val="left" w:pos="3600"/>
+          <w:tab w:val="left" w:pos="4320"/>
+          <w:tab w:val="left" w:pos="4680"/>
+        </w:tabs>
+        <w:ind w:firstLine="4680"/>
+        <w:jc w:val="both"/>
+        <w:rPr>
+          <w:rFonts w:ascii="Palatino Linotype" w:hAnsi="Palatino Linotype"/>
+        </w:rPr>
+      </w:pPr>
     </w:p>
     <w:p>
       <w:pPr>
@@ -3446,15 +3850,6 @@
   </w:num>
   <w:num w:numId="10" w16cid:durableId="2105419509">
     <w:abstractNumId w:val="3"/>
-    <w:lvlOverride w:ilvl="0"/>
-    <w:lvlOverride w:ilvl="1"/>
-    <w:lvlOverride w:ilvl="2"/>
-    <w:lvlOverride w:ilvl="3"/>
-    <w:lvlOverride w:ilvl="4"/>
-    <w:lvlOverride w:ilvl="5"/>
-    <w:lvlOverride w:ilvl="6"/>
-    <w:lvlOverride w:ilvl="7"/>
-    <w:lvlOverride w:ilvl="8"/>
   </w:num>
 </w:numbering>
 </file>

</xml_diff>

<commit_message>
Updated template and dialog and models for terminate privileges.
</commit_message>
<xml_diff>
--- a/resources/Templates/Deny_Privileges_Template.docx
+++ b/resources/Templates/Deny_Privileges_Template.docx
@@ -198,7 +198,6 @@
         </w:rPr>
         <w:t xml:space="preserve">.  </w:t>
       </w:r>
-      <w:proofErr w:type="gramStart"/>
       <w:r>
         <w:rPr>
           <w:rFonts w:ascii="Palatino Linotype" w:hAnsi="Palatino Linotype"/>
@@ -210,35 +209,14 @@
         <w:rPr>
           <w:rFonts w:ascii="Palatino Linotype" w:hAnsi="Palatino Linotype"/>
         </w:rPr>
-        <w:t>case</w:t>
-      </w:r>
-      <w:proofErr w:type="gramEnd"/>
-      <w:r>
-        <w:rPr>
-          <w:rFonts w:ascii="Palatino Linotype" w:hAnsi="Palatino Linotype"/>
-        </w:rPr>
-        <w:t>_</w:t>
-      </w:r>
-      <w:proofErr w:type="gramStart"/>
-      <w:r>
-        <w:rPr>
-          <w:rFonts w:ascii="Palatino Linotype" w:hAnsi="Palatino Linotype"/>
-        </w:rPr>
-        <w:t>number</w:t>
+        <w:t>case_number</w:t>
       </w:r>
       <w:proofErr w:type="spellEnd"/>
       <w:r>
         <w:rPr>
           <w:rFonts w:ascii="Palatino Linotype" w:hAnsi="Palatino Linotype"/>
         </w:rPr>
-        <w:t xml:space="preserve"> }</w:t>
-      </w:r>
-      <w:proofErr w:type="gramEnd"/>
-      <w:r>
-        <w:rPr>
-          <w:rFonts w:ascii="Palatino Linotype" w:hAnsi="Palatino Linotype"/>
-        </w:rPr>
-        <w:t>}</w:t>
+        <w:t xml:space="preserve"> }}</w:t>
       </w:r>
       <w:r>
         <w:rPr>
@@ -279,7 +257,6 @@
           <w:rFonts w:ascii="Palatino Linotype" w:hAnsi="Palatino Linotype"/>
         </w:rPr>
       </w:pPr>
-      <w:proofErr w:type="gramStart"/>
       <w:r>
         <w:rPr>
           <w:rFonts w:ascii="Palatino Linotype" w:hAnsi="Palatino Linotype"/>
@@ -291,22 +268,46 @@
         <w:rPr>
           <w:rFonts w:ascii="Palatino Linotype" w:hAnsi="Palatino Linotype"/>
         </w:rPr>
-        <w:t>defendant</w:t>
-      </w:r>
-      <w:proofErr w:type="gramEnd"/>
-      <w:r>
-        <w:rPr>
-          <w:rFonts w:ascii="Palatino Linotype" w:hAnsi="Palatino Linotype"/>
-        </w:rPr>
-        <w:t>.</w:t>
-      </w:r>
-      <w:r>
-        <w:rPr>
-          <w:rFonts w:ascii="Palatino Linotype" w:hAnsi="Palatino Linotype"/>
-        </w:rPr>
-        <w:t>first_</w:t>
-      </w:r>
-      <w:proofErr w:type="gramStart"/>
+        <w:t>defendant.</w:t>
+      </w:r>
+      <w:r>
+        <w:rPr>
+          <w:rFonts w:ascii="Palatino Linotype" w:hAnsi="Palatino Linotype"/>
+        </w:rPr>
+        <w:t>first_name</w:t>
+      </w:r>
+      <w:proofErr w:type="spellEnd"/>
+      <w:r>
+        <w:rPr>
+          <w:rFonts w:ascii="Palatino Linotype" w:hAnsi="Palatino Linotype"/>
+        </w:rPr>
+        <w:t xml:space="preserve"> }}</w:t>
+      </w:r>
+      <w:r>
+        <w:rPr>
+          <w:rFonts w:ascii="Palatino Linotype" w:hAnsi="Palatino Linotype"/>
+        </w:rPr>
+        <w:t xml:space="preserve"> </w:t>
+      </w:r>
+      <w:r>
+        <w:rPr>
+          <w:rFonts w:ascii="Palatino Linotype" w:hAnsi="Palatino Linotype"/>
+        </w:rPr>
+        <w:t xml:space="preserve">{{ </w:t>
+      </w:r>
+      <w:proofErr w:type="spellStart"/>
+      <w:r>
+        <w:rPr>
+          <w:rFonts w:ascii="Palatino Linotype" w:hAnsi="Palatino Linotype"/>
+        </w:rPr>
+        <w:t>defendant.</w:t>
+      </w:r>
+      <w:r>
+        <w:rPr>
+          <w:rFonts w:ascii="Palatino Linotype" w:hAnsi="Palatino Linotype"/>
+        </w:rPr>
+        <w:t>last_</w:t>
+      </w:r>
       <w:r>
         <w:rPr>
           <w:rFonts w:ascii="Palatino Linotype" w:hAnsi="Palatino Linotype"/>
@@ -318,68 +319,7 @@
         <w:rPr>
           <w:rFonts w:ascii="Palatino Linotype" w:hAnsi="Palatino Linotype"/>
         </w:rPr>
-        <w:t xml:space="preserve"> }</w:t>
-      </w:r>
-      <w:proofErr w:type="gramEnd"/>
-      <w:r>
-        <w:rPr>
-          <w:rFonts w:ascii="Palatino Linotype" w:hAnsi="Palatino Linotype"/>
-        </w:rPr>
-        <w:t>}</w:t>
-      </w:r>
-      <w:r>
-        <w:rPr>
-          <w:rFonts w:ascii="Palatino Linotype" w:hAnsi="Palatino Linotype"/>
-        </w:rPr>
-        <w:t xml:space="preserve"> </w:t>
-      </w:r>
-      <w:proofErr w:type="gramStart"/>
-      <w:r>
-        <w:rPr>
-          <w:rFonts w:ascii="Palatino Linotype" w:hAnsi="Palatino Linotype"/>
-        </w:rPr>
-        <w:t xml:space="preserve">{{ </w:t>
-      </w:r>
-      <w:proofErr w:type="spellStart"/>
-      <w:r>
-        <w:rPr>
-          <w:rFonts w:ascii="Palatino Linotype" w:hAnsi="Palatino Linotype"/>
-        </w:rPr>
-        <w:t>defendant</w:t>
-      </w:r>
-      <w:proofErr w:type="gramEnd"/>
-      <w:r>
-        <w:rPr>
-          <w:rFonts w:ascii="Palatino Linotype" w:hAnsi="Palatino Linotype"/>
-        </w:rPr>
-        <w:t>.</w:t>
-      </w:r>
-      <w:r>
-        <w:rPr>
-          <w:rFonts w:ascii="Palatino Linotype" w:hAnsi="Palatino Linotype"/>
-        </w:rPr>
-        <w:t>last_</w:t>
-      </w:r>
-      <w:proofErr w:type="gramStart"/>
-      <w:r>
-        <w:rPr>
-          <w:rFonts w:ascii="Palatino Linotype" w:hAnsi="Palatino Linotype"/>
-        </w:rPr>
-        <w:t>name</w:t>
-      </w:r>
-      <w:proofErr w:type="spellEnd"/>
-      <w:r>
-        <w:rPr>
-          <w:rFonts w:ascii="Palatino Linotype" w:hAnsi="Palatino Linotype"/>
-        </w:rPr>
-        <w:t xml:space="preserve"> }</w:t>
-      </w:r>
-      <w:proofErr w:type="gramEnd"/>
-      <w:r>
-        <w:rPr>
-          <w:rFonts w:ascii="Palatino Linotype" w:hAnsi="Palatino Linotype"/>
-        </w:rPr>
-        <w:t>}</w:t>
+        <w:t xml:space="preserve"> }}</w:t>
       </w:r>
       <w:r>
         <w:rPr>
@@ -524,27 +464,13 @@
         <w:rPr>
           <w:rFonts w:ascii="Palatino Linotype" w:hAnsi="Palatino Linotype"/>
         </w:rPr>
-        <w:t xml:space="preserve"> is true </w:t>
-      </w:r>
-      <w:proofErr w:type="gramStart"/>
-      <w:r>
-        <w:rPr>
-          <w:rFonts w:ascii="Palatino Linotype" w:hAnsi="Palatino Linotype"/>
-        </w:rPr>
-        <w:t>%}</w:t>
-      </w:r>
-      <w:r>
-        <w:rPr>
-          <w:rFonts w:ascii="Palatino Linotype" w:hAnsi="Palatino Linotype"/>
-        </w:rPr>
-        <w:t>This</w:t>
-      </w:r>
-      <w:proofErr w:type="gramEnd"/>
-      <w:r>
-        <w:rPr>
-          <w:rFonts w:ascii="Palatino Linotype" w:hAnsi="Palatino Linotype"/>
-        </w:rPr>
-        <w:t xml:space="preserve"> matter is before the Court on Defendant’s Petition for Limited Driving Privileges.  Defendant’s </w:t>
+        <w:t xml:space="preserve"> is true %}</w:t>
+      </w:r>
+      <w:r>
+        <w:rPr>
+          <w:rFonts w:ascii="Palatino Linotype" w:hAnsi="Palatino Linotype"/>
+        </w:rPr>
+        <w:t xml:space="preserve">This matter is before the Court on Defendant’s Petition for Limited Driving Privileges.  Defendant’s </w:t>
       </w:r>
       <w:r>
         <w:rPr>
@@ -556,27 +482,13 @@
         <w:rPr>
           <w:rFonts w:ascii="Palatino Linotype" w:hAnsi="Palatino Linotype"/>
         </w:rPr>
-        <w:t xml:space="preserve"> is denied for the following reason(s</w:t>
-      </w:r>
-      <w:proofErr w:type="gramStart"/>
-      <w:r>
-        <w:rPr>
-          <w:rFonts w:ascii="Palatino Linotype" w:hAnsi="Palatino Linotype"/>
-        </w:rPr>
-        <w:t>):</w:t>
-      </w:r>
-      <w:r>
-        <w:rPr>
-          <w:rFonts w:ascii="Palatino Linotype" w:hAnsi="Palatino Linotype"/>
-        </w:rPr>
-        <w:t>{</w:t>
-      </w:r>
-      <w:proofErr w:type="gramEnd"/>
-      <w:r>
-        <w:rPr>
-          <w:rFonts w:ascii="Palatino Linotype" w:hAnsi="Palatino Linotype"/>
-        </w:rPr>
-        <w:t xml:space="preserve">% if </w:t>
+        <w:t xml:space="preserve"> is denied for the following reason(s):</w:t>
+      </w:r>
+      <w:r>
+        <w:rPr>
+          <w:rFonts w:ascii="Palatino Linotype" w:hAnsi="Palatino Linotype"/>
+        </w:rPr>
+        <w:t xml:space="preserve">{% if </w:t>
       </w:r>
       <w:proofErr w:type="spellStart"/>
       <w:r>
@@ -590,16 +502,8 @@
         <w:rPr>
           <w:rFonts w:ascii="Palatino Linotype" w:hAnsi="Palatino Linotype"/>
         </w:rPr>
-        <w:t xml:space="preserve"> is </w:t>
-      </w:r>
-      <w:proofErr w:type="gramStart"/>
-      <w:r>
-        <w:rPr>
-          <w:rFonts w:ascii="Palatino Linotype" w:hAnsi="Palatino Linotype"/>
-        </w:rPr>
-        <w:t>true %}</w:t>
-      </w:r>
-      <w:proofErr w:type="gramEnd"/>
+        <w:t xml:space="preserve"> is true %}</w:t>
+      </w:r>
     </w:p>
     <w:p>
       <w:pPr>
@@ -627,47 +531,19 @@
         <w:rPr>
           <w:rFonts w:ascii="Palatino Linotype" w:hAnsi="Palatino Linotype"/>
         </w:rPr>
-        <w:t xml:space="preserve"> Without incurring additional costs/fees, Defendant may resubmit a petition for limited driving privileges after the “hard time” has </w:t>
-      </w:r>
-      <w:proofErr w:type="gramStart"/>
-      <w:r>
-        <w:rPr>
-          <w:rFonts w:ascii="Palatino Linotype" w:hAnsi="Palatino Linotype"/>
-        </w:rPr>
-        <w:t>passed.</w:t>
-      </w:r>
-      <w:r>
-        <w:rPr>
-          <w:rFonts w:ascii="Palatino Linotype" w:hAnsi="Palatino Linotype"/>
-        </w:rPr>
-        <w:t>{</w:t>
-      </w:r>
-      <w:proofErr w:type="gramEnd"/>
-      <w:r>
-        <w:rPr>
-          <w:rFonts w:ascii="Palatino Linotype" w:hAnsi="Palatino Linotype"/>
-        </w:rPr>
-        <w:t xml:space="preserve">% endif </w:t>
-      </w:r>
-      <w:proofErr w:type="gramStart"/>
-      <w:r>
-        <w:rPr>
-          <w:rFonts w:ascii="Palatino Linotype" w:hAnsi="Palatino Linotype"/>
-        </w:rPr>
-        <w:t>%}</w:t>
-      </w:r>
-      <w:r>
-        <w:rPr>
-          <w:rFonts w:ascii="Palatino Linotype" w:hAnsi="Palatino Linotype"/>
-        </w:rPr>
-        <w:t>{</w:t>
-      </w:r>
-      <w:proofErr w:type="gramEnd"/>
-      <w:r>
-        <w:rPr>
-          <w:rFonts w:ascii="Palatino Linotype" w:hAnsi="Palatino Linotype"/>
-        </w:rPr>
-        <w:t xml:space="preserve">% if </w:t>
+        <w:t xml:space="preserve"> Without incurring additional costs/fees, Defendant may resubmit a petition for limited driving privileges after the “hard time” has passed.</w:t>
+      </w:r>
+      <w:r>
+        <w:rPr>
+          <w:rFonts w:ascii="Palatino Linotype" w:hAnsi="Palatino Linotype"/>
+        </w:rPr>
+        <w:t>{% endif %}</w:t>
+      </w:r>
+      <w:r>
+        <w:rPr>
+          <w:rFonts w:ascii="Palatino Linotype" w:hAnsi="Palatino Linotype"/>
+        </w:rPr>
+        <w:t xml:space="preserve">{% if </w:t>
       </w:r>
       <w:proofErr w:type="spellStart"/>
       <w:r>
@@ -716,41 +592,13 @@
         <w:rPr>
           <w:rFonts w:ascii="Palatino Linotype" w:hAnsi="Palatino Linotype"/>
         </w:rPr>
-        <w:t xml:space="preserve">information to the Clerk of Court by email at e-filing@municipalcourt.org., fax at 740-203-1599, in person, or by mail at 70 N. Union St., Delaware, Ohio </w:t>
-      </w:r>
-      <w:proofErr w:type="gramStart"/>
-      <w:r>
-        <w:rPr>
-          <w:rFonts w:ascii="Palatino Linotype" w:hAnsi="Palatino Linotype"/>
-        </w:rPr>
-        <w:t>43015.</w:t>
-      </w:r>
-      <w:r>
-        <w:rPr>
-          <w:rFonts w:ascii="Palatino Linotype" w:hAnsi="Palatino Linotype"/>
-        </w:rPr>
-        <w:t>{</w:t>
-      </w:r>
-      <w:proofErr w:type="gramEnd"/>
-      <w:r>
-        <w:rPr>
-          <w:rFonts w:ascii="Palatino Linotype" w:hAnsi="Palatino Linotype"/>
-        </w:rPr>
-        <w:t xml:space="preserve">% endif </w:t>
-      </w:r>
-      <w:proofErr w:type="gramStart"/>
-      <w:r>
-        <w:rPr>
-          <w:rFonts w:ascii="Palatino Linotype" w:hAnsi="Palatino Linotype"/>
-        </w:rPr>
-        <w:t>%}{</w:t>
-      </w:r>
-      <w:proofErr w:type="gramEnd"/>
-      <w:r>
-        <w:rPr>
-          <w:rFonts w:ascii="Palatino Linotype" w:hAnsi="Palatino Linotype"/>
-        </w:rPr>
-        <w:t xml:space="preserve">% if </w:t>
+        <w:t>information to the Clerk of Court by email at e-filing@municipalcourt.org., fax at 740-203-1599, in person, or by mail at 70 N. Union St., Delaware, Ohio 43015.</w:t>
+      </w:r>
+      <w:r>
+        <w:rPr>
+          <w:rFonts w:ascii="Palatino Linotype" w:hAnsi="Palatino Linotype"/>
+        </w:rPr>
+        <w:t xml:space="preserve">{% endif %}{% if </w:t>
       </w:r>
       <w:proofErr w:type="spellStart"/>
       <w:r>
@@ -811,21 +659,7 @@
         <w:rPr>
           <w:rFonts w:ascii="Palatino Linotype" w:hAnsi="Palatino Linotype"/>
         </w:rPr>
-        <w:t xml:space="preserve"> {% endif </w:t>
-      </w:r>
-      <w:proofErr w:type="gramStart"/>
-      <w:r>
-        <w:rPr>
-          <w:rFonts w:ascii="Palatino Linotype" w:hAnsi="Palatino Linotype"/>
-        </w:rPr>
-        <w:t>%}{</w:t>
-      </w:r>
-      <w:proofErr w:type="gramEnd"/>
-      <w:r>
-        <w:rPr>
-          <w:rFonts w:ascii="Palatino Linotype" w:hAnsi="Palatino Linotype"/>
-        </w:rPr>
-        <w:t xml:space="preserve">% if </w:t>
+        <w:t xml:space="preserve"> {% endif %}{% if </w:t>
       </w:r>
       <w:proofErr w:type="spellStart"/>
       <w:r>
@@ -839,21 +673,7 @@
         <w:rPr>
           <w:rFonts w:ascii="Palatino Linotype" w:hAnsi="Palatino Linotype"/>
         </w:rPr>
-        <w:t xml:space="preserve"> is </w:t>
-      </w:r>
-      <w:proofErr w:type="gramStart"/>
-      <w:r>
-        <w:rPr>
-          <w:rFonts w:ascii="Palatino Linotype" w:hAnsi="Palatino Linotype"/>
-        </w:rPr>
-        <w:t>true %}</w:t>
-      </w:r>
-      <w:proofErr w:type="gramEnd"/>
-      <w:r>
-        <w:rPr>
-          <w:rFonts w:ascii="Palatino Linotype" w:hAnsi="Palatino Linotype"/>
-        </w:rPr>
-        <w:t xml:space="preserve">  </w:t>
+        <w:t xml:space="preserve"> is true %}  </w:t>
       </w:r>
       <w:r>
         <w:rPr>
@@ -882,41 +702,13 @@
         <w:rPr>
           <w:rFonts w:ascii="Palatino Linotype" w:hAnsi="Palatino Linotype"/>
         </w:rPr>
-        <w:t xml:space="preserve">The Defendant’s license is not subject to a suspension for which this Court is able to grant privileges.  This Court may only grant privileges for suspensions ordered by this Court or for Delaware County residents with certain suspensions imposed by the Ohio Bureau of Motor </w:t>
-      </w:r>
-      <w:proofErr w:type="gramStart"/>
-      <w:r>
-        <w:rPr>
-          <w:rFonts w:ascii="Palatino Linotype" w:hAnsi="Palatino Linotype"/>
-        </w:rPr>
-        <w:t>Vehicles.</w:t>
-      </w:r>
-      <w:r>
-        <w:rPr>
-          <w:rFonts w:ascii="Palatino Linotype" w:hAnsi="Palatino Linotype"/>
-        </w:rPr>
-        <w:t>{</w:t>
-      </w:r>
-      <w:proofErr w:type="gramEnd"/>
-      <w:r>
-        <w:rPr>
-          <w:rFonts w:ascii="Palatino Linotype" w:hAnsi="Palatino Linotype"/>
-        </w:rPr>
-        <w:t xml:space="preserve">% endif </w:t>
-      </w:r>
-      <w:proofErr w:type="gramStart"/>
-      <w:r>
-        <w:rPr>
-          <w:rFonts w:ascii="Palatino Linotype" w:hAnsi="Palatino Linotype"/>
-        </w:rPr>
-        <w:t>%}{</w:t>
-      </w:r>
-      <w:proofErr w:type="gramEnd"/>
-      <w:r>
-        <w:rPr>
-          <w:rFonts w:ascii="Palatino Linotype" w:hAnsi="Palatino Linotype"/>
-        </w:rPr>
-        <w:t xml:space="preserve">% if </w:t>
+        <w:t>The Defendant’s license is not subject to a suspension for which this Court is able to grant privileges.  This Court may only grant privileges for suspensions ordered by this Court or for Delaware County residents with certain suspensions imposed by the Ohio Bureau of Motor Vehicles.</w:t>
+      </w:r>
+      <w:r>
+        <w:rPr>
+          <w:rFonts w:ascii="Palatino Linotype" w:hAnsi="Palatino Linotype"/>
+        </w:rPr>
+        <w:t xml:space="preserve">{% endif %}{% if </w:t>
       </w:r>
       <w:proofErr w:type="spellStart"/>
       <w:r>
@@ -930,21 +722,7 @@
         <w:rPr>
           <w:rFonts w:ascii="Palatino Linotype" w:hAnsi="Palatino Linotype"/>
         </w:rPr>
-        <w:t xml:space="preserve"> is </w:t>
-      </w:r>
-      <w:proofErr w:type="gramStart"/>
-      <w:r>
-        <w:rPr>
-          <w:rFonts w:ascii="Palatino Linotype" w:hAnsi="Palatino Linotype"/>
-        </w:rPr>
-        <w:t>true %}</w:t>
-      </w:r>
-      <w:proofErr w:type="gramEnd"/>
-      <w:r>
-        <w:rPr>
-          <w:rFonts w:ascii="Palatino Linotype" w:hAnsi="Palatino Linotype"/>
-        </w:rPr>
-        <w:t xml:space="preserve">    </w:t>
+        <w:t xml:space="preserve"> is true %}    </w:t>
       </w:r>
     </w:p>
     <w:p>
@@ -967,41 +745,13 @@
         <w:rPr>
           <w:rFonts w:ascii="Palatino Linotype" w:hAnsi="Palatino Linotype"/>
         </w:rPr>
-        <w:t xml:space="preserve">Defendant’s petition contains employer information the Court could not </w:t>
-      </w:r>
-      <w:proofErr w:type="gramStart"/>
-      <w:r>
-        <w:rPr>
-          <w:rFonts w:ascii="Palatino Linotype" w:hAnsi="Palatino Linotype"/>
-        </w:rPr>
-        <w:t>verify.</w:t>
-      </w:r>
-      <w:r>
-        <w:rPr>
-          <w:rFonts w:ascii="Palatino Linotype" w:hAnsi="Palatino Linotype"/>
-        </w:rPr>
-        <w:t>{</w:t>
-      </w:r>
-      <w:proofErr w:type="gramEnd"/>
-      <w:r>
-        <w:rPr>
-          <w:rFonts w:ascii="Palatino Linotype" w:hAnsi="Palatino Linotype"/>
-        </w:rPr>
-        <w:t xml:space="preserve">% endif </w:t>
-      </w:r>
-      <w:proofErr w:type="gramStart"/>
-      <w:r>
-        <w:rPr>
-          <w:rFonts w:ascii="Palatino Linotype" w:hAnsi="Palatino Linotype"/>
-        </w:rPr>
-        <w:t>%}{</w:t>
-      </w:r>
-      <w:proofErr w:type="gramEnd"/>
-      <w:r>
-        <w:rPr>
-          <w:rFonts w:ascii="Palatino Linotype" w:hAnsi="Palatino Linotype"/>
-        </w:rPr>
-        <w:t xml:space="preserve">% if </w:t>
+        <w:t>Defendant’s petition contains employer information the Court could not verify.</w:t>
+      </w:r>
+      <w:r>
+        <w:rPr>
+          <w:rFonts w:ascii="Palatino Linotype" w:hAnsi="Palatino Linotype"/>
+        </w:rPr>
+        <w:t xml:space="preserve">{% endif %}{% if </w:t>
       </w:r>
       <w:proofErr w:type="spellStart"/>
       <w:r>
@@ -1015,21 +765,7 @@
         <w:rPr>
           <w:rFonts w:ascii="Palatino Linotype" w:hAnsi="Palatino Linotype"/>
         </w:rPr>
-        <w:t xml:space="preserve"> is </w:t>
-      </w:r>
-      <w:proofErr w:type="gramStart"/>
-      <w:r>
-        <w:rPr>
-          <w:rFonts w:ascii="Palatino Linotype" w:hAnsi="Palatino Linotype"/>
-        </w:rPr>
-        <w:t>true %}</w:t>
-      </w:r>
-      <w:proofErr w:type="gramEnd"/>
-      <w:r>
-        <w:rPr>
-          <w:rFonts w:ascii="Palatino Linotype" w:hAnsi="Palatino Linotype"/>
-        </w:rPr>
-        <w:t xml:space="preserve">    </w:t>
+        <w:t xml:space="preserve"> is true %}    </w:t>
       </w:r>
     </w:p>
     <w:p>
@@ -1058,21 +794,7 @@
         <w:rPr>
           <w:rFonts w:ascii="Palatino Linotype" w:hAnsi="Palatino Linotype"/>
         </w:rPr>
-        <w:t xml:space="preserve"> {% endif </w:t>
-      </w:r>
-      <w:proofErr w:type="gramStart"/>
-      <w:r>
-        <w:rPr>
-          <w:rFonts w:ascii="Palatino Linotype" w:hAnsi="Palatino Linotype"/>
-        </w:rPr>
-        <w:t>%}{</w:t>
-      </w:r>
-      <w:proofErr w:type="gramEnd"/>
-      <w:r>
-        <w:rPr>
-          <w:rFonts w:ascii="Palatino Linotype" w:hAnsi="Palatino Linotype"/>
-        </w:rPr>
-        <w:t xml:space="preserve">% if </w:t>
+        <w:t xml:space="preserve"> {% endif %}{% if </w:t>
       </w:r>
       <w:proofErr w:type="spellStart"/>
       <w:r>
@@ -1086,21 +808,7 @@
         <w:rPr>
           <w:rFonts w:ascii="Palatino Linotype" w:hAnsi="Palatino Linotype"/>
         </w:rPr>
-        <w:t xml:space="preserve"> is </w:t>
-      </w:r>
-      <w:proofErr w:type="gramStart"/>
-      <w:r>
-        <w:rPr>
-          <w:rFonts w:ascii="Palatino Linotype" w:hAnsi="Palatino Linotype"/>
-        </w:rPr>
-        <w:t>true %}</w:t>
-      </w:r>
-      <w:proofErr w:type="gramEnd"/>
-      <w:r>
-        <w:rPr>
-          <w:rFonts w:ascii="Palatino Linotype" w:hAnsi="Palatino Linotype"/>
-        </w:rPr>
-        <w:t xml:space="preserve">    </w:t>
+        <w:t xml:space="preserve"> is true %}    </w:t>
       </w:r>
     </w:p>
     <w:p>
@@ -1123,81 +831,25 @@
         <w:rPr>
           <w:rFonts w:ascii="Palatino Linotype" w:hAnsi="Palatino Linotype"/>
         </w:rPr>
-        <w:t xml:space="preserve">Defendant has an out-of-state driver’s license.  </w:t>
-      </w:r>
-      <w:proofErr w:type="gramStart"/>
-      <w:r>
-        <w:rPr>
-          <w:rFonts w:ascii="Palatino Linotype" w:hAnsi="Palatino Linotype"/>
-        </w:rPr>
-        <w:t>Defendant</w:t>
-      </w:r>
-      <w:proofErr w:type="gramEnd"/>
-      <w:r>
-        <w:rPr>
-          <w:rFonts w:ascii="Palatino Linotype" w:hAnsi="Palatino Linotype"/>
-        </w:rPr>
-        <w:t xml:space="preserve"> must obtain an official driving record abstract from the state that issued the driver’s license.  Without incurring additional costs/fees, Defendant may submit the abstract to the Clerk of Court by email at e-filing@municipalcourt.org, fax at 740-203-1599, in person, or by mail at 70 N. Union St., Delaware, Ohio </w:t>
-      </w:r>
-      <w:proofErr w:type="gramStart"/>
-      <w:r>
-        <w:rPr>
-          <w:rFonts w:ascii="Palatino Linotype" w:hAnsi="Palatino Linotype"/>
-        </w:rPr>
-        <w:t>43015.</w:t>
-      </w:r>
-      <w:r>
-        <w:rPr>
-          <w:rFonts w:ascii="Palatino Linotype" w:hAnsi="Palatino Linotype"/>
-        </w:rPr>
-        <w:t>{</w:t>
-      </w:r>
-      <w:proofErr w:type="gramEnd"/>
-      <w:r>
-        <w:rPr>
-          <w:rFonts w:ascii="Palatino Linotype" w:hAnsi="Palatino Linotype"/>
-        </w:rPr>
-        <w:t xml:space="preserve">% endif </w:t>
-      </w:r>
-      <w:proofErr w:type="gramStart"/>
-      <w:r>
-        <w:rPr>
-          <w:rFonts w:ascii="Palatino Linotype" w:hAnsi="Palatino Linotype"/>
-        </w:rPr>
-        <w:t>%}</w:t>
-      </w:r>
-      <w:r>
-        <w:rPr>
-          <w:rFonts w:ascii="Palatino Linotype" w:hAnsi="Palatino Linotype"/>
-        </w:rPr>
-        <w:t>{</w:t>
-      </w:r>
-      <w:proofErr w:type="gramEnd"/>
-      <w:r>
-        <w:rPr>
-          <w:rFonts w:ascii="Palatino Linotype" w:hAnsi="Palatino Linotype"/>
-        </w:rPr>
-        <w:t xml:space="preserve">% endif </w:t>
-      </w:r>
-      <w:proofErr w:type="gramStart"/>
-      <w:r>
-        <w:rPr>
-          <w:rFonts w:ascii="Palatino Linotype" w:hAnsi="Palatino Linotype"/>
-        </w:rPr>
-        <w:t>%}</w:t>
-      </w:r>
-      <w:r>
-        <w:rPr>
-          <w:rFonts w:ascii="Palatino Linotype" w:hAnsi="Palatino Linotype"/>
-        </w:rPr>
-        <w:t>{</w:t>
-      </w:r>
-      <w:proofErr w:type="gramEnd"/>
-      <w:r>
-        <w:rPr>
-          <w:rFonts w:ascii="Palatino Linotype" w:hAnsi="Palatino Linotype"/>
-        </w:rPr>
-        <w:t xml:space="preserve">% if </w:t>
+        <w:t>Defendant has an out-of-state driver’s license.  Defendant must obtain an official driving record abstract from the state that issued the driver’s license.  Without incurring additional costs/fees, Defendant may submit the abstract to the Clerk of Court by email at e-filing@municipalcourt.org, fax at 740-203-1599, in person, or by mail at 70 N. Union St., Delaware, Ohio 43015.</w:t>
+      </w:r>
+      <w:r>
+        <w:rPr>
+          <w:rFonts w:ascii="Palatino Linotype" w:hAnsi="Palatino Linotype"/>
+        </w:rPr>
+        <w:t>{% endif %}</w:t>
+      </w:r>
+      <w:r>
+        <w:rPr>
+          <w:rFonts w:ascii="Palatino Linotype" w:hAnsi="Palatino Linotype"/>
+        </w:rPr>
+        <w:t>{% endif %}</w:t>
+      </w:r>
+      <w:r>
+        <w:rPr>
+          <w:rFonts w:ascii="Palatino Linotype" w:hAnsi="Palatino Linotype"/>
+        </w:rPr>
+        <w:t xml:space="preserve">{% if </w:t>
       </w:r>
       <w:proofErr w:type="spellStart"/>
       <w:r>
@@ -1230,19 +882,11 @@
           <w:rFonts w:ascii="Palatino Linotype" w:eastAsia="Times New Roman" w:hAnsi="Palatino Linotype"/>
         </w:rPr>
       </w:pPr>
-      <w:proofErr w:type="gramStart"/>
       <w:r>
         <w:rPr>
           <w:rFonts w:ascii="Palatino Linotype" w:eastAsia="Times New Roman" w:hAnsi="Palatino Linotype"/>
         </w:rPr>
-        <w:t>Defendant</w:t>
-      </w:r>
-      <w:proofErr w:type="gramEnd"/>
-      <w:r>
-        <w:rPr>
-          <w:rFonts w:ascii="Palatino Linotype" w:eastAsia="Times New Roman" w:hAnsi="Palatino Linotype"/>
-        </w:rPr>
-        <w:t xml:space="preserve"> does not have or is not current on an active payment plan to pay fines and costs in this case. No privileges will be granted until the defendant enters a payment plan or becomes current on an existing payment plan. </w:t>
+        <w:t xml:space="preserve">Defendant does not have or is not current on an active payment plan to pay fines and costs in this case. No privileges will be granted until the defendant enters a payment plan or becomes current on an existing payment plan. </w:t>
       </w:r>
       <w:r>
         <w:rPr>
@@ -1261,61 +905,19 @@
         <w:rPr>
           <w:rFonts w:ascii="Palatino Linotype" w:eastAsia="Times New Roman" w:hAnsi="Palatino Linotype"/>
         </w:rPr>
-        <w:t xml:space="preserve">he defendant may resubmit the petition for driving privileges after they have </w:t>
-      </w:r>
-      <w:proofErr w:type="gramStart"/>
-      <w:r>
-        <w:rPr>
-          <w:rFonts w:ascii="Palatino Linotype" w:eastAsia="Times New Roman" w:hAnsi="Palatino Linotype"/>
-        </w:rPr>
-        <w:t>entered into</w:t>
-      </w:r>
-      <w:proofErr w:type="gramEnd"/>
-      <w:r>
-        <w:rPr>
-          <w:rFonts w:ascii="Palatino Linotype" w:eastAsia="Times New Roman" w:hAnsi="Palatino Linotype"/>
-        </w:rPr>
-        <w:t xml:space="preserve"> and are current with a payment plan to pay the fines and costs in this </w:t>
-      </w:r>
-      <w:proofErr w:type="gramStart"/>
-      <w:r>
-        <w:rPr>
-          <w:rFonts w:ascii="Palatino Linotype" w:eastAsia="Times New Roman" w:hAnsi="Palatino Linotype"/>
-        </w:rPr>
-        <w:t>case.</w:t>
-      </w:r>
-      <w:r>
-        <w:rPr>
-          <w:rFonts w:ascii="Palatino Linotype" w:hAnsi="Palatino Linotype"/>
-        </w:rPr>
-        <w:t>{</w:t>
-      </w:r>
-      <w:proofErr w:type="gramEnd"/>
-      <w:r>
-        <w:rPr>
-          <w:rFonts w:ascii="Palatino Linotype" w:hAnsi="Palatino Linotype"/>
-        </w:rPr>
-        <w:t xml:space="preserve">% endif </w:t>
-      </w:r>
-      <w:proofErr w:type="gramStart"/>
-      <w:r>
-        <w:rPr>
-          <w:rFonts w:ascii="Palatino Linotype" w:hAnsi="Palatino Linotype"/>
-        </w:rPr>
-        <w:t>%}</w:t>
-      </w:r>
-      <w:r>
-        <w:rPr>
-          <w:rFonts w:ascii="Palatino Linotype" w:hAnsi="Palatino Linotype"/>
-        </w:rPr>
-        <w:t>{</w:t>
-      </w:r>
-      <w:proofErr w:type="gramEnd"/>
-      <w:r>
-        <w:rPr>
-          <w:rFonts w:ascii="Palatino Linotype" w:hAnsi="Palatino Linotype"/>
-        </w:rPr>
-        <w:t xml:space="preserve">% if </w:t>
+        <w:t>he defendant may resubmit the petition for driving privileges after they have entered into and are current with a payment plan to pay the fines and costs in this case.</w:t>
+      </w:r>
+      <w:r>
+        <w:rPr>
+          <w:rFonts w:ascii="Palatino Linotype" w:hAnsi="Palatino Linotype"/>
+        </w:rPr>
+        <w:t>{% endif %}</w:t>
+      </w:r>
+      <w:r>
+        <w:rPr>
+          <w:rFonts w:ascii="Palatino Linotype" w:hAnsi="Palatino Linotype"/>
+        </w:rPr>
+        <w:t xml:space="preserve">{% if </w:t>
       </w:r>
       <w:proofErr w:type="spellStart"/>
       <w:r>
@@ -1329,19 +931,15 @@
         <w:rPr>
           <w:rFonts w:ascii="Palatino Linotype" w:hAnsi="Palatino Linotype"/>
         </w:rPr>
-        <w:t xml:space="preserve"> is </w:t>
-      </w:r>
-      <w:proofErr w:type="gramStart"/>
-      <w:r>
-        <w:rPr>
-          <w:rFonts w:ascii="Palatino Linotype" w:hAnsi="Palatino Linotype"/>
-        </w:rPr>
-        <w:t>true %}</w:t>
-      </w:r>
-      <w:proofErr w:type="gramEnd"/>
+        <w:t xml:space="preserve"> is true %}</w:t>
+      </w:r>
     </w:p>
     <w:p>
       <w:pPr>
+        <w:tabs>
+          <w:tab w:val="left" w:pos="720"/>
+          <w:tab w:val="center" w:pos="4680"/>
+        </w:tabs>
         <w:jc w:val="both"/>
         <w:rPr>
           <w:rFonts w:ascii="Palatino Linotype" w:hAnsi="Palatino Linotype"/>
@@ -1353,7 +951,6 @@
         </w:rPr>
         <w:t xml:space="preserve">This matter is before the Court on Defendant’s Petition for Limited Driving Privileges.  Defendant’s license is currently suspended.  On </w:t>
       </w:r>
-      <w:proofErr w:type="gramStart"/>
       <w:r>
         <w:rPr>
           <w:rFonts w:ascii="Palatino Linotype" w:hAnsi="Palatino Linotype"/>
@@ -1365,35 +962,262 @@
         <w:rPr>
           <w:rFonts w:ascii="Palatino Linotype" w:hAnsi="Palatino Linotype"/>
         </w:rPr>
-        <w:t>license</w:t>
-      </w:r>
-      <w:proofErr w:type="gramEnd"/>
-      <w:r>
-        <w:rPr>
-          <w:rFonts w:ascii="Palatino Linotype" w:hAnsi="Palatino Linotype"/>
-        </w:rPr>
-        <w:t>_expiration_</w:t>
-      </w:r>
-      <w:proofErr w:type="gramStart"/>
-      <w:r>
-        <w:rPr>
-          <w:rFonts w:ascii="Palatino Linotype" w:hAnsi="Palatino Linotype"/>
-        </w:rPr>
-        <w:t>date</w:t>
+        <w:t>license_expiration_date</w:t>
       </w:r>
       <w:proofErr w:type="spellEnd"/>
       <w:r>
         <w:rPr>
           <w:rFonts w:ascii="Palatino Linotype" w:hAnsi="Palatino Linotype"/>
         </w:rPr>
+        <w:t xml:space="preserve"> }}</w:t>
+      </w:r>
+      <w:r>
+        <w:rPr>
+          <w:rFonts w:ascii="Palatino Linotype" w:hAnsi="Palatino Linotype"/>
+        </w:rPr>
+        <w:t>,</w:t>
+      </w:r>
+      <w:r>
+        <w:rPr>
+          <w:rFonts w:ascii="Palatino Linotype" w:hAnsi="Palatino Linotype"/>
+        </w:rPr>
+        <w:t xml:space="preserve"> </w:t>
+      </w:r>
+      <w:r>
+        <w:rPr>
+          <w:rFonts w:ascii="Palatino Linotype" w:hAnsi="Palatino Linotype"/>
+        </w:rPr>
+        <w:t xml:space="preserve">{% if </w:t>
+      </w:r>
+      <w:proofErr w:type="spellStart"/>
+      <w:r>
+        <w:rPr>
+          <w:rFonts w:ascii="Palatino Linotype" w:hAnsi="Palatino Linotype"/>
+        </w:rPr>
+        <w:t>permanent_id</w:t>
+      </w:r>
+      <w:proofErr w:type="spellEnd"/>
+      <w:r>
+        <w:rPr>
+          <w:rFonts w:ascii="Palatino Linotype" w:hAnsi="Palatino Linotype"/>
+        </w:rPr>
+        <w:t xml:space="preserve"> is true %}Defendant obtained a permanent ID card{% else %}</w:t>
+      </w:r>
+      <w:r>
+        <w:rPr>
+          <w:rFonts w:ascii="Palatino Linotype" w:hAnsi="Palatino Linotype"/>
+        </w:rPr>
+        <w:t>Defendant’s license expired</w:t>
+      </w:r>
+      <w:r>
+        <w:rPr>
+          <w:rFonts w:ascii="Palatino Linotype" w:hAnsi="Palatino Linotype"/>
+        </w:rPr>
+        <w:t>{% endif %}</w:t>
+      </w:r>
+      <w:r>
+        <w:rPr>
+          <w:rFonts w:ascii="Palatino Linotype" w:hAnsi="Palatino Linotype"/>
+        </w:rPr>
+        <w:t>.  The Ohio Bureau of Motor Vehicles is ordered to permit Defendant to renew/test while remaining subject to the suspension.  Upon obtaining a renewed or new license, Defendant may request the Court review the petition for privileges without incurring addition</w:t>
+      </w:r>
+      <w:r>
+        <w:rPr>
+          <w:rFonts w:ascii="Palatino Linotype" w:hAnsi="Palatino Linotype"/>
+        </w:rPr>
+        <w:t>al</w:t>
+      </w:r>
+      <w:r>
+        <w:rPr>
+          <w:rFonts w:ascii="Palatino Linotype" w:hAnsi="Palatino Linotype"/>
+        </w:rPr>
+        <w:t xml:space="preserve"> costs/fees.{% endif %}{% if </w:t>
+      </w:r>
+      <w:proofErr w:type="spellStart"/>
+      <w:r>
+        <w:rPr>
+          <w:rFonts w:ascii="Palatino Linotype" w:hAnsi="Palatino Linotype"/>
+        </w:rPr>
+        <w:t>permit_renew_expired</w:t>
+      </w:r>
+      <w:proofErr w:type="spellEnd"/>
+      <w:r>
+        <w:rPr>
+          <w:rFonts w:ascii="Palatino Linotype" w:hAnsi="Palatino Linotype"/>
+        </w:rPr>
+        <w:t xml:space="preserve"> is true %}This matter is before the Court on Defendant’s Petition for Limited Driving Privileges.  Defendant’s license will expire during the term of the current suspension.  The Ohio Bureau of Motor Vehicles is ordered to </w:t>
+      </w:r>
+      <w:r>
+        <w:rPr>
+          <w:rFonts w:ascii="Palatino Linotype" w:hAnsi="Palatino Linotype"/>
+        </w:rPr>
+        <w:t>permit Defendant to renew while remaining subject to the suspension.{% endif %}</w:t>
+      </w:r>
+      <w:r>
+        <w:rPr>
+          <w:rFonts w:ascii="Palatino Linotype" w:hAnsi="Palatino Linotype"/>
+        </w:rPr>
+        <w:t xml:space="preserve">{% if </w:t>
+      </w:r>
+      <w:proofErr w:type="spellStart"/>
+      <w:r>
+        <w:rPr>
+          <w:rFonts w:ascii="Palatino Linotype" w:hAnsi="Palatino Linotype"/>
+        </w:rPr>
+        <w:t>terminate_privileges</w:t>
+      </w:r>
+      <w:proofErr w:type="spellEnd"/>
+      <w:r>
+        <w:rPr>
+          <w:rFonts w:ascii="Palatino Linotype" w:hAnsi="Palatino Linotype"/>
+        </w:rPr>
+        <w:t xml:space="preserve"> is true %}</w:t>
+      </w:r>
+      <w:r>
+        <w:rPr>
+          <w:rFonts w:ascii="Palatino Linotype" w:hAnsi="Palatino Linotype"/>
+        </w:rPr>
+        <w:t>On {</w:t>
+      </w:r>
+      <w:r>
+        <w:rPr>
+          <w:rFonts w:ascii="Palatino Linotype" w:hAnsi="Palatino Linotype"/>
+        </w:rPr>
+        <w:t xml:space="preserve">{ </w:t>
+      </w:r>
+      <w:proofErr w:type="spellStart"/>
+      <w:r>
+        <w:rPr>
+          <w:rFonts w:ascii="Palatino Linotype" w:hAnsi="Palatino Linotype"/>
+        </w:rPr>
+        <w:t>privileges_grant_date</w:t>
+      </w:r>
+      <w:proofErr w:type="spellEnd"/>
+      <w:r>
+        <w:rPr>
+          <w:rFonts w:ascii="Palatino Linotype" w:hAnsi="Palatino Linotype"/>
+        </w:rPr>
         <w:t xml:space="preserve"> }</w:t>
       </w:r>
-      <w:proofErr w:type="gramEnd"/>
-      <w:r>
-        <w:rPr>
-          <w:rFonts w:ascii="Palatino Linotype" w:hAnsi="Palatino Linotype"/>
-        </w:rPr>
-        <w:t>}</w:t>
+      <w:r>
+        <w:rPr>
+          <w:rFonts w:ascii="Palatino Linotype" w:hAnsi="Palatino Linotype"/>
+        </w:rPr>
+        <w:t>}, the Court granted limited driving privileges to Defendant,</w:t>
+      </w:r>
+      <w:r>
+        <w:rPr>
+          <w:rFonts w:ascii="Palatino Linotype" w:hAnsi="Palatino Linotype"/>
+        </w:rPr>
+        <w:t xml:space="preserve"> </w:t>
+      </w:r>
+      <w:r>
+        <w:rPr>
+          <w:rFonts w:ascii="Palatino Linotype" w:hAnsi="Palatino Linotype"/>
+        </w:rPr>
+        <w:t xml:space="preserve">{{ </w:t>
+      </w:r>
+      <w:proofErr w:type="spellStart"/>
+      <w:r>
+        <w:rPr>
+          <w:rFonts w:ascii="Palatino Linotype" w:hAnsi="Palatino Linotype"/>
+        </w:rPr>
+        <w:t>defendant.first_name</w:t>
+      </w:r>
+      <w:proofErr w:type="spellEnd"/>
+      <w:r>
+        <w:rPr>
+          <w:rFonts w:ascii="Palatino Linotype" w:hAnsi="Palatino Linotype"/>
+        </w:rPr>
+        <w:t xml:space="preserve"> }} {{ </w:t>
+      </w:r>
+      <w:proofErr w:type="spellStart"/>
+      <w:r>
+        <w:rPr>
+          <w:rFonts w:ascii="Palatino Linotype" w:hAnsi="Palatino Linotype"/>
+        </w:rPr>
+        <w:t>defendant.last_name</w:t>
+      </w:r>
+      <w:proofErr w:type="spellEnd"/>
+      <w:r>
+        <w:rPr>
+          <w:rFonts w:ascii="Palatino Linotype" w:hAnsi="Palatino Linotype"/>
+        </w:rPr>
+        <w:t xml:space="preserve"> }}</w:t>
+      </w:r>
+      <w:r>
+        <w:rPr>
+          <w:rFonts w:ascii="Palatino Linotype" w:hAnsi="Palatino Linotype"/>
+        </w:rPr>
+        <w:t>.</w:t>
+      </w:r>
+      <w:r>
+        <w:rPr>
+          <w:rFonts w:ascii="Palatino Linotype" w:hAnsi="Palatino Linotype"/>
+        </w:rPr>
+        <w:t xml:space="preserve"> The court-ordered privileges required Defendant make payments toward the fines and costs imposed in this case based on</w:t>
+      </w:r>
+      <w:r>
+        <w:rPr>
+          <w:rFonts w:ascii="Palatino Linotype" w:hAnsi="Palatino Linotype"/>
+        </w:rPr>
+        <w:t xml:space="preserve"> </w:t>
+      </w:r>
+      <w:r>
+        <w:rPr>
+          <w:rFonts w:ascii="Palatino Linotype" w:hAnsi="Palatino Linotype"/>
+        </w:rPr>
+        <w:t>a court-approved payment plan.</w:t>
+      </w:r>
+      <w:r>
+        <w:rPr>
+          <w:rFonts w:ascii="Palatino Linotype" w:hAnsi="Palatino Linotype"/>
+        </w:rPr>
+        <w:t xml:space="preserve"> </w:t>
+      </w:r>
+      <w:r>
+        <w:rPr>
+          <w:rFonts w:ascii="Palatino Linotype" w:hAnsi="Palatino Linotype"/>
+        </w:rPr>
+        <w:t>{{ ‘</w:t>
+      </w:r>
+      <w:r>
+        <w:rPr>
+          <w:rFonts w:ascii="Palatino Linotype" w:hAnsi="Palatino Linotype"/>
+        </w:rPr>
+        <w:t>\n</w:t>
+      </w:r>
+      <w:r>
+        <w:rPr>
+          <w:rFonts w:ascii="Palatino Linotype" w:hAnsi="Palatino Linotype"/>
+        </w:rPr>
+        <w:t>\n’ }}</w:t>
+      </w:r>
+      <w:r>
+        <w:rPr>
+          <w:rFonts w:ascii="Palatino Linotype" w:hAnsi="Palatino Linotype"/>
+        </w:rPr>
+        <w:t xml:space="preserve">On </w:t>
+      </w:r>
+      <w:r>
+        <w:rPr>
+          <w:rFonts w:ascii="Palatino Linotype" w:hAnsi="Palatino Linotype"/>
+        </w:rPr>
+        <w:t xml:space="preserve">{{ </w:t>
+      </w:r>
+      <w:proofErr w:type="spellStart"/>
+      <w:r>
+        <w:rPr>
+          <w:rFonts w:ascii="Palatino Linotype" w:hAnsi="Palatino Linotype"/>
+        </w:rPr>
+        <w:t>nufc_date</w:t>
+      </w:r>
+      <w:proofErr w:type="spellEnd"/>
+      <w:r>
+        <w:rPr>
+          <w:rFonts w:ascii="Palatino Linotype" w:hAnsi="Palatino Linotype"/>
+        </w:rPr>
+        <w:t xml:space="preserve"> }}</w:t>
       </w:r>
       <w:r>
         <w:rPr>
@@ -1405,192 +1229,70 @@
         <w:rPr>
           <w:rFonts w:ascii="Palatino Linotype" w:hAnsi="Palatino Linotype"/>
         </w:rPr>
-        <w:t xml:space="preserve"> </w:t>
-      </w:r>
-      <w:r>
-        <w:rPr>
-          <w:rFonts w:ascii="Palatino Linotype" w:hAnsi="Palatino Linotype"/>
-        </w:rPr>
-        <w:t xml:space="preserve">{% if </w:t>
-      </w:r>
-      <w:proofErr w:type="spellStart"/>
-      <w:r>
-        <w:rPr>
-          <w:rFonts w:ascii="Palatino Linotype" w:hAnsi="Palatino Linotype"/>
-        </w:rPr>
-        <w:t>permanent_id</w:t>
-      </w:r>
-      <w:proofErr w:type="spellEnd"/>
-      <w:r>
-        <w:rPr>
-          <w:rFonts w:ascii="Palatino Linotype" w:hAnsi="Palatino Linotype"/>
-        </w:rPr>
-        <w:t xml:space="preserve"> is true </w:t>
-      </w:r>
-      <w:proofErr w:type="gramStart"/>
-      <w:r>
-        <w:rPr>
-          <w:rFonts w:ascii="Palatino Linotype" w:hAnsi="Palatino Linotype"/>
-        </w:rPr>
-        <w:t>%}Defendant</w:t>
-      </w:r>
-      <w:proofErr w:type="gramEnd"/>
-      <w:r>
-        <w:rPr>
-          <w:rFonts w:ascii="Palatino Linotype" w:hAnsi="Palatino Linotype"/>
-        </w:rPr>
-        <w:t xml:space="preserve"> obtained a permanent ID </w:t>
-      </w:r>
-      <w:proofErr w:type="gramStart"/>
-      <w:r>
-        <w:rPr>
-          <w:rFonts w:ascii="Palatino Linotype" w:hAnsi="Palatino Linotype"/>
-        </w:rPr>
-        <w:t>card{</w:t>
-      </w:r>
-      <w:proofErr w:type="gramEnd"/>
-      <w:r>
-        <w:rPr>
-          <w:rFonts w:ascii="Palatino Linotype" w:hAnsi="Palatino Linotype"/>
-        </w:rPr>
-        <w:t xml:space="preserve">% else </w:t>
-      </w:r>
-      <w:proofErr w:type="gramStart"/>
-      <w:r>
-        <w:rPr>
-          <w:rFonts w:ascii="Palatino Linotype" w:hAnsi="Palatino Linotype"/>
-        </w:rPr>
-        <w:t>%}</w:t>
-      </w:r>
-      <w:r>
-        <w:rPr>
-          <w:rFonts w:ascii="Palatino Linotype" w:hAnsi="Palatino Linotype"/>
-        </w:rPr>
-        <w:t>Defendant’s</w:t>
-      </w:r>
-      <w:proofErr w:type="gramEnd"/>
-      <w:r>
-        <w:rPr>
-          <w:rFonts w:ascii="Palatino Linotype" w:hAnsi="Palatino Linotype"/>
-        </w:rPr>
-        <w:t xml:space="preserve"> license </w:t>
-      </w:r>
-      <w:proofErr w:type="gramStart"/>
-      <w:r>
-        <w:rPr>
-          <w:rFonts w:ascii="Palatino Linotype" w:hAnsi="Palatino Linotype"/>
-        </w:rPr>
-        <w:t>expired</w:t>
-      </w:r>
-      <w:r>
-        <w:rPr>
-          <w:rFonts w:ascii="Palatino Linotype" w:hAnsi="Palatino Linotype"/>
-        </w:rPr>
-        <w:t>{</w:t>
-      </w:r>
-      <w:proofErr w:type="gramEnd"/>
-      <w:r>
-        <w:rPr>
-          <w:rFonts w:ascii="Palatino Linotype" w:hAnsi="Palatino Linotype"/>
-        </w:rPr>
-        <w:t xml:space="preserve">% </w:t>
-      </w:r>
-      <w:proofErr w:type="gramStart"/>
-      <w:r>
-        <w:rPr>
-          <w:rFonts w:ascii="Palatino Linotype" w:hAnsi="Palatino Linotype"/>
-        </w:rPr>
-        <w:t>endif %}</w:t>
-      </w:r>
-      <w:proofErr w:type="gramEnd"/>
-      <w:r>
-        <w:rPr>
-          <w:rFonts w:ascii="Palatino Linotype" w:hAnsi="Palatino Linotype"/>
-        </w:rPr>
-        <w:t>.  The Ohio Bureau of Motor Vehicles is ordered to permit Defendant to renew/test while remaining subject to the suspension.  Upon obtaining a renewed or new license, Defendant may request the Court review the petition for privileges without incurring addition</w:t>
-      </w:r>
-      <w:r>
-        <w:rPr>
-          <w:rFonts w:ascii="Palatino Linotype" w:hAnsi="Palatino Linotype"/>
-        </w:rPr>
-        <w:t>al</w:t>
-      </w:r>
-      <w:r>
-        <w:rPr>
-          <w:rFonts w:ascii="Palatino Linotype" w:hAnsi="Palatino Linotype"/>
-        </w:rPr>
-        <w:t xml:space="preserve"> costs/</w:t>
-      </w:r>
-      <w:proofErr w:type="gramStart"/>
-      <w:r>
-        <w:rPr>
-          <w:rFonts w:ascii="Palatino Linotype" w:hAnsi="Palatino Linotype"/>
-        </w:rPr>
-        <w:t>fees.{</w:t>
-      </w:r>
-      <w:proofErr w:type="gramEnd"/>
-      <w:r>
-        <w:rPr>
-          <w:rFonts w:ascii="Palatino Linotype" w:hAnsi="Palatino Linotype"/>
-        </w:rPr>
-        <w:t xml:space="preserve">% endif </w:t>
-      </w:r>
-      <w:proofErr w:type="gramStart"/>
-      <w:r>
-        <w:rPr>
-          <w:rFonts w:ascii="Palatino Linotype" w:hAnsi="Palatino Linotype"/>
-        </w:rPr>
-        <w:t>%}{</w:t>
-      </w:r>
-      <w:proofErr w:type="gramEnd"/>
-      <w:r>
-        <w:rPr>
-          <w:rFonts w:ascii="Palatino Linotype" w:hAnsi="Palatino Linotype"/>
-        </w:rPr>
-        <w:t xml:space="preserve">% if </w:t>
-      </w:r>
-      <w:proofErr w:type="spellStart"/>
-      <w:r>
-        <w:rPr>
-          <w:rFonts w:ascii="Palatino Linotype" w:hAnsi="Palatino Linotype"/>
-        </w:rPr>
-        <w:t>permit_renew_expired</w:t>
-      </w:r>
-      <w:proofErr w:type="spellEnd"/>
-      <w:r>
-        <w:rPr>
-          <w:rFonts w:ascii="Palatino Linotype" w:hAnsi="Palatino Linotype"/>
-        </w:rPr>
-        <w:t xml:space="preserve"> is true </w:t>
-      </w:r>
-      <w:proofErr w:type="gramStart"/>
-      <w:r>
-        <w:rPr>
-          <w:rFonts w:ascii="Palatino Linotype" w:hAnsi="Palatino Linotype"/>
-        </w:rPr>
-        <w:t>%}This</w:t>
-      </w:r>
-      <w:proofErr w:type="gramEnd"/>
-      <w:r>
-        <w:rPr>
-          <w:rFonts w:ascii="Palatino Linotype" w:hAnsi="Palatino Linotype"/>
-        </w:rPr>
-        <w:t xml:space="preserve"> matter is before the Court on Defendant’s Petition for Limited Driving Privileges.  Defendant’s license will expire during the term of the current suspension.  The Ohio Bureau of Motor Vehicles is ordered to permit Defendant to renew while remaining subject to the </w:t>
-      </w:r>
-      <w:proofErr w:type="gramStart"/>
-      <w:r>
-        <w:rPr>
-          <w:rFonts w:ascii="Palatino Linotype" w:hAnsi="Palatino Linotype"/>
-        </w:rPr>
-        <w:t>suspension.{</w:t>
-      </w:r>
-      <w:proofErr w:type="gramEnd"/>
-      <w:r>
-        <w:rPr>
-          <w:rFonts w:ascii="Palatino Linotype" w:hAnsi="Palatino Linotype"/>
-        </w:rPr>
-        <w:t>% endif %}</w:t>
-      </w:r>
+        <w:t xml:space="preserve"> the Court notified Defendant of a failure to timely make payments pursuant to the payment plan.   The notice further advised Defendant that failure to become current on the payment plan within 30 days would result in the termination of the court-ordered privileges.</w:t>
+      </w:r>
+      <w:r>
+        <w:rPr>
+          <w:rFonts w:ascii="Palatino Linotype" w:hAnsi="Palatino Linotype"/>
+        </w:rPr>
+        <w:t xml:space="preserve"> {{ ‘</w:t>
+      </w:r>
+      <w:r>
+        <w:rPr>
+          <w:rFonts w:ascii="Palatino Linotype" w:hAnsi="Palatino Linotype"/>
+        </w:rPr>
+        <w:t>\n</w:t>
+      </w:r>
+      <w:r>
+        <w:rPr>
+          <w:rFonts w:ascii="Palatino Linotype" w:hAnsi="Palatino Linotype"/>
+        </w:rPr>
+        <w:t>\n’ }}</w:t>
+      </w:r>
+      <w:r>
+        <w:rPr>
+          <w:rFonts w:ascii="Palatino Linotype" w:hAnsi="Palatino Linotype"/>
+        </w:rPr>
+        <w:t xml:space="preserve">As of the date of this entry, Defendant is still not current on the payment plan. Therefore, it is ORDERED that Defendant’s limited driving privileges are TERMINATED. </w:t>
+      </w:r>
+      <w:r>
+        <w:rPr>
+          <w:rFonts w:ascii="Palatino Linotype" w:hAnsi="Palatino Linotype"/>
+        </w:rPr>
+        <w:t>{{ ‘</w:t>
+      </w:r>
+      <w:r>
+        <w:rPr>
+          <w:rFonts w:ascii="Palatino Linotype" w:hAnsi="Palatino Linotype"/>
+        </w:rPr>
+        <w:t>\n</w:t>
+      </w:r>
+      <w:r>
+        <w:rPr>
+          <w:rFonts w:ascii="Palatino Linotype" w:hAnsi="Palatino Linotype"/>
+        </w:rPr>
+        <w:t>\n’ }}</w:t>
+      </w:r>
+      <w:r>
+        <w:rPr>
+          <w:rFonts w:ascii="Palatino Linotype" w:hAnsi="Palatino Linotype"/>
+        </w:rPr>
+        <w:t>The Clerk of Court is directed to forthwith notify the Ohio Bureau of Motor Vehicles of the termination.  Defendant may seek reinstatement of driving privileges upon full payment of all outstanding fines and costs in this case.</w:t>
+      </w:r>
+      <w:r>
+        <w:rPr>
+          <w:rFonts w:ascii="Palatino Linotype" w:hAnsi="Palatino Linotype"/>
+        </w:rPr>
+        <w:t>{% endif %}</w:t>
+      </w:r>
+    </w:p>
+    <w:p>
+      <w:pPr>
+        <w:jc w:val="both"/>
+        <w:rPr>
+          <w:rFonts w:ascii="Palatino Linotype" w:hAnsi="Palatino Linotype"/>
+        </w:rPr>
+      </w:pPr>
     </w:p>
     <w:p>
       <w:pPr>
@@ -1757,7 +1459,6 @@
         </w:rPr>
         <w:tab/>
       </w:r>
-      <w:proofErr w:type="gramStart"/>
       <w:r>
         <w:rPr>
           <w:rFonts w:ascii="Palatino Linotype" w:hAnsi="Palatino Linotype"/>
@@ -1769,161 +1470,42 @@
         <w:rPr>
           <w:rFonts w:ascii="Palatino Linotype" w:hAnsi="Palatino Linotype"/>
         </w:rPr>
-        <w:t>judicial</w:t>
-      </w:r>
-      <w:proofErr w:type="gramEnd"/>
-      <w:r>
-        <w:rPr>
-          <w:rFonts w:ascii="Palatino Linotype" w:hAnsi="Palatino Linotype"/>
-        </w:rPr>
-        <w:t>_</w:t>
-      </w:r>
-      <w:proofErr w:type="gramStart"/>
-      <w:r>
-        <w:rPr>
-          <w:rFonts w:ascii="Palatino Linotype" w:hAnsi="Palatino Linotype"/>
-        </w:rPr>
-        <w:t>officer.officer</w:t>
-      </w:r>
-      <w:proofErr w:type="gramEnd"/>
-      <w:r>
-        <w:rPr>
-          <w:rFonts w:ascii="Palatino Linotype" w:hAnsi="Palatino Linotype"/>
-        </w:rPr>
-        <w:t>_</w:t>
-      </w:r>
-      <w:proofErr w:type="gramStart"/>
-      <w:r>
-        <w:rPr>
-          <w:rFonts w:ascii="Palatino Linotype" w:hAnsi="Palatino Linotype"/>
-        </w:rPr>
-        <w:t>type</w:t>
+        <w:t>judicial_officer.officer_type</w:t>
       </w:r>
       <w:proofErr w:type="spellEnd"/>
       <w:r>
         <w:rPr>
           <w:rFonts w:ascii="Palatino Linotype" w:hAnsi="Palatino Linotype"/>
         </w:rPr>
-        <w:t xml:space="preserve"> }</w:t>
-      </w:r>
-      <w:proofErr w:type="gramEnd"/>
-      <w:r>
-        <w:rPr>
-          <w:rFonts w:ascii="Palatino Linotype" w:hAnsi="Palatino Linotype"/>
-        </w:rPr>
-        <w:t xml:space="preserve">} </w:t>
-      </w:r>
-      <w:proofErr w:type="gramStart"/>
-      <w:r>
-        <w:rPr>
-          <w:rFonts w:ascii="Palatino Linotype" w:hAnsi="Palatino Linotype"/>
-        </w:rPr>
-        <w:t xml:space="preserve">{{ </w:t>
+        <w:t xml:space="preserve"> }} {{ </w:t>
       </w:r>
       <w:proofErr w:type="spellStart"/>
       <w:r>
         <w:rPr>
           <w:rFonts w:ascii="Palatino Linotype" w:hAnsi="Palatino Linotype"/>
         </w:rPr>
-        <w:t>judicial</w:t>
-      </w:r>
-      <w:proofErr w:type="gramEnd"/>
-      <w:r>
-        <w:rPr>
-          <w:rFonts w:ascii="Palatino Linotype" w:hAnsi="Palatino Linotype"/>
-        </w:rPr>
-        <w:t>_</w:t>
-      </w:r>
-      <w:proofErr w:type="gramStart"/>
-      <w:r>
-        <w:rPr>
-          <w:rFonts w:ascii="Palatino Linotype" w:hAnsi="Palatino Linotype"/>
-        </w:rPr>
-        <w:t>officer.first</w:t>
-      </w:r>
-      <w:proofErr w:type="gramEnd"/>
-      <w:r>
-        <w:rPr>
-          <w:rFonts w:ascii="Palatino Linotype" w:hAnsi="Palatino Linotype"/>
-        </w:rPr>
-        <w:t>_</w:t>
-      </w:r>
-      <w:proofErr w:type="gramStart"/>
-      <w:r>
-        <w:rPr>
-          <w:rFonts w:ascii="Palatino Linotype" w:hAnsi="Palatino Linotype"/>
-        </w:rPr>
-        <w:t>name</w:t>
+        <w:t>judicial_officer.first_name</w:t>
       </w:r>
       <w:proofErr w:type="spellEnd"/>
       <w:r>
         <w:rPr>
           <w:rFonts w:ascii="Palatino Linotype" w:hAnsi="Palatino Linotype"/>
         </w:rPr>
-        <w:t xml:space="preserve"> }</w:t>
-      </w:r>
-      <w:proofErr w:type="gramEnd"/>
-      <w:r>
-        <w:rPr>
-          <w:rFonts w:ascii="Palatino Linotype" w:hAnsi="Palatino Linotype"/>
-        </w:rPr>
-        <w:t xml:space="preserve">} </w:t>
-      </w:r>
-      <w:proofErr w:type="gramStart"/>
-      <w:r>
-        <w:rPr>
-          <w:rFonts w:ascii="Palatino Linotype" w:hAnsi="Palatino Linotype"/>
-        </w:rPr>
-        <w:t xml:space="preserve">{{ </w:t>
+        <w:t xml:space="preserve"> }} {{ </w:t>
       </w:r>
       <w:proofErr w:type="spellStart"/>
       <w:r>
         <w:rPr>
           <w:rFonts w:ascii="Palatino Linotype" w:hAnsi="Palatino Linotype"/>
         </w:rPr>
-        <w:t>judicial</w:t>
-      </w:r>
-      <w:proofErr w:type="gramEnd"/>
-      <w:r>
-        <w:rPr>
-          <w:rFonts w:ascii="Palatino Linotype" w:hAnsi="Palatino Linotype"/>
-        </w:rPr>
-        <w:t>_</w:t>
-      </w:r>
-      <w:proofErr w:type="gramStart"/>
-      <w:r>
-        <w:rPr>
-          <w:rFonts w:ascii="Palatino Linotype" w:hAnsi="Palatino Linotype"/>
-        </w:rPr>
-        <w:t>officer.last</w:t>
-      </w:r>
-      <w:proofErr w:type="gramEnd"/>
-      <w:r>
-        <w:rPr>
-          <w:rFonts w:ascii="Palatino Linotype" w:hAnsi="Palatino Linotype"/>
-        </w:rPr>
-        <w:t>_</w:t>
-      </w:r>
-      <w:proofErr w:type="gramStart"/>
-      <w:r>
-        <w:rPr>
-          <w:rFonts w:ascii="Palatino Linotype" w:hAnsi="Palatino Linotype"/>
-        </w:rPr>
-        <w:t>name</w:t>
+        <w:t>judicial_officer.last_name</w:t>
       </w:r>
       <w:proofErr w:type="spellEnd"/>
       <w:r>
         <w:rPr>
           <w:rFonts w:ascii="Palatino Linotype" w:hAnsi="Palatino Linotype"/>
         </w:rPr>
-        <w:t xml:space="preserve"> }</w:t>
-      </w:r>
-      <w:proofErr w:type="gramEnd"/>
-      <w:r>
-        <w:rPr>
-          <w:rFonts w:ascii="Palatino Linotype" w:hAnsi="Palatino Linotype"/>
-        </w:rPr>
-        <w:t>}</w:t>
+        <w:t xml:space="preserve"> }}</w:t>
       </w:r>
     </w:p>
     <w:p>
@@ -2023,115 +1605,43 @@
           <w:sz w:val="16"/>
           <w:szCs w:val="16"/>
         </w:rPr>
-        <w:t xml:space="preserve">Prosecutor’s Office: PS    OM     EM; Defendant’s Attorney: PS     OM     EM; </w:t>
-      </w:r>
-      <w:proofErr w:type="gramStart"/>
+        <w:t xml:space="preserve">Prosecutor’s Office: PS    OM     EM; Defendant’s Attorney: PS     OM     EM; {{ </w:t>
+      </w:r>
+      <w:proofErr w:type="spellStart"/>
       <w:r>
         <w:rPr>
           <w:rFonts w:ascii="Palatino Linotype" w:hAnsi="Palatino Linotype"/>
           <w:sz w:val="16"/>
           <w:szCs w:val="16"/>
         </w:rPr>
-        <w:t xml:space="preserve">{{ </w:t>
-      </w:r>
-      <w:proofErr w:type="spellStart"/>
+        <w:t>defendant.first_name</w:t>
+      </w:r>
+      <w:proofErr w:type="spellEnd"/>
       <w:r>
         <w:rPr>
           <w:rFonts w:ascii="Palatino Linotype" w:hAnsi="Palatino Linotype"/>
           <w:sz w:val="16"/>
           <w:szCs w:val="16"/>
         </w:rPr>
-        <w:t>defendant</w:t>
-      </w:r>
-      <w:proofErr w:type="gramEnd"/>
+        <w:t xml:space="preserve"> }} {{ </w:t>
+      </w:r>
+      <w:proofErr w:type="spellStart"/>
       <w:r>
         <w:rPr>
           <w:rFonts w:ascii="Palatino Linotype" w:hAnsi="Palatino Linotype"/>
           <w:sz w:val="16"/>
           <w:szCs w:val="16"/>
         </w:rPr>
-        <w:t>.first_</w:t>
-      </w:r>
-      <w:proofErr w:type="gramStart"/>
+        <w:t>defendant.last_name</w:t>
+      </w:r>
+      <w:proofErr w:type="spellEnd"/>
       <w:r>
         <w:rPr>
           <w:rFonts w:ascii="Palatino Linotype" w:hAnsi="Palatino Linotype"/>
           <w:sz w:val="16"/>
           <w:szCs w:val="16"/>
         </w:rPr>
-        <w:t>name</w:t>
-      </w:r>
-      <w:proofErr w:type="spellEnd"/>
-      <w:r>
-        <w:rPr>
-          <w:rFonts w:ascii="Palatino Linotype" w:hAnsi="Palatino Linotype"/>
-          <w:sz w:val="16"/>
-          <w:szCs w:val="16"/>
-        </w:rPr>
-        <w:t xml:space="preserve"> }</w:t>
-      </w:r>
-      <w:proofErr w:type="gramEnd"/>
-      <w:r>
-        <w:rPr>
-          <w:rFonts w:ascii="Palatino Linotype" w:hAnsi="Palatino Linotype"/>
-          <w:sz w:val="16"/>
-          <w:szCs w:val="16"/>
-        </w:rPr>
-        <w:t xml:space="preserve">} </w:t>
-      </w:r>
-      <w:proofErr w:type="gramStart"/>
-      <w:r>
-        <w:rPr>
-          <w:rFonts w:ascii="Palatino Linotype" w:hAnsi="Palatino Linotype"/>
-          <w:sz w:val="16"/>
-          <w:szCs w:val="16"/>
-        </w:rPr>
-        <w:t xml:space="preserve">{{ </w:t>
-      </w:r>
-      <w:proofErr w:type="spellStart"/>
-      <w:r>
-        <w:rPr>
-          <w:rFonts w:ascii="Palatino Linotype" w:hAnsi="Palatino Linotype"/>
-          <w:sz w:val="16"/>
-          <w:szCs w:val="16"/>
-        </w:rPr>
-        <w:t>defendant</w:t>
-      </w:r>
-      <w:proofErr w:type="gramEnd"/>
-      <w:r>
-        <w:rPr>
-          <w:rFonts w:ascii="Palatino Linotype" w:hAnsi="Palatino Linotype"/>
-          <w:sz w:val="16"/>
-          <w:szCs w:val="16"/>
-        </w:rPr>
-        <w:t>.last_</w:t>
-      </w:r>
-      <w:proofErr w:type="gramStart"/>
-      <w:r>
-        <w:rPr>
-          <w:rFonts w:ascii="Palatino Linotype" w:hAnsi="Palatino Linotype"/>
-          <w:sz w:val="16"/>
-          <w:szCs w:val="16"/>
-        </w:rPr>
-        <w:t>name</w:t>
-      </w:r>
-      <w:proofErr w:type="spellEnd"/>
-      <w:r>
-        <w:rPr>
-          <w:rFonts w:ascii="Palatino Linotype" w:hAnsi="Palatino Linotype"/>
-          <w:sz w:val="16"/>
-          <w:szCs w:val="16"/>
-        </w:rPr>
-        <w:t>}}:</w:t>
-      </w:r>
-      <w:proofErr w:type="gramEnd"/>
-      <w:r>
-        <w:rPr>
-          <w:rFonts w:ascii="Palatino Linotype" w:hAnsi="Palatino Linotype"/>
-          <w:sz w:val="16"/>
-          <w:szCs w:val="16"/>
-        </w:rPr>
-        <w:t xml:space="preserve"> PS     OM     EM; Community Control: PS    EM; County Jail: PS   EM;</w:t>
+        <w:t>}}: PS     OM     EM; Community Control: PS    EM; County Jail: PS   EM;</w:t>
       </w:r>
       <w:r>
         <w:rPr>
@@ -2356,9 +1866,9 @@
         <w:sz w:val="20"/>
         <w:szCs w:val="20"/>
       </w:rPr>
-      <w:t>judicial_</w:t>
+      <w:t>judicial_officer.officer_type</w:t>
     </w:r>
-    <w:proofErr w:type="gramStart"/>
+    <w:proofErr w:type="spellEnd"/>
     <w:r>
       <w:rPr>
         <w:rFonts w:ascii="Palatino Linotype" w:hAnsi="Palatino Linotype"/>
@@ -2366,67 +1876,7 @@
         <w:sz w:val="20"/>
         <w:szCs w:val="20"/>
       </w:rPr>
-      <w:t>officer.officer</w:t>
-    </w:r>
-    <w:proofErr w:type="gramEnd"/>
-    <w:r>
-      <w:rPr>
-        <w:rFonts w:ascii="Palatino Linotype" w:hAnsi="Palatino Linotype"/>
-        <w:bCs/>
-        <w:sz w:val="20"/>
-        <w:szCs w:val="20"/>
-      </w:rPr>
-      <w:t>_</w:t>
-    </w:r>
-    <w:proofErr w:type="gramStart"/>
-    <w:r>
-      <w:rPr>
-        <w:rFonts w:ascii="Palatino Linotype" w:hAnsi="Palatino Linotype"/>
-        <w:bCs/>
-        <w:sz w:val="20"/>
-        <w:szCs w:val="20"/>
-      </w:rPr>
-      <w:t>type</w:t>
-    </w:r>
-    <w:proofErr w:type="spellEnd"/>
-    <w:r>
-      <w:rPr>
-        <w:rFonts w:ascii="Palatino Linotype" w:hAnsi="Palatino Linotype"/>
-        <w:bCs/>
-        <w:sz w:val="20"/>
-        <w:szCs w:val="20"/>
-      </w:rPr>
-      <w:t xml:space="preserve">  ==  ‘</w:t>
-    </w:r>
-    <w:proofErr w:type="gramEnd"/>
-    <w:r>
-      <w:rPr>
-        <w:rFonts w:ascii="Palatino Linotype" w:hAnsi="Palatino Linotype"/>
-        <w:bCs/>
-        <w:sz w:val="20"/>
-        <w:szCs w:val="20"/>
-      </w:rPr>
-      <w:t xml:space="preserve">Magistrate’ </w:t>
-    </w:r>
-    <w:proofErr w:type="gramStart"/>
-    <w:r>
-      <w:rPr>
-        <w:rFonts w:ascii="Palatino Linotype" w:hAnsi="Palatino Linotype"/>
-        <w:bCs/>
-        <w:sz w:val="20"/>
-        <w:szCs w:val="20"/>
-      </w:rPr>
-      <w:t>%}Magistrate</w:t>
-    </w:r>
-    <w:proofErr w:type="gramEnd"/>
-    <w:r>
-      <w:rPr>
-        <w:rFonts w:ascii="Palatino Linotype" w:hAnsi="Palatino Linotype"/>
-        <w:bCs/>
-        <w:sz w:val="20"/>
-        <w:szCs w:val="20"/>
-      </w:rPr>
-      <w:t xml:space="preserve"> Decision </w:t>
+      <w:t xml:space="preserve">  ==  ‘Magistrate’ %}Magistrate Decision </w:t>
     </w:r>
     <w:r>
       <w:rPr>
@@ -2461,25 +1911,25 @@
         <w:sz w:val="20"/>
         <w:szCs w:val="20"/>
       </w:rPr>
-      <w:t>judicial_</w:t>
+      <w:t>judicial_officer.officer_type</w:t>
     </w:r>
-    <w:proofErr w:type="gramStart"/>
+    <w:proofErr w:type="spellEnd"/>
     <w:r>
       <w:rPr>
         <w:rFonts w:ascii="Palatino Linotype" w:hAnsi="Palatino Linotype"/>
         <w:sz w:val="20"/>
         <w:szCs w:val="20"/>
       </w:rPr>
-      <w:t>officer.officer</w:t>
+      <w:t xml:space="preserve"> == ‘Judge’ %}Entry{% endif %} {{ </w:t>
     </w:r>
-    <w:proofErr w:type="gramEnd"/>
+    <w:proofErr w:type="spellStart"/>
     <w:r>
       <w:rPr>
         <w:rFonts w:ascii="Palatino Linotype" w:hAnsi="Palatino Linotype"/>
         <w:sz w:val="20"/>
         <w:szCs w:val="20"/>
       </w:rPr>
-      <w:t>_type</w:t>
+      <w:t>case_number</w:t>
     </w:r>
     <w:proofErr w:type="spellEnd"/>
     <w:r>
@@ -2488,87 +1938,15 @@
         <w:sz w:val="20"/>
         <w:szCs w:val="20"/>
       </w:rPr>
-      <w:t xml:space="preserve"> == ‘Judge’ </w:t>
+      <w:t xml:space="preserve"> </w:t>
     </w:r>
-    <w:proofErr w:type="gramStart"/>
     <w:r>
       <w:rPr>
         <w:rFonts w:ascii="Palatino Linotype" w:hAnsi="Palatino Linotype"/>
         <w:sz w:val="20"/>
         <w:szCs w:val="20"/>
       </w:rPr>
-      <w:t>%}Entry</w:t>
-    </w:r>
-    <w:proofErr w:type="gramEnd"/>
-    <w:r>
-      <w:rPr>
-        <w:rFonts w:ascii="Palatino Linotype" w:hAnsi="Palatino Linotype"/>
-        <w:sz w:val="20"/>
-        <w:szCs w:val="20"/>
-      </w:rPr>
-      <w:t xml:space="preserve">{% endif %} </w:t>
-    </w:r>
-    <w:proofErr w:type="gramStart"/>
-    <w:r>
-      <w:rPr>
-        <w:rFonts w:ascii="Palatino Linotype" w:hAnsi="Palatino Linotype"/>
-        <w:sz w:val="20"/>
-        <w:szCs w:val="20"/>
-      </w:rPr>
-      <w:t xml:space="preserve">{{ </w:t>
-    </w:r>
-    <w:proofErr w:type="spellStart"/>
-    <w:r>
-      <w:rPr>
-        <w:rFonts w:ascii="Palatino Linotype" w:hAnsi="Palatino Linotype"/>
-        <w:sz w:val="20"/>
-        <w:szCs w:val="20"/>
-      </w:rPr>
-      <w:t>case</w:t>
-    </w:r>
-    <w:proofErr w:type="gramEnd"/>
-    <w:r>
-      <w:rPr>
-        <w:rFonts w:ascii="Palatino Linotype" w:hAnsi="Palatino Linotype"/>
-        <w:sz w:val="20"/>
-        <w:szCs w:val="20"/>
-      </w:rPr>
-      <w:t>_</w:t>
-    </w:r>
-    <w:proofErr w:type="gramStart"/>
-    <w:r>
-      <w:rPr>
-        <w:rFonts w:ascii="Palatino Linotype" w:hAnsi="Palatino Linotype"/>
-        <w:sz w:val="20"/>
-        <w:szCs w:val="20"/>
-      </w:rPr>
-      <w:t>number</w:t>
-    </w:r>
-    <w:proofErr w:type="spellEnd"/>
-    <w:r>
-      <w:rPr>
-        <w:rFonts w:ascii="Palatino Linotype" w:hAnsi="Palatino Linotype"/>
-        <w:sz w:val="20"/>
-        <w:szCs w:val="20"/>
-      </w:rPr>
-      <w:t xml:space="preserve"> </w:t>
-    </w:r>
-    <w:r>
-      <w:rPr>
-        <w:rFonts w:ascii="Palatino Linotype" w:hAnsi="Palatino Linotype"/>
-        <w:sz w:val="20"/>
-        <w:szCs w:val="20"/>
-      </w:rPr>
-      <w:t>}</w:t>
-    </w:r>
-    <w:proofErr w:type="gramEnd"/>
-    <w:r>
-      <w:rPr>
-        <w:rFonts w:ascii="Palatino Linotype" w:hAnsi="Palatino Linotype"/>
-        <w:sz w:val="20"/>
-        <w:szCs w:val="20"/>
-      </w:rPr>
-      <w:t>}</w:t>
+      <w:t>}}</w:t>
     </w:r>
   </w:p>
   <w:p>

</xml_diff>